<commit_message>
sql script and documentation
</commit_message>
<xml_diff>
--- a/Assignment_Analysis_and_Design_Document.docx
+++ b/Assignment_Analysis_and_Design_Document.docx
@@ -1,6 +1,6 @@
 
 <file path=word/document.xml><?xml version="1.0" encoding="utf-8"?>
-<w:document xmlns:ve="http://schemas.openxmlformats.org/markup-compatibility/2006" xmlns:o="urn:schemas-microsoft-com:office:office" xmlns:r="http://schemas.openxmlformats.org/officeDocument/2006/relationships" xmlns:m="http://schemas.openxmlformats.org/officeDocument/2006/math" xmlns:v="urn:schemas-microsoft-com:vml" xmlns:wp="http://schemas.openxmlformats.org/drawingml/2006/wordprocessingDrawing" xmlns:w10="urn:schemas-microsoft-com:office:word" xmlns:w="http://schemas.openxmlformats.org/wordprocessingml/2006/main" xmlns:wne="http://schemas.microsoft.com/office/word/2006/wordml">
+<w:document xmlns:wpc="http://schemas.microsoft.com/office/word/2010/wordprocessingCanvas" xmlns:cx="http://schemas.microsoft.com/office/drawing/2014/chartex" xmlns:mc="http://schemas.openxmlformats.org/markup-compatibility/2006" xmlns:o="urn:schemas-microsoft-com:office:office" xmlns:r="http://schemas.openxmlformats.org/officeDocument/2006/relationships" xmlns:m="http://schemas.openxmlformats.org/officeDocument/2006/math" xmlns:v="urn:schemas-microsoft-com:vml" xmlns:wp14="http://schemas.microsoft.com/office/word/2010/wordprocessingDrawing" xmlns:wp="http://schemas.openxmlformats.org/drawingml/2006/wordprocessingDrawing" xmlns:w10="urn:schemas-microsoft-com:office:word" xmlns:w="http://schemas.openxmlformats.org/wordprocessingml/2006/main" xmlns:w14="http://schemas.microsoft.com/office/word/2010/wordml" xmlns:w15="http://schemas.microsoft.com/office/word/2012/wordml" xmlns:w16se="http://schemas.microsoft.com/office/word/2015/wordml/symex" xmlns:wpg="http://schemas.microsoft.com/office/word/2010/wordprocessingGroup" xmlns:wpi="http://schemas.microsoft.com/office/word/2010/wordprocessingInk" xmlns:wne="http://schemas.microsoft.com/office/word/2006/wordml" xmlns:wps="http://schemas.microsoft.com/office/word/2010/wordprocessingShape" mc:Ignorable="w14 w15 w16se wp14">
   <w:body>
     <w:p>
       <w:pPr>
@@ -10,19 +10,31 @@
           <w:rFonts w:ascii="Times New Roman" w:hAnsi="Times New Roman"/>
         </w:rPr>
       </w:pPr>
-      <w:fldSimple w:instr=" SUBJECT  \* MERGEFORMAT ">
-        <w:bookmarkStart w:id="0" w:name="_Toc254785382"/>
-        <w:bookmarkStart w:id="1" w:name="_Toc254771756"/>
-        <w:bookmarkStart w:id="2" w:name="_Toc254770265"/>
-        <w:bookmarkStart w:id="3" w:name="_Toc254770225"/>
-        <w:bookmarkStart w:id="4" w:name="_Toc222883074"/>
-        <w:bookmarkStart w:id="5" w:name="_Toc222821166"/>
-        <w:bookmarkStart w:id="6" w:name="_Toc222820220"/>
+      <w:r>
+        <w:t>Best Furniture Deals</w:t>
+      </w:r>
+    </w:p>
+    <w:p>
+      <w:pPr>
+        <w:pStyle w:val="Title"/>
+        <w:jc w:val="right"/>
+        <w:rPr>
+          <w:rFonts w:ascii="Times New Roman" w:hAnsi="Times New Roman"/>
+        </w:rPr>
+      </w:pPr>
+      <w:fldSimple w:instr=" TITLE  \* MERGEFORMAT ">
+        <w:bookmarkStart w:id="0" w:name="_Toc222820221"/>
+        <w:bookmarkStart w:id="1" w:name="_Toc222821167"/>
+        <w:bookmarkStart w:id="2" w:name="_Toc222883075"/>
+        <w:bookmarkStart w:id="3" w:name="_Toc254770226"/>
+        <w:bookmarkStart w:id="4" w:name="_Toc254770266"/>
+        <w:bookmarkStart w:id="5" w:name="_Toc254771757"/>
+        <w:bookmarkStart w:id="6" w:name="_Toc254785383"/>
         <w:r>
           <w:rPr>
             <w:rFonts w:ascii="Times New Roman" w:hAnsi="Times New Roman"/>
           </w:rPr>
-          <w:t>&lt;Assignment Name&gt;</w:t>
+          <w:t>Analysis and Design Document</w:t>
         </w:r>
         <w:bookmarkEnd w:id="0"/>
         <w:bookmarkEnd w:id="1"/>
@@ -41,28 +53,6 @@
           <w:rFonts w:ascii="Times New Roman" w:hAnsi="Times New Roman"/>
         </w:rPr>
       </w:pPr>
-      <w:fldSimple w:instr=" TITLE  \* MERGEFORMAT ">
-        <w:bookmarkStart w:id="7" w:name="_Toc254785383"/>
-        <w:bookmarkStart w:id="8" w:name="_Toc254771757"/>
-        <w:bookmarkStart w:id="9" w:name="_Toc254770266"/>
-        <w:bookmarkStart w:id="10" w:name="_Toc254770226"/>
-        <w:bookmarkStart w:id="11" w:name="_Toc222883075"/>
-        <w:bookmarkStart w:id="12" w:name="_Toc222821167"/>
-        <w:bookmarkStart w:id="13" w:name="_Toc222820221"/>
-        <w:r>
-          <w:rPr>
-            <w:rFonts w:ascii="Times New Roman" w:hAnsi="Times New Roman"/>
-          </w:rPr>
-          <w:t>Analysis and Design Document</w:t>
-        </w:r>
-        <w:bookmarkEnd w:id="7"/>
-        <w:bookmarkEnd w:id="8"/>
-        <w:bookmarkEnd w:id="9"/>
-        <w:bookmarkEnd w:id="10"/>
-        <w:bookmarkEnd w:id="11"/>
-        <w:bookmarkEnd w:id="12"/>
-        <w:bookmarkEnd w:id="13"/>
-      </w:fldSimple>
     </w:p>
     <w:p>
       <w:pPr>
@@ -70,25 +60,16 @@
         <w:jc w:val="right"/>
         <w:rPr>
           <w:rFonts w:ascii="Times New Roman" w:hAnsi="Times New Roman"/>
-        </w:rPr>
-      </w:pPr>
-    </w:p>
-    <w:p>
-      <w:pPr>
-        <w:pStyle w:val="Title"/>
-        <w:jc w:val="right"/>
-        <w:rPr>
-          <w:rFonts w:ascii="Times New Roman" w:hAnsi="Times New Roman"/>
           <w:sz w:val="28"/>
         </w:rPr>
       </w:pPr>
-      <w:bookmarkStart w:id="14" w:name="_Toc222820222"/>
-      <w:bookmarkStart w:id="15" w:name="_Toc222821168"/>
-      <w:bookmarkStart w:id="16" w:name="_Toc222883076"/>
-      <w:bookmarkStart w:id="17" w:name="_Toc254770227"/>
-      <w:bookmarkStart w:id="18" w:name="_Toc254770267"/>
-      <w:bookmarkStart w:id="19" w:name="_Toc254771758"/>
-      <w:bookmarkStart w:id="20" w:name="_Toc254785384"/>
+      <w:bookmarkStart w:id="7" w:name="_Toc222820222"/>
+      <w:bookmarkStart w:id="8" w:name="_Toc222821168"/>
+      <w:bookmarkStart w:id="9" w:name="_Toc222883076"/>
+      <w:bookmarkStart w:id="10" w:name="_Toc254770227"/>
+      <w:bookmarkStart w:id="11" w:name="_Toc254770267"/>
+      <w:bookmarkStart w:id="12" w:name="_Toc254771758"/>
+      <w:bookmarkStart w:id="13" w:name="_Toc254785384"/>
       <w:r>
         <w:rPr>
           <w:rFonts w:ascii="Times New Roman" w:hAnsi="Times New Roman"/>
@@ -96,13 +77,20 @@
         </w:rPr>
         <w:t>Student:</w:t>
       </w:r>
-      <w:bookmarkEnd w:id="14"/>
-      <w:bookmarkEnd w:id="15"/>
-      <w:bookmarkEnd w:id="16"/>
-      <w:bookmarkEnd w:id="17"/>
-      <w:bookmarkEnd w:id="18"/>
-      <w:bookmarkEnd w:id="19"/>
-      <w:bookmarkEnd w:id="20"/>
+      <w:bookmarkEnd w:id="7"/>
+      <w:bookmarkEnd w:id="8"/>
+      <w:bookmarkEnd w:id="9"/>
+      <w:bookmarkEnd w:id="10"/>
+      <w:bookmarkEnd w:id="11"/>
+      <w:bookmarkEnd w:id="12"/>
+      <w:bookmarkEnd w:id="13"/>
+      <w:r>
+        <w:rPr>
+          <w:rFonts w:ascii="Times New Roman" w:hAnsi="Times New Roman"/>
+          <w:sz w:val="28"/>
+        </w:rPr>
+        <w:t xml:space="preserve"> Tuturuga Nicolae</w:t>
+      </w:r>
     </w:p>
     <w:p>
       <w:pPr>
@@ -122,6 +110,13 @@
           <w:sz w:val="28"/>
         </w:rPr>
         <w:t>:</w:t>
+      </w:r>
+      <w:r>
+        <w:rPr>
+          <w:b/>
+          <w:sz w:val="28"/>
+        </w:rPr>
+        <w:t xml:space="preserve"> 30238</w:t>
       </w:r>
     </w:p>
     <w:p/>
@@ -171,13 +166,13 @@
           <w:rFonts w:ascii="Times New Roman" w:hAnsi="Times New Roman"/>
         </w:rPr>
       </w:pPr>
-      <w:bookmarkStart w:id="21" w:name="_Toc222820223"/>
-      <w:bookmarkStart w:id="22" w:name="_Toc222821169"/>
-      <w:bookmarkStart w:id="23" w:name="_Toc222883077"/>
-      <w:bookmarkStart w:id="24" w:name="_Toc254770228"/>
-      <w:bookmarkStart w:id="25" w:name="_Toc254770268"/>
-      <w:bookmarkStart w:id="26" w:name="_Toc254771759"/>
-      <w:bookmarkStart w:id="27" w:name="_Toc254785385"/>
+      <w:bookmarkStart w:id="14" w:name="_Toc222820223"/>
+      <w:bookmarkStart w:id="15" w:name="_Toc222821169"/>
+      <w:bookmarkStart w:id="16" w:name="_Toc222883077"/>
+      <w:bookmarkStart w:id="17" w:name="_Toc254770228"/>
+      <w:bookmarkStart w:id="18" w:name="_Toc254770268"/>
+      <w:bookmarkStart w:id="19" w:name="_Toc254771759"/>
+      <w:bookmarkStart w:id="20" w:name="_Toc254785385"/>
       <w:r>
         <w:rPr>
           <w:rFonts w:ascii="Times New Roman" w:hAnsi="Times New Roman"/>
@@ -185,13 +180,13 @@
         <w:lastRenderedPageBreak/>
         <w:t>Table of Contents</w:t>
       </w:r>
-      <w:bookmarkEnd w:id="21"/>
-      <w:bookmarkEnd w:id="22"/>
-      <w:bookmarkEnd w:id="23"/>
-      <w:bookmarkEnd w:id="24"/>
-      <w:bookmarkEnd w:id="25"/>
-      <w:bookmarkEnd w:id="26"/>
-      <w:bookmarkEnd w:id="27"/>
+      <w:bookmarkEnd w:id="14"/>
+      <w:bookmarkEnd w:id="15"/>
+      <w:bookmarkEnd w:id="16"/>
+      <w:bookmarkEnd w:id="17"/>
+      <w:bookmarkEnd w:id="18"/>
+      <w:bookmarkEnd w:id="19"/>
+      <w:bookmarkEnd w:id="20"/>
     </w:p>
     <w:p>
       <w:pPr>
@@ -312,7 +307,15 @@
         <w:rPr>
           <w:noProof/>
         </w:rPr>
-        <w:t>Assignment Specification</w:t>
+        <w:t>Assignment Spe</w:t>
+      </w:r>
+      <w:bookmarkStart w:id="21" w:name="_GoBack"/>
+      <w:bookmarkEnd w:id="21"/>
+      <w:r>
+        <w:rPr>
+          <w:noProof/>
+        </w:rPr>
+        <w:t>cification</w:t>
       </w:r>
       <w:r>
         <w:rPr>
@@ -936,7 +939,7 @@
         </w:rPr>
         <w:br w:type="page"/>
       </w:r>
-      <w:bookmarkStart w:id="28" w:name="_Toc254785386"/>
+      <w:bookmarkStart w:id="22" w:name="_Toc254785386"/>
       <w:r>
         <w:rPr>
           <w:rFonts w:ascii="Times New Roman" w:hAnsi="Times New Roman"/>
@@ -944,7 +947,7 @@
         <w:lastRenderedPageBreak/>
         <w:t>1. Requirements Analysis</w:t>
       </w:r>
-      <w:bookmarkEnd w:id="28"/>
+      <w:bookmarkEnd w:id="22"/>
       <w:r>
         <w:rPr>
           <w:rFonts w:ascii="Times New Roman" w:hAnsi="Times New Roman"/>
@@ -972,7 +975,7 @@
           <w:szCs w:val="24"/>
         </w:rPr>
       </w:pPr>
-      <w:bookmarkStart w:id="29" w:name="_Toc254785387"/>
+      <w:bookmarkStart w:id="23" w:name="_Toc254785387"/>
       <w:r>
         <w:rPr>
           <w:rFonts w:ascii="Times New Roman" w:hAnsi="Times New Roman"/>
@@ -980,7 +983,7 @@
         </w:rPr>
         <w:t>Assignment Specification</w:t>
       </w:r>
-      <w:bookmarkEnd w:id="29"/>
+      <w:bookmarkEnd w:id="23"/>
     </w:p>
     <w:p>
       <w:pPr>
@@ -1014,6 +1017,50 @@
         </w:rPr>
         <w:t>pplication description]</w:t>
       </w:r>
+    </w:p>
+    <w:p>
+      <w:pPr>
+        <w:pStyle w:val="BodyText"/>
+        <w:jc w:val="both"/>
+        <w:rPr>
+          <w:sz w:val="24"/>
+          <w:szCs w:val="24"/>
+        </w:rPr>
+      </w:pPr>
+      <w:r>
+        <w:tab/>
+      </w:r>
+      <w:r>
+        <w:rPr>
+          <w:sz w:val="24"/>
+          <w:szCs w:val="24"/>
+        </w:rPr>
+        <w:t>Application title is Best Furniture Deals</w:t>
+      </w:r>
+      <w:r>
+        <w:rPr>
+          <w:sz w:val="24"/>
+          <w:szCs w:val="24"/>
+        </w:rPr>
+        <w:t xml:space="preserve"> </w:t>
+      </w:r>
+      <w:r>
+        <w:rPr>
+          <w:sz w:val="24"/>
+          <w:szCs w:val="24"/>
+        </w:rPr>
+        <w:t>which should be a deal search engine for furniture products. Users should be able to create accounts, login and search for deals, they also should be able to filter deals by price, name and type and add associated product to their cart. They should be able to pay only with cash and post a feedback when order is completed. Their orders should be validated and updated by stuff.</w:t>
+      </w:r>
+    </w:p>
+    <w:p>
+      <w:pPr>
+        <w:pStyle w:val="BodyText"/>
+        <w:jc w:val="both"/>
+        <w:rPr>
+          <w:sz w:val="24"/>
+          <w:szCs w:val="24"/>
+        </w:rPr>
+      </w:pPr>
     </w:p>
     <w:p>
       <w:pPr>
@@ -1029,7 +1076,7 @@
           <w:szCs w:val="24"/>
         </w:rPr>
       </w:pPr>
-      <w:bookmarkStart w:id="30" w:name="_Toc254785388"/>
+      <w:bookmarkStart w:id="24" w:name="_Toc254785388"/>
       <w:r>
         <w:rPr>
           <w:rFonts w:ascii="Times New Roman" w:hAnsi="Times New Roman"/>
@@ -1037,7 +1084,7 @@
         </w:rPr>
         <w:t>Functional Requirements</w:t>
       </w:r>
-      <w:bookmarkEnd w:id="30"/>
+      <w:bookmarkEnd w:id="24"/>
     </w:p>
     <w:p>
       <w:pPr>
@@ -1073,25 +1120,269 @@
       <w:pPr>
         <w:pStyle w:val="Heading1"/>
         <w:numPr>
-          <w:ilvl w:val="1"/>
-          <w:numId w:val="2"/>
+          <w:ilvl w:val="0"/>
+          <w:numId w:val="0"/>
         </w:numPr>
         <w:spacing w:line="240" w:lineRule="auto"/>
         <w:jc w:val="both"/>
         <w:rPr>
           <w:rFonts w:ascii="Times New Roman" w:hAnsi="Times New Roman"/>
+          <w:b w:val="0"/>
           <w:szCs w:val="24"/>
         </w:rPr>
       </w:pPr>
-      <w:bookmarkStart w:id="31" w:name="_Toc254785389"/>
+      <w:bookmarkStart w:id="25" w:name="_Toc254785389"/>
       <w:r>
         <w:rPr>
           <w:rFonts w:ascii="Times New Roman" w:hAnsi="Times New Roman"/>
           <w:szCs w:val="24"/>
         </w:rPr>
+        <w:tab/>
+      </w:r>
+      <w:r>
+        <w:rPr>
+          <w:rFonts w:ascii="Times New Roman" w:hAnsi="Times New Roman"/>
+          <w:b w:val="0"/>
+          <w:szCs w:val="24"/>
+        </w:rPr>
+        <w:t>Normal users should be able to:</w:t>
+      </w:r>
+    </w:p>
+    <w:p>
+      <w:pPr>
+        <w:pStyle w:val="ListParagraph"/>
+        <w:numPr>
+          <w:ilvl w:val="0"/>
+          <w:numId w:val="6"/>
+        </w:numPr>
+        <w:rPr>
+          <w:sz w:val="24"/>
+          <w:szCs w:val="24"/>
+        </w:rPr>
+      </w:pPr>
+      <w:r>
+        <w:rPr>
+          <w:sz w:val="24"/>
+          <w:szCs w:val="24"/>
+        </w:rPr>
+        <w:t>search for furniture</w:t>
+      </w:r>
+    </w:p>
+    <w:p>
+      <w:pPr>
+        <w:pStyle w:val="ListParagraph"/>
+        <w:numPr>
+          <w:ilvl w:val="0"/>
+          <w:numId w:val="6"/>
+        </w:numPr>
+        <w:rPr>
+          <w:sz w:val="24"/>
+          <w:szCs w:val="24"/>
+        </w:rPr>
+      </w:pPr>
+      <w:r>
+        <w:rPr>
+          <w:sz w:val="24"/>
+          <w:szCs w:val="24"/>
+        </w:rPr>
+        <w:t>create account</w:t>
+      </w:r>
+    </w:p>
+    <w:p>
+      <w:pPr>
+        <w:pStyle w:val="ListParagraph"/>
+        <w:numPr>
+          <w:ilvl w:val="0"/>
+          <w:numId w:val="6"/>
+        </w:numPr>
+        <w:rPr>
+          <w:sz w:val="24"/>
+          <w:szCs w:val="24"/>
+        </w:rPr>
+      </w:pPr>
+      <w:r>
+        <w:rPr>
+          <w:sz w:val="24"/>
+          <w:szCs w:val="24"/>
+        </w:rPr>
+        <w:t>login</w:t>
+      </w:r>
+    </w:p>
+    <w:p>
+      <w:pPr>
+        <w:pStyle w:val="ListParagraph"/>
+        <w:numPr>
+          <w:ilvl w:val="0"/>
+          <w:numId w:val="6"/>
+        </w:numPr>
+        <w:rPr>
+          <w:sz w:val="24"/>
+          <w:szCs w:val="24"/>
+        </w:rPr>
+      </w:pPr>
+      <w:r>
+        <w:rPr>
+          <w:sz w:val="24"/>
+          <w:szCs w:val="24"/>
+        </w:rPr>
+        <w:t>add product to cart and checkout</w:t>
+      </w:r>
+    </w:p>
+    <w:p>
+      <w:pPr>
+        <w:pStyle w:val="ListParagraph"/>
+        <w:numPr>
+          <w:ilvl w:val="0"/>
+          <w:numId w:val="6"/>
+        </w:numPr>
+        <w:rPr>
+          <w:sz w:val="24"/>
+          <w:szCs w:val="24"/>
+        </w:rPr>
+      </w:pPr>
+      <w:r>
+        <w:rPr>
+          <w:sz w:val="24"/>
+          <w:szCs w:val="24"/>
+        </w:rPr>
+        <w:t>provide feedback</w:t>
+      </w:r>
+    </w:p>
+    <w:p>
+      <w:pPr>
+        <w:ind w:left="720"/>
+        <w:rPr>
+          <w:sz w:val="24"/>
+          <w:szCs w:val="24"/>
+        </w:rPr>
+      </w:pPr>
+      <w:r>
+        <w:rPr>
+          <w:sz w:val="24"/>
+          <w:szCs w:val="24"/>
+        </w:rPr>
+        <w:t>Staff should be able to:</w:t>
+      </w:r>
+    </w:p>
+    <w:p>
+      <w:pPr>
+        <w:pStyle w:val="ListParagraph"/>
+        <w:numPr>
+          <w:ilvl w:val="0"/>
+          <w:numId w:val="7"/>
+        </w:numPr>
+        <w:rPr>
+          <w:sz w:val="24"/>
+          <w:szCs w:val="24"/>
+        </w:rPr>
+      </w:pPr>
+      <w:r>
+        <w:rPr>
+          <w:sz w:val="24"/>
+          <w:szCs w:val="24"/>
+        </w:rPr>
+        <w:t>validate orders</w:t>
+      </w:r>
+      <w:r>
+        <w:rPr>
+          <w:sz w:val="24"/>
+          <w:szCs w:val="24"/>
+        </w:rPr>
+        <w:t xml:space="preserve"> </w:t>
+      </w:r>
+    </w:p>
+    <w:p>
+      <w:pPr>
+        <w:pStyle w:val="ListParagraph"/>
+        <w:numPr>
+          <w:ilvl w:val="0"/>
+          <w:numId w:val="7"/>
+        </w:numPr>
+        <w:rPr>
+          <w:sz w:val="24"/>
+          <w:szCs w:val="24"/>
+        </w:rPr>
+      </w:pPr>
+      <w:r>
+        <w:rPr>
+          <w:sz w:val="24"/>
+          <w:szCs w:val="24"/>
+        </w:rPr>
+        <w:t>update order state</w:t>
+      </w:r>
+    </w:p>
+    <w:p>
+      <w:pPr>
+        <w:pStyle w:val="ListParagraph"/>
+        <w:numPr>
+          <w:ilvl w:val="0"/>
+          <w:numId w:val="7"/>
+        </w:numPr>
+        <w:rPr>
+          <w:sz w:val="24"/>
+          <w:szCs w:val="24"/>
+        </w:rPr>
+      </w:pPr>
+      <w:r>
+        <w:rPr>
+          <w:sz w:val="24"/>
+          <w:szCs w:val="24"/>
+        </w:rPr>
+        <w:t>manage deals</w:t>
+      </w:r>
+    </w:p>
+    <w:p>
+      <w:pPr>
+        <w:pStyle w:val="ListParagraph"/>
+        <w:numPr>
+          <w:ilvl w:val="0"/>
+          <w:numId w:val="7"/>
+        </w:numPr>
+        <w:rPr>
+          <w:sz w:val="24"/>
+          <w:szCs w:val="24"/>
+        </w:rPr>
+      </w:pPr>
+      <w:r>
+        <w:rPr>
+          <w:sz w:val="24"/>
+          <w:szCs w:val="24"/>
+        </w:rPr>
+        <w:t>manage furniture</w:t>
+      </w:r>
+    </w:p>
+    <w:p>
+      <w:pPr>
+        <w:pStyle w:val="ListParagraph"/>
+        <w:ind w:left="1800"/>
+        <w:rPr>
+          <w:sz w:val="24"/>
+          <w:szCs w:val="24"/>
+        </w:rPr>
+      </w:pPr>
+    </w:p>
+    <w:p>
+      <w:pPr>
+        <w:pStyle w:val="Heading1"/>
+        <w:numPr>
+          <w:ilvl w:val="0"/>
+          <w:numId w:val="0"/>
+        </w:numPr>
+        <w:spacing w:line="240" w:lineRule="auto"/>
+        <w:jc w:val="both"/>
+        <w:rPr>
+          <w:rFonts w:ascii="Times New Roman" w:hAnsi="Times New Roman"/>
+          <w:szCs w:val="24"/>
+        </w:rPr>
+      </w:pPr>
+      <w:r>
+        <w:rPr>
+          <w:rFonts w:ascii="Times New Roman" w:hAnsi="Times New Roman"/>
+          <w:szCs w:val="24"/>
+        </w:rPr>
         <w:t>Non-functional Requirements</w:t>
       </w:r>
-      <w:bookmarkEnd w:id="31"/>
+      <w:bookmarkEnd w:id="25"/>
     </w:p>
     <w:p>
       <w:pPr>
@@ -1125,19 +1416,57 @@
     </w:p>
     <w:p>
       <w:pPr>
-        <w:spacing w:line="240" w:lineRule="auto"/>
-        <w:jc w:val="both"/>
-      </w:pPr>
-    </w:p>
-    <w:p>
-      <w:pPr>
         <w:pStyle w:val="Title"/>
-        <w:jc w:val="both"/>
-        <w:rPr>
-          <w:rFonts w:ascii="Times New Roman" w:hAnsi="Times New Roman"/>
-        </w:rPr>
-      </w:pPr>
-      <w:bookmarkStart w:id="32" w:name="_Toc254785390"/>
+        <w:ind w:firstLine="720"/>
+        <w:jc w:val="both"/>
+        <w:rPr>
+          <w:rFonts w:ascii="Times New Roman" w:hAnsi="Times New Roman"/>
+          <w:b w:val="0"/>
+          <w:sz w:val="24"/>
+          <w:szCs w:val="24"/>
+        </w:rPr>
+      </w:pPr>
+      <w:bookmarkStart w:id="26" w:name="_Toc254785390"/>
+      <w:r>
+        <w:rPr>
+          <w:rFonts w:ascii="Times New Roman" w:hAnsi="Times New Roman"/>
+          <w:b w:val="0"/>
+          <w:sz w:val="24"/>
+          <w:szCs w:val="24"/>
+        </w:rPr>
+        <w:t>First requirement is to implement the application and test it as we build it, another requirement is to use an OOP language (I choose Java). Next requirements are about design, first of them is to use layered architecture, another one consist of using a factory method to build and apply discounts on existing products which change the order quantity and overall price accordingly. And another one is to validate all the inputs of the application.</w:t>
+      </w:r>
+    </w:p>
+    <w:p>
+      <w:pPr>
+        <w:pStyle w:val="Title"/>
+        <w:ind w:firstLine="720"/>
+        <w:jc w:val="both"/>
+        <w:rPr>
+          <w:rFonts w:ascii="Times New Roman" w:hAnsi="Times New Roman"/>
+          <w:b w:val="0"/>
+          <w:sz w:val="24"/>
+          <w:szCs w:val="24"/>
+        </w:rPr>
+      </w:pPr>
+      <w:r>
+        <w:rPr>
+          <w:rFonts w:ascii="Times New Roman" w:hAnsi="Times New Roman"/>
+          <w:b w:val="0"/>
+          <w:sz w:val="24"/>
+          <w:szCs w:val="24"/>
+        </w:rPr>
+        <w:t xml:space="preserve"> </w:t>
+      </w:r>
+    </w:p>
+    <w:p>
+      <w:pPr>
+        <w:pStyle w:val="Title"/>
+        <w:jc w:val="both"/>
+        <w:rPr>
+          <w:rFonts w:ascii="Times New Roman" w:hAnsi="Times New Roman"/>
+        </w:rPr>
+      </w:pPr>
       <w:r>
         <w:rPr>
           <w:rFonts w:ascii="Times New Roman" w:hAnsi="Times New Roman"/>
@@ -1150,7 +1479,7 @@
         </w:rPr>
         <w:t>. Use-Case Model</w:t>
       </w:r>
-      <w:bookmarkEnd w:id="32"/>
+      <w:bookmarkEnd w:id="26"/>
     </w:p>
     <w:p>
       <w:pPr>
@@ -1289,7 +1618,7 @@
           <w:sz w:val="24"/>
         </w:rPr>
       </w:pPr>
-      <w:bookmarkStart w:id="33" w:name="_Toc254785391"/>
+      <w:bookmarkStart w:id="27" w:name="_Toc254785391"/>
       <w:r>
         <w:rPr>
           <w:rFonts w:ascii="Times New Roman" w:hAnsi="Times New Roman"/>
@@ -1406,6 +1735,40 @@
         </w:rPr>
         <w:t>]</w:t>
       </w:r>
+      <w:r>
+        <w:rPr>
+          <w:rFonts w:ascii="Times New Roman" w:hAnsi="Times New Roman"/>
+          <w:b w:val="0"/>
+          <w:i/>
+          <w:color w:val="943634" w:themeColor="accent2" w:themeShade="BF"/>
+          <w:sz w:val="24"/>
+        </w:rPr>
+        <w:lastRenderedPageBreak/>
+        <w:pict>
+          <v:shapetype id="_x0000_t75" coordsize="21600,21600" o:spt="75" o:preferrelative="t" path="m@4@5l@4@11@9@11@9@5xe" filled="f" stroked="f">
+            <v:stroke joinstyle="miter"/>
+            <v:formulas>
+              <v:f eqn="if lineDrawn pixelLineWidth 0"/>
+              <v:f eqn="sum @0 1 0"/>
+              <v:f eqn="sum 0 0 @1"/>
+              <v:f eqn="prod @2 1 2"/>
+              <v:f eqn="prod @3 21600 pixelWidth"/>
+              <v:f eqn="prod @3 21600 pixelHeight"/>
+              <v:f eqn="sum @0 0 1"/>
+              <v:f eqn="prod @6 1 2"/>
+              <v:f eqn="prod @7 21600 pixelWidth"/>
+              <v:f eqn="sum @8 21600 0"/>
+              <v:f eqn="prod @7 21600 pixelHeight"/>
+              <v:f eqn="sum @10 21600 0"/>
+            </v:formulas>
+            <v:path o:extrusionok="f" gradientshapeok="t" o:connecttype="rect"/>
+            <o:lock v:ext="edit" aspectratio="t"/>
+          </v:shapetype>
+          <v:shape id="_x0000_i1025" type="#_x0000_t75" style="width:467.4pt;height:265.2pt">
+            <v:imagedata r:id="rId9" o:title="useCase"/>
+          </v:shape>
+        </w:pict>
+      </w:r>
     </w:p>
     <w:p>
       <w:pPr>
@@ -1445,7 +1808,7 @@
         </w:rPr>
         <w:t>Architectural Design</w:t>
       </w:r>
-      <w:bookmarkEnd w:id="33"/>
+      <w:bookmarkEnd w:id="27"/>
     </w:p>
     <w:p>
       <w:pPr>
@@ -1578,6 +1941,77 @@
         <w:spacing w:line="240" w:lineRule="auto"/>
         <w:jc w:val="both"/>
         <w:rPr>
+          <w:sz w:val="24"/>
+        </w:rPr>
+      </w:pPr>
+      <w:r>
+        <w:rPr>
+          <w:i/>
+          <w:color w:val="943634" w:themeColor="accent2" w:themeShade="BF"/>
+          <w:sz w:val="24"/>
+        </w:rPr>
+        <w:tab/>
+      </w:r>
+      <w:r>
+        <w:rPr>
+          <w:sz w:val="24"/>
+        </w:rPr>
+        <w:t>Layered architecture is one of the design I used, it is the most common architecture pattern, also known as the n-tier architecture pattern. Components within the layered architecture pattern are organized into horizontal layers, each layer performing a specific role within application (presentation layer, business logic layer and database access layer) and each layer communicates with de layer after and before it.</w:t>
+      </w:r>
+    </w:p>
+    <w:p>
+      <w:pPr>
+        <w:spacing w:line="240" w:lineRule="auto"/>
+        <w:jc w:val="both"/>
+        <w:rPr>
+          <w:sz w:val="24"/>
+        </w:rPr>
+      </w:pPr>
+      <w:r>
+        <w:rPr>
+          <w:sz w:val="24"/>
+        </w:rPr>
+        <w:tab/>
+      </w:r>
+      <w:r>
+        <w:rPr>
+          <w:sz w:val="24"/>
+        </w:rPr>
+        <w:t>Table Data Gateway is another architectural pattern I used, it consists in using an object which acts as a gateway to a database table. The idea is to separate the responsibility of fetching items from a database from the actual usages of those objects. Users of the gateway are then insulated from changes to the way objects are stored in the database.</w:t>
+      </w:r>
+    </w:p>
+    <w:p>
+      <w:pPr>
+        <w:spacing w:line="240" w:lineRule="auto"/>
+        <w:jc w:val="both"/>
+        <w:rPr>
+          <w:sz w:val="24"/>
+        </w:rPr>
+      </w:pPr>
+      <w:r>
+        <w:rPr>
+          <w:sz w:val="24"/>
+        </w:rPr>
+        <w:tab/>
+      </w:r>
+      <w:r>
+        <w:rPr>
+          <w:sz w:val="24"/>
+        </w:rPr>
+        <w:t xml:space="preserve">Transaction Script </w:t>
+      </w:r>
+      <w:r>
+        <w:rPr>
+          <w:sz w:val="24"/>
+        </w:rPr>
+        <w:t>is another design pattern I used, this means that business logic is organized in procedures where each procedure handles a single request from the presentation.</w:t>
+      </w:r>
+    </w:p>
+    <w:p>
+      <w:pPr>
+        <w:spacing w:line="240" w:lineRule="auto"/>
+        <w:jc w:val="both"/>
+        <w:rPr>
           <w:b/>
         </w:rPr>
       </w:pPr>
@@ -1720,6 +2154,470 @@
       <w:pPr>
         <w:spacing w:line="240" w:lineRule="auto"/>
         <w:jc w:val="both"/>
+        <w:rPr>
+          <w:i/>
+          <w:color w:val="943634" w:themeColor="accent2" w:themeShade="BF"/>
+          <w:sz w:val="24"/>
+        </w:rPr>
+      </w:pPr>
+    </w:p>
+    <w:p>
+      <w:pPr>
+        <w:spacing w:line="240" w:lineRule="auto"/>
+        <w:jc w:val="both"/>
+        <w:rPr>
+          <w:i/>
+          <w:color w:val="943634" w:themeColor="accent2" w:themeShade="BF"/>
+          <w:sz w:val="24"/>
+        </w:rPr>
+      </w:pPr>
+    </w:p>
+    <w:p>
+      <w:pPr>
+        <w:spacing w:line="240" w:lineRule="auto"/>
+        <w:jc w:val="both"/>
+        <w:rPr>
+          <w:i/>
+          <w:color w:val="943634" w:themeColor="accent2" w:themeShade="BF"/>
+          <w:sz w:val="24"/>
+        </w:rPr>
+      </w:pPr>
+    </w:p>
+    <w:p>
+      <w:pPr>
+        <w:spacing w:line="240" w:lineRule="auto"/>
+        <w:jc w:val="both"/>
+        <w:rPr>
+          <w:i/>
+          <w:color w:val="943634" w:themeColor="accent2" w:themeShade="BF"/>
+          <w:sz w:val="24"/>
+        </w:rPr>
+      </w:pPr>
+    </w:p>
+    <w:p>
+      <w:pPr>
+        <w:spacing w:line="240" w:lineRule="auto"/>
+        <w:jc w:val="both"/>
+        <w:rPr>
+          <w:i/>
+          <w:color w:val="943634" w:themeColor="accent2" w:themeShade="BF"/>
+          <w:sz w:val="24"/>
+        </w:rPr>
+      </w:pPr>
+    </w:p>
+    <w:p>
+      <w:pPr>
+        <w:spacing w:line="240" w:lineRule="auto"/>
+        <w:jc w:val="both"/>
+        <w:rPr>
+          <w:i/>
+          <w:color w:val="943634" w:themeColor="accent2" w:themeShade="BF"/>
+          <w:sz w:val="24"/>
+        </w:rPr>
+      </w:pPr>
+    </w:p>
+    <w:p>
+      <w:pPr>
+        <w:spacing w:line="240" w:lineRule="auto"/>
+        <w:jc w:val="both"/>
+        <w:rPr>
+          <w:i/>
+          <w:color w:val="943634" w:themeColor="accent2" w:themeShade="BF"/>
+          <w:sz w:val="24"/>
+        </w:rPr>
+      </w:pPr>
+    </w:p>
+    <w:p>
+      <w:pPr>
+        <w:spacing w:line="240" w:lineRule="auto"/>
+        <w:jc w:val="both"/>
+        <w:rPr>
+          <w:i/>
+          <w:color w:val="943634" w:themeColor="accent2" w:themeShade="BF"/>
+          <w:sz w:val="24"/>
+        </w:rPr>
+      </w:pPr>
+    </w:p>
+    <w:p>
+      <w:pPr>
+        <w:spacing w:line="240" w:lineRule="auto"/>
+        <w:jc w:val="both"/>
+        <w:rPr>
+          <w:b/>
+          <w:sz w:val="24"/>
+        </w:rPr>
+      </w:pPr>
+      <w:r>
+        <w:rPr>
+          <w:b/>
+          <w:sz w:val="24"/>
+        </w:rPr>
+        <w:t>Software deployment diagram</w:t>
+      </w:r>
+    </w:p>
+    <w:p>
+      <w:pPr>
+        <w:spacing w:line="240" w:lineRule="auto"/>
+        <w:jc w:val="both"/>
+        <w:rPr>
+          <w:i/>
+          <w:color w:val="943634" w:themeColor="accent2" w:themeShade="BF"/>
+          <w:sz w:val="24"/>
+        </w:rPr>
+      </w:pPr>
+      <w:r>
+        <w:rPr>
+          <w:i/>
+          <w:color w:val="943634" w:themeColor="accent2" w:themeShade="BF"/>
+          <w:sz w:val="24"/>
+        </w:rPr>
+        <w:pict>
+          <v:shape id="_x0000_i1027" type="#_x0000_t75" style="width:468pt;height:268.8pt">
+            <v:imagedata r:id="rId10" o:title="deploymentSoftwareDiagram"/>
+          </v:shape>
+        </w:pict>
+      </w:r>
+    </w:p>
+    <w:p>
+      <w:pPr>
+        <w:spacing w:line="240" w:lineRule="auto"/>
+        <w:jc w:val="both"/>
+        <w:rPr>
+          <w:i/>
+          <w:color w:val="943634" w:themeColor="accent2" w:themeShade="BF"/>
+          <w:sz w:val="24"/>
+        </w:rPr>
+      </w:pPr>
+    </w:p>
+    <w:p>
+      <w:pPr>
+        <w:spacing w:line="240" w:lineRule="auto"/>
+        <w:jc w:val="both"/>
+        <w:rPr>
+          <w:i/>
+          <w:color w:val="943634" w:themeColor="accent2" w:themeShade="BF"/>
+          <w:sz w:val="24"/>
+        </w:rPr>
+      </w:pPr>
+    </w:p>
+    <w:p>
+      <w:pPr>
+        <w:spacing w:line="240" w:lineRule="auto"/>
+        <w:jc w:val="both"/>
+        <w:rPr>
+          <w:i/>
+          <w:color w:val="943634" w:themeColor="accent2" w:themeShade="BF"/>
+          <w:sz w:val="24"/>
+        </w:rPr>
+      </w:pPr>
+    </w:p>
+    <w:p>
+      <w:pPr>
+        <w:spacing w:line="240" w:lineRule="auto"/>
+        <w:jc w:val="both"/>
+        <w:rPr>
+          <w:i/>
+          <w:color w:val="943634" w:themeColor="accent2" w:themeShade="BF"/>
+          <w:sz w:val="24"/>
+        </w:rPr>
+      </w:pPr>
+    </w:p>
+    <w:p>
+      <w:pPr>
+        <w:spacing w:line="240" w:lineRule="auto"/>
+        <w:jc w:val="both"/>
+        <w:rPr>
+          <w:i/>
+          <w:color w:val="943634" w:themeColor="accent2" w:themeShade="BF"/>
+          <w:sz w:val="24"/>
+        </w:rPr>
+      </w:pPr>
+    </w:p>
+    <w:p>
+      <w:pPr>
+        <w:spacing w:line="240" w:lineRule="auto"/>
+        <w:jc w:val="both"/>
+        <w:rPr>
+          <w:i/>
+          <w:color w:val="943634" w:themeColor="accent2" w:themeShade="BF"/>
+          <w:sz w:val="24"/>
+        </w:rPr>
+      </w:pPr>
+    </w:p>
+    <w:p>
+      <w:pPr>
+        <w:spacing w:line="240" w:lineRule="auto"/>
+        <w:jc w:val="both"/>
+        <w:rPr>
+          <w:i/>
+          <w:color w:val="943634" w:themeColor="accent2" w:themeShade="BF"/>
+          <w:sz w:val="24"/>
+        </w:rPr>
+      </w:pPr>
+    </w:p>
+    <w:p>
+      <w:pPr>
+        <w:spacing w:line="240" w:lineRule="auto"/>
+        <w:jc w:val="both"/>
+        <w:rPr>
+          <w:i/>
+          <w:color w:val="943634" w:themeColor="accent2" w:themeShade="BF"/>
+          <w:sz w:val="24"/>
+        </w:rPr>
+      </w:pPr>
+    </w:p>
+    <w:p>
+      <w:pPr>
+        <w:spacing w:line="240" w:lineRule="auto"/>
+        <w:jc w:val="both"/>
+        <w:rPr>
+          <w:i/>
+          <w:color w:val="943634" w:themeColor="accent2" w:themeShade="BF"/>
+          <w:sz w:val="24"/>
+        </w:rPr>
+      </w:pPr>
+    </w:p>
+    <w:p>
+      <w:pPr>
+        <w:spacing w:line="240" w:lineRule="auto"/>
+        <w:jc w:val="both"/>
+        <w:rPr>
+          <w:i/>
+          <w:color w:val="943634" w:themeColor="accent2" w:themeShade="BF"/>
+          <w:sz w:val="24"/>
+        </w:rPr>
+      </w:pPr>
+    </w:p>
+    <w:p>
+      <w:pPr>
+        <w:spacing w:line="240" w:lineRule="auto"/>
+        <w:jc w:val="both"/>
+        <w:rPr>
+          <w:i/>
+          <w:color w:val="943634" w:themeColor="accent2" w:themeShade="BF"/>
+          <w:sz w:val="24"/>
+        </w:rPr>
+      </w:pPr>
+    </w:p>
+    <w:p>
+      <w:pPr>
+        <w:spacing w:line="240" w:lineRule="auto"/>
+        <w:jc w:val="both"/>
+        <w:rPr>
+          <w:i/>
+          <w:color w:val="943634" w:themeColor="accent2" w:themeShade="BF"/>
+          <w:sz w:val="24"/>
+        </w:rPr>
+      </w:pPr>
+    </w:p>
+    <w:p>
+      <w:pPr>
+        <w:spacing w:line="240" w:lineRule="auto"/>
+        <w:jc w:val="both"/>
+        <w:rPr>
+          <w:i/>
+          <w:color w:val="943634" w:themeColor="accent2" w:themeShade="BF"/>
+          <w:sz w:val="24"/>
+        </w:rPr>
+      </w:pPr>
+    </w:p>
+    <w:p>
+      <w:pPr>
+        <w:spacing w:line="240" w:lineRule="auto"/>
+        <w:jc w:val="both"/>
+        <w:rPr>
+          <w:i/>
+          <w:color w:val="943634" w:themeColor="accent2" w:themeShade="BF"/>
+          <w:sz w:val="24"/>
+        </w:rPr>
+      </w:pPr>
+    </w:p>
+    <w:p>
+      <w:pPr>
+        <w:spacing w:line="240" w:lineRule="auto"/>
+        <w:jc w:val="both"/>
+        <w:rPr>
+          <w:i/>
+          <w:color w:val="943634" w:themeColor="accent2" w:themeShade="BF"/>
+          <w:sz w:val="24"/>
+        </w:rPr>
+      </w:pPr>
+    </w:p>
+    <w:p>
+      <w:pPr>
+        <w:spacing w:line="240" w:lineRule="auto"/>
+        <w:jc w:val="both"/>
+        <w:rPr>
+          <w:i/>
+          <w:color w:val="943634" w:themeColor="accent2" w:themeShade="BF"/>
+          <w:sz w:val="24"/>
+        </w:rPr>
+      </w:pPr>
+    </w:p>
+    <w:p>
+      <w:pPr>
+        <w:spacing w:line="240" w:lineRule="auto"/>
+        <w:jc w:val="both"/>
+        <w:rPr>
+          <w:i/>
+          <w:color w:val="943634" w:themeColor="accent2" w:themeShade="BF"/>
+          <w:sz w:val="24"/>
+        </w:rPr>
+      </w:pPr>
+    </w:p>
+    <w:p>
+      <w:pPr>
+        <w:spacing w:line="240" w:lineRule="auto"/>
+        <w:jc w:val="both"/>
+        <w:rPr>
+          <w:i/>
+          <w:color w:val="943634" w:themeColor="accent2" w:themeShade="BF"/>
+          <w:sz w:val="24"/>
+        </w:rPr>
+      </w:pPr>
+    </w:p>
+    <w:p>
+      <w:pPr>
+        <w:spacing w:line="240" w:lineRule="auto"/>
+        <w:jc w:val="both"/>
+        <w:rPr>
+          <w:i/>
+          <w:color w:val="943634" w:themeColor="accent2" w:themeShade="BF"/>
+          <w:sz w:val="24"/>
+        </w:rPr>
+      </w:pPr>
+    </w:p>
+    <w:p>
+      <w:pPr>
+        <w:spacing w:line="240" w:lineRule="auto"/>
+        <w:jc w:val="both"/>
+        <w:rPr>
+          <w:i/>
+          <w:color w:val="943634" w:themeColor="accent2" w:themeShade="BF"/>
+          <w:sz w:val="24"/>
+        </w:rPr>
+      </w:pPr>
+    </w:p>
+    <w:p>
+      <w:pPr>
+        <w:spacing w:line="240" w:lineRule="auto"/>
+        <w:jc w:val="both"/>
+        <w:rPr>
+          <w:i/>
+          <w:color w:val="943634" w:themeColor="accent2" w:themeShade="BF"/>
+          <w:sz w:val="24"/>
+        </w:rPr>
+      </w:pPr>
+    </w:p>
+    <w:p>
+      <w:pPr>
+        <w:spacing w:line="240" w:lineRule="auto"/>
+        <w:jc w:val="both"/>
+        <w:rPr>
+          <w:i/>
+          <w:color w:val="943634" w:themeColor="accent2" w:themeShade="BF"/>
+          <w:sz w:val="24"/>
+        </w:rPr>
+      </w:pPr>
+    </w:p>
+    <w:p>
+      <w:pPr>
+        <w:spacing w:line="240" w:lineRule="auto"/>
+        <w:jc w:val="both"/>
+        <w:rPr>
+          <w:i/>
+          <w:color w:val="943634" w:themeColor="accent2" w:themeShade="BF"/>
+          <w:sz w:val="24"/>
+        </w:rPr>
+      </w:pPr>
+    </w:p>
+    <w:p>
+      <w:pPr>
+        <w:spacing w:line="240" w:lineRule="auto"/>
+        <w:jc w:val="both"/>
+        <w:rPr>
+          <w:i/>
+          <w:color w:val="943634" w:themeColor="accent2" w:themeShade="BF"/>
+          <w:sz w:val="24"/>
+        </w:rPr>
+      </w:pPr>
+    </w:p>
+    <w:p>
+      <w:pPr>
+        <w:spacing w:line="240" w:lineRule="auto"/>
+        <w:jc w:val="both"/>
+        <w:rPr>
+          <w:i/>
+          <w:color w:val="943634" w:themeColor="accent2" w:themeShade="BF"/>
+          <w:sz w:val="24"/>
+        </w:rPr>
+      </w:pPr>
+    </w:p>
+    <w:p>
+      <w:pPr>
+        <w:spacing w:line="240" w:lineRule="auto"/>
+        <w:jc w:val="both"/>
+        <w:rPr>
+          <w:i/>
+          <w:color w:val="943634" w:themeColor="accent2" w:themeShade="BF"/>
+          <w:sz w:val="24"/>
+        </w:rPr>
+      </w:pPr>
+    </w:p>
+    <w:p>
+      <w:pPr>
+        <w:spacing w:line="240" w:lineRule="auto"/>
+        <w:jc w:val="both"/>
+        <w:rPr>
+          <w:i/>
+          <w:color w:val="943634" w:themeColor="accent2" w:themeShade="BF"/>
+          <w:sz w:val="24"/>
+        </w:rPr>
+      </w:pPr>
+    </w:p>
+    <w:p>
+      <w:pPr>
+        <w:spacing w:line="240" w:lineRule="auto"/>
+        <w:jc w:val="both"/>
+        <w:rPr>
+          <w:b/>
+          <w:sz w:val="24"/>
+        </w:rPr>
+      </w:pPr>
+      <w:r>
+        <w:rPr>
+          <w:b/>
+          <w:sz w:val="24"/>
+        </w:rPr>
+        <w:t>Package diagram</w:t>
+      </w:r>
+    </w:p>
+    <w:p>
+      <w:pPr>
+        <w:spacing w:line="240" w:lineRule="auto"/>
+        <w:jc w:val="both"/>
+        <w:rPr>
+          <w:b/>
+          <w:sz w:val="24"/>
+        </w:rPr>
+      </w:pPr>
+      <w:r>
+        <w:rPr>
+          <w:i/>
+          <w:color w:val="943634" w:themeColor="accent2" w:themeShade="BF"/>
+          <w:sz w:val="24"/>
+        </w:rPr>
+        <w:pict>
+          <v:shape id="_x0000_i1032" type="#_x0000_t75" style="width:461.4pt;height:492.6pt">
+            <v:imagedata r:id="rId11" o:title="package"/>
+          </v:shape>
+        </w:pict>
+      </w:r>
+    </w:p>
+    <w:p>
+      <w:pPr>
+        <w:spacing w:line="240" w:lineRule="auto"/>
+        <w:jc w:val="both"/>
       </w:pPr>
     </w:p>
     <w:p>
@@ -1730,7 +2628,7 @@
           <w:rFonts w:ascii="Times New Roman" w:hAnsi="Times New Roman"/>
         </w:rPr>
       </w:pPr>
-      <w:bookmarkStart w:id="34" w:name="_Toc254785392"/>
+      <w:bookmarkStart w:id="28" w:name="_Toc254785392"/>
       <w:r>
         <w:rPr>
           <w:rFonts w:ascii="Times New Roman" w:hAnsi="Times New Roman"/>
@@ -1755,7 +2653,7 @@
         </w:rPr>
         <w:t xml:space="preserve"> Diagrams</w:t>
       </w:r>
-      <w:bookmarkEnd w:id="34"/>
+      <w:bookmarkEnd w:id="28"/>
     </w:p>
     <w:p>
       <w:pPr>
@@ -1850,6 +2748,17 @@
       </w:pPr>
     </w:p>
     <w:p>
+      <w:r>
+        <w:lastRenderedPageBreak/>
+        <w:pict>
+          <v:shape id="_x0000_i1033" type="#_x0000_t75" style="width:468pt;height:279.6pt">
+            <v:imagedata r:id="rId12" o:title="seq"/>
+          </v:shape>
+        </w:pict>
+      </w:r>
+    </w:p>
+    <w:p/>
+    <w:p>
       <w:pPr>
         <w:pStyle w:val="Title"/>
         <w:jc w:val="both"/>
@@ -1857,7 +2766,7 @@
           <w:rFonts w:ascii="Times New Roman" w:hAnsi="Times New Roman"/>
         </w:rPr>
       </w:pPr>
-      <w:bookmarkStart w:id="35" w:name="_Toc254785393"/>
+      <w:bookmarkStart w:id="29" w:name="_Toc254785393"/>
       <w:r>
         <w:rPr>
           <w:rFonts w:ascii="Times New Roman" w:hAnsi="Times New Roman"/>
@@ -1876,7 +2785,7 @@
         </w:rPr>
         <w:t>Design</w:t>
       </w:r>
-      <w:bookmarkEnd w:id="35"/>
+      <w:bookmarkEnd w:id="29"/>
     </w:p>
     <w:p>
       <w:pPr>
@@ -1966,6 +2875,122 @@
       <w:pPr>
         <w:spacing w:line="240" w:lineRule="auto"/>
         <w:jc w:val="both"/>
+        <w:rPr>
+          <w:i/>
+          <w:color w:val="943634" w:themeColor="accent2" w:themeShade="BF"/>
+          <w:sz w:val="24"/>
+        </w:rPr>
+      </w:pPr>
+    </w:p>
+    <w:p>
+      <w:pPr>
+        <w:spacing w:line="240" w:lineRule="auto"/>
+        <w:jc w:val="both"/>
+        <w:rPr>
+          <w:sz w:val="24"/>
+        </w:rPr>
+      </w:pPr>
+      <w:r>
+        <w:rPr>
+          <w:i/>
+          <w:color w:val="943634" w:themeColor="accent2" w:themeShade="BF"/>
+          <w:sz w:val="24"/>
+        </w:rPr>
+        <w:tab/>
+      </w:r>
+      <w:r>
+        <w:rPr>
+          <w:sz w:val="24"/>
+        </w:rPr>
+        <w:t>Layered architecture is represented by the split of the application in layers: database -&gt; service -&gt; businessLogic -&gt; presentation, and each one uses method only from one under it.</w:t>
+      </w:r>
+    </w:p>
+    <w:p>
+      <w:pPr>
+        <w:spacing w:line="240" w:lineRule="auto"/>
+        <w:jc w:val="both"/>
+        <w:rPr>
+          <w:sz w:val="24"/>
+        </w:rPr>
+      </w:pPr>
+    </w:p>
+    <w:p>
+      <w:pPr>
+        <w:spacing w:line="240" w:lineRule="auto"/>
+        <w:jc w:val="both"/>
+        <w:rPr>
+          <w:sz w:val="24"/>
+        </w:rPr>
+      </w:pPr>
+      <w:r>
+        <w:rPr>
+          <w:sz w:val="24"/>
+        </w:rPr>
+        <w:tab/>
+        <w:t>Table data gateway, usage of this pattern is exemplified by DAO classes, like UserDAO, DealDAO etc.</w:t>
+      </w:r>
+    </w:p>
+    <w:p>
+      <w:pPr>
+        <w:spacing w:line="240" w:lineRule="auto"/>
+        <w:jc w:val="both"/>
+        <w:rPr>
+          <w:sz w:val="24"/>
+        </w:rPr>
+      </w:pPr>
+    </w:p>
+    <w:p>
+      <w:pPr>
+        <w:spacing w:line="240" w:lineRule="auto"/>
+        <w:jc w:val="both"/>
+        <w:rPr>
+          <w:sz w:val="24"/>
+        </w:rPr>
+      </w:pPr>
+      <w:r>
+        <w:rPr>
+          <w:sz w:val="24"/>
+        </w:rPr>
+        <w:tab/>
+        <w:t>Transaction Script is exemplified by the use of the classes from business logic, like CartTS, UserTS, which are responsible to wrap all the logic of that specific method and let the user to call only that method from gui.</w:t>
+      </w:r>
+    </w:p>
+    <w:p>
+      <w:pPr>
+        <w:spacing w:line="240" w:lineRule="auto"/>
+        <w:jc w:val="both"/>
+        <w:rPr>
+          <w:sz w:val="24"/>
+        </w:rPr>
+      </w:pPr>
+      <w:r>
+        <w:rPr>
+          <w:sz w:val="24"/>
+        </w:rPr>
+        <w:tab/>
+        <w:t>Factory method this is a creational pattern that uses factory methods to deal with the problem of creating objects without having to specify the exact class of the object that will be created.</w:t>
+      </w:r>
+    </w:p>
+    <w:p>
+      <w:pPr>
+        <w:spacing w:line="240" w:lineRule="auto"/>
+        <w:jc w:val="both"/>
+        <w:rPr>
+          <w:sz w:val="24"/>
+        </w:rPr>
+      </w:pPr>
+      <w:r>
+        <w:rPr>
+          <w:sz w:val="24"/>
+        </w:rPr>
+        <w:tab/>
+        <w:t>Singleton is used by without the need of implementing it because of usage of spring framework (spring beans are by default singleton).</w:t>
+      </w:r>
+    </w:p>
+    <w:p>
+      <w:pPr>
+        <w:spacing w:line="240" w:lineRule="auto"/>
+        <w:jc w:val="both"/>
       </w:pPr>
     </w:p>
     <w:p>
@@ -2131,17 +3156,341 @@
     </w:p>
     <w:p>
       <w:pPr>
+        <w:spacing w:line="240" w:lineRule="auto"/>
+        <w:jc w:val="both"/>
+      </w:pPr>
+    </w:p>
+    <w:p>
+      <w:pPr>
+        <w:spacing w:line="240" w:lineRule="auto"/>
+        <w:jc w:val="both"/>
+      </w:pPr>
+    </w:p>
+    <w:p>
+      <w:pPr>
+        <w:spacing w:line="240" w:lineRule="auto"/>
+        <w:jc w:val="both"/>
+      </w:pPr>
+      <w:r>
+        <w:lastRenderedPageBreak/>
+        <w:t>DAO package :</w:t>
+      </w:r>
+    </w:p>
+    <w:p>
+      <w:pPr>
+        <w:spacing w:line="240" w:lineRule="auto"/>
+        <w:jc w:val="both"/>
+      </w:pPr>
+      <w:r>
+        <w:pict>
+          <v:shape id="_x0000_i1036" type="#_x0000_t75" style="width:467.4pt;height:334.8pt">
+            <v:imagedata r:id="rId13" o:title="daoClassDiagram"/>
+          </v:shape>
+        </w:pict>
+      </w:r>
+    </w:p>
+    <w:p>
+      <w:pPr>
+        <w:spacing w:line="240" w:lineRule="auto"/>
+        <w:jc w:val="both"/>
+      </w:pPr>
+      <w:r>
+        <w:t>Mapper package :</w:t>
+      </w:r>
+    </w:p>
+    <w:p>
+      <w:pPr>
+        <w:spacing w:line="240" w:lineRule="auto"/>
+        <w:jc w:val="both"/>
+      </w:pPr>
+      <w:r>
+        <w:pict>
+          <v:shape id="_x0000_i1038" type="#_x0000_t75" style="width:466.8pt;height:208.8pt">
+            <v:imagedata r:id="rId14" o:title="mapperCD"/>
+          </v:shape>
+        </w:pict>
+      </w:r>
+    </w:p>
+    <w:p>
+      <w:pPr>
+        <w:spacing w:line="240" w:lineRule="auto"/>
+        <w:jc w:val="both"/>
+      </w:pPr>
+    </w:p>
+    <w:p>
+      <w:pPr>
+        <w:spacing w:line="240" w:lineRule="auto"/>
+        <w:jc w:val="both"/>
+      </w:pPr>
+    </w:p>
+    <w:p>
+      <w:pPr>
+        <w:spacing w:line="240" w:lineRule="auto"/>
+        <w:jc w:val="both"/>
+      </w:pPr>
+    </w:p>
+    <w:p>
+      <w:pPr>
+        <w:spacing w:line="240" w:lineRule="auto"/>
+        <w:jc w:val="both"/>
+      </w:pPr>
+    </w:p>
+    <w:p>
+      <w:pPr>
+        <w:spacing w:line="240" w:lineRule="auto"/>
+        <w:jc w:val="both"/>
+      </w:pPr>
+    </w:p>
+    <w:p>
+      <w:pPr>
+        <w:spacing w:line="240" w:lineRule="auto"/>
+        <w:jc w:val="both"/>
+      </w:pPr>
+    </w:p>
+    <w:p>
+      <w:pPr>
+        <w:spacing w:line="240" w:lineRule="auto"/>
+        <w:jc w:val="both"/>
+      </w:pPr>
+    </w:p>
+    <w:p>
+      <w:pPr>
+        <w:spacing w:line="240" w:lineRule="auto"/>
+        <w:jc w:val="both"/>
+      </w:pPr>
+      <w:r>
+        <w:lastRenderedPageBreak/>
+        <w:t>Security package :</w:t>
+      </w:r>
+    </w:p>
+    <w:p>
+      <w:pPr>
+        <w:spacing w:line="240" w:lineRule="auto"/>
+        <w:jc w:val="both"/>
+      </w:pPr>
+      <w:r>
+        <w:pict>
+          <v:shape id="_x0000_i1041" type="#_x0000_t75" style="width:467.4pt;height:225.6pt">
+            <v:imagedata r:id="rId15" o:title="securitCD"/>
+          </v:shape>
+        </w:pict>
+      </w:r>
+    </w:p>
+    <w:p>
+      <w:pPr>
+        <w:spacing w:line="240" w:lineRule="auto"/>
+        <w:jc w:val="both"/>
+      </w:pPr>
+    </w:p>
+    <w:p>
+      <w:pPr>
+        <w:spacing w:line="240" w:lineRule="auto"/>
+        <w:jc w:val="both"/>
+      </w:pPr>
+    </w:p>
+    <w:p>
+      <w:pPr>
+        <w:spacing w:line="240" w:lineRule="auto"/>
+        <w:jc w:val="both"/>
+      </w:pPr>
+      <w:r>
+        <w:t>DTO/model package:</w:t>
+      </w:r>
+    </w:p>
+    <w:p>
+      <w:pPr>
+        <w:spacing w:line="240" w:lineRule="auto"/>
+        <w:jc w:val="both"/>
+      </w:pPr>
+      <w:r>
+        <w:pict>
+          <v:shape id="_x0000_i1037" type="#_x0000_t75" style="width:467.4pt;height:240pt">
+            <v:imagedata r:id="rId16" o:title="dtoCd"/>
+          </v:shape>
+        </w:pict>
+      </w:r>
+    </w:p>
+    <w:p>
+      <w:pPr>
+        <w:spacing w:line="240" w:lineRule="auto"/>
+        <w:jc w:val="both"/>
+      </w:pPr>
+    </w:p>
+    <w:p>
+      <w:pPr>
+        <w:spacing w:line="240" w:lineRule="auto"/>
+        <w:jc w:val="both"/>
+      </w:pPr>
+    </w:p>
+    <w:p>
+      <w:pPr>
+        <w:spacing w:line="240" w:lineRule="auto"/>
+        <w:jc w:val="both"/>
+      </w:pPr>
+    </w:p>
+    <w:p>
+      <w:pPr>
+        <w:spacing w:line="240" w:lineRule="auto"/>
+        <w:jc w:val="both"/>
+      </w:pPr>
+    </w:p>
+    <w:p>
+      <w:pPr>
+        <w:spacing w:line="240" w:lineRule="auto"/>
+        <w:jc w:val="both"/>
+      </w:pPr>
+    </w:p>
+    <w:p>
+      <w:pPr>
+        <w:spacing w:line="240" w:lineRule="auto"/>
+        <w:jc w:val="both"/>
+      </w:pPr>
+    </w:p>
+    <w:p>
+      <w:pPr>
+        <w:spacing w:line="240" w:lineRule="auto"/>
+        <w:jc w:val="both"/>
+      </w:pPr>
+    </w:p>
+    <w:p>
+      <w:pPr>
+        <w:spacing w:line="240" w:lineRule="auto"/>
+        <w:jc w:val="both"/>
+      </w:pPr>
+    </w:p>
+    <w:p>
+      <w:pPr>
+        <w:spacing w:line="240" w:lineRule="auto"/>
+        <w:jc w:val="both"/>
+      </w:pPr>
+    </w:p>
+    <w:p>
+      <w:pPr>
+        <w:spacing w:line="240" w:lineRule="auto"/>
+        <w:jc w:val="both"/>
+      </w:pPr>
+    </w:p>
+    <w:p>
+      <w:pPr>
+        <w:spacing w:line="240" w:lineRule="auto"/>
+        <w:jc w:val="both"/>
+      </w:pPr>
+    </w:p>
+    <w:p>
+      <w:pPr>
+        <w:spacing w:line="240" w:lineRule="auto"/>
+        <w:jc w:val="both"/>
+      </w:pPr>
+      <w:r>
+        <w:lastRenderedPageBreak/>
+        <w:t>Entity package :</w:t>
+      </w:r>
+    </w:p>
+    <w:p>
+      <w:pPr>
+        <w:spacing w:line="240" w:lineRule="auto"/>
+        <w:jc w:val="both"/>
+      </w:pPr>
+      <w:r>
+        <w:pict>
+          <v:shape id="_x0000_i1040" type="#_x0000_t75" style="width:467.4pt;height:247.2pt">
+            <v:imagedata r:id="rId17" o:title="modelClassDiagram"/>
+          </v:shape>
+        </w:pict>
+      </w:r>
+    </w:p>
+    <w:p>
+      <w:pPr>
+        <w:spacing w:line="240" w:lineRule="auto"/>
+        <w:jc w:val="both"/>
+      </w:pPr>
+      <w:r>
+        <w:t>Transaction script package:</w:t>
+      </w:r>
+    </w:p>
+    <w:p>
+      <w:pPr>
+        <w:spacing w:line="240" w:lineRule="auto"/>
+        <w:jc w:val="both"/>
+      </w:pPr>
+      <w:r>
+        <w:pict>
+          <v:shape id="_x0000_i1044" type="#_x0000_t75" style="width:466.8pt;height:376.2pt">
+            <v:imagedata r:id="rId18" o:title="tsCD"/>
+          </v:shape>
+        </w:pict>
+      </w:r>
+    </w:p>
+    <w:p>
+      <w:pPr>
+        <w:spacing w:line="240" w:lineRule="auto"/>
+        <w:jc w:val="both"/>
+      </w:pPr>
+    </w:p>
+    <w:p>
+      <w:pPr>
+        <w:spacing w:line="240" w:lineRule="auto"/>
+        <w:jc w:val="both"/>
+      </w:pPr>
+      <w:r>
+        <w:t>Validator package:</w:t>
+      </w:r>
+    </w:p>
+    <w:p>
+      <w:pPr>
+        <w:spacing w:line="240" w:lineRule="auto"/>
+        <w:jc w:val="both"/>
+      </w:pPr>
+      <w:r>
+        <w:pict>
+          <v:shape id="_x0000_i1046" type="#_x0000_t75" style="width:467.4pt;height:225.6pt">
+            <v:imagedata r:id="rId19" o:title="validatorClassDiagram"/>
+          </v:shape>
+        </w:pict>
+      </w:r>
+    </w:p>
+    <w:p>
+      <w:pPr>
+        <w:spacing w:line="240" w:lineRule="auto"/>
+        <w:jc w:val="both"/>
+      </w:pPr>
+      <w:r>
+        <w:t>Service package:</w:t>
+      </w:r>
+    </w:p>
+    <w:p>
+      <w:pPr>
+        <w:spacing w:line="240" w:lineRule="auto"/>
+        <w:jc w:val="both"/>
+      </w:pPr>
+      <w:r>
+        <w:pict>
+          <v:shape id="_x0000_i1043" type="#_x0000_t75" style="width:466.8pt;height:363pt">
+            <v:imagedata r:id="rId20" o:title="service"/>
+          </v:shape>
+        </w:pict>
+      </w:r>
+    </w:p>
+    <w:p>
+      <w:pPr>
+        <w:spacing w:line="240" w:lineRule="auto"/>
+        <w:jc w:val="both"/>
+      </w:pPr>
+    </w:p>
+    <w:p>
+      <w:pPr>
         <w:pStyle w:val="Title"/>
         <w:jc w:val="both"/>
         <w:rPr>
           <w:rFonts w:ascii="Times New Roman" w:hAnsi="Times New Roman"/>
         </w:rPr>
       </w:pPr>
-      <w:bookmarkStart w:id="36" w:name="_Toc254785394"/>
-      <w:r>
-        <w:rPr>
-          <w:rFonts w:ascii="Times New Roman" w:hAnsi="Times New Roman"/>
-        </w:rPr>
+      <w:bookmarkStart w:id="30" w:name="_Toc254785394"/>
+      <w:r>
+        <w:rPr>
+          <w:rFonts w:ascii="Times New Roman" w:hAnsi="Times New Roman"/>
+        </w:rPr>
+        <w:lastRenderedPageBreak/>
         <w:t>6</w:t>
       </w:r>
       <w:r>
@@ -2150,7 +3499,7 @@
         </w:rPr>
         <w:t>. Data Model</w:t>
       </w:r>
-      <w:bookmarkEnd w:id="36"/>
+      <w:bookmarkEnd w:id="30"/>
       <w:r>
         <w:rPr>
           <w:rFonts w:ascii="Times New Roman" w:hAnsi="Times New Roman"/>
@@ -2216,6 +3565,39 @@
         <w:rPr>
           <w:i/>
           <w:color w:val="943634" w:themeColor="accent2" w:themeShade="BF"/>
+          <w:sz w:val="24"/>
+        </w:rPr>
+      </w:pPr>
+    </w:p>
+    <w:p>
+      <w:pPr>
+        <w:spacing w:line="240" w:lineRule="auto"/>
+        <w:jc w:val="both"/>
+        <w:rPr>
+          <w:sz w:val="24"/>
+        </w:rPr>
+      </w:pPr>
+      <w:r>
+        <w:rPr>
+          <w:color w:val="943634" w:themeColor="accent2" w:themeShade="BF"/>
+          <w:sz w:val="24"/>
+        </w:rPr>
+        <w:tab/>
+      </w:r>
+      <w:r>
+        <w:rPr>
+          <w:sz w:val="24"/>
+        </w:rPr>
+        <w:t>Is represented by entity subpackage of databaseAccess package, it consists of classes BoughtFurniture, ClientOrder, Deal, FeedbackMessage, Furniture, OrderHistory, User, where each attribute of class corresponds with a column in the table.</w:t>
+      </w:r>
+    </w:p>
+    <w:p>
+      <w:pPr>
+        <w:spacing w:line="240" w:lineRule="auto"/>
+        <w:jc w:val="both"/>
+        <w:rPr>
+          <w:i/>
+          <w:color w:val="943634" w:themeColor="accent2" w:themeShade="BF"/>
         </w:rPr>
       </w:pPr>
     </w:p>
@@ -2227,7 +3609,7 @@
           <w:rFonts w:ascii="Times New Roman" w:hAnsi="Times New Roman"/>
         </w:rPr>
       </w:pPr>
-      <w:bookmarkStart w:id="37" w:name="_Toc254785395"/>
+      <w:bookmarkStart w:id="31" w:name="_Toc254785395"/>
       <w:r>
         <w:rPr>
           <w:rFonts w:ascii="Times New Roman" w:hAnsi="Times New Roman"/>
@@ -2252,7 +3634,7 @@
         </w:rPr>
         <w:t xml:space="preserve"> Testing</w:t>
       </w:r>
-      <w:bookmarkEnd w:id="37"/>
+      <w:bookmarkEnd w:id="31"/>
     </w:p>
     <w:p>
       <w:pPr>
@@ -2335,8 +3717,6 @@
         </w:rPr>
         <w:t>]</w:t>
       </w:r>
-      <w:bookmarkStart w:id="38" w:name="_GoBack"/>
-      <w:bookmarkEnd w:id="38"/>
     </w:p>
     <w:p>
       <w:pPr>
@@ -2346,7 +3726,41 @@
           <w:rFonts w:ascii="Times New Roman" w:hAnsi="Times New Roman"/>
         </w:rPr>
       </w:pPr>
-      <w:bookmarkStart w:id="39" w:name="_Toc254785396"/>
+      <w:bookmarkStart w:id="32" w:name="_Toc254785396"/>
+      <w:r>
+        <w:rPr>
+          <w:rFonts w:ascii="Times New Roman" w:hAnsi="Times New Roman"/>
+        </w:rPr>
+        <w:tab/>
+      </w:r>
+    </w:p>
+    <w:p>
+      <w:pPr>
+        <w:rPr>
+          <w:sz w:val="24"/>
+          <w:szCs w:val="24"/>
+        </w:rPr>
+      </w:pPr>
+      <w:r>
+        <w:tab/>
+      </w:r>
+      <w:r>
+        <w:rPr>
+          <w:sz w:val="24"/>
+          <w:szCs w:val="24"/>
+        </w:rPr>
+        <w:t>To test my application, I wrote java tests using an in memory database with preinserted data by a SQL script I wrote and spring boot testing functionalities to load that data and context, I used integration test to test service and dao layers and integration tests for others, I also wrote tests that check corner cases. Another way I used to test my application was with the help of GUI I implemented.</w:t>
+      </w:r>
+    </w:p>
+    <w:p/>
+    <w:p>
+      <w:pPr>
+        <w:pStyle w:val="Title"/>
+        <w:jc w:val="both"/>
+        <w:rPr>
+          <w:rFonts w:ascii="Times New Roman" w:hAnsi="Times New Roman"/>
+        </w:rPr>
+      </w:pPr>
       <w:r>
         <w:rPr>
           <w:rFonts w:ascii="Times New Roman" w:hAnsi="Times New Roman"/>
@@ -2359,13 +3773,65 @@
         </w:rPr>
         <w:t>. Bibliography</w:t>
       </w:r>
-      <w:bookmarkEnd w:id="39"/>
+      <w:bookmarkEnd w:id="32"/>
+    </w:p>
+    <w:p>
+      <w:pPr>
+        <w:ind w:firstLine="720"/>
+      </w:pPr>
+      <w:hyperlink r:id="rId21" w:history="1">
+        <w:r>
+          <w:rPr>
+            <w:rStyle w:val="Hyperlink"/>
+          </w:rPr>
+          <w:t>https://martinfowler.com/eaaCatalog/tableDataGateway.html</w:t>
+        </w:r>
+      </w:hyperlink>
+    </w:p>
+    <w:p>
+      <w:pPr>
+        <w:ind w:firstLine="720"/>
+      </w:pPr>
+      <w:hyperlink r:id="rId22" w:history="1">
+        <w:r>
+          <w:rPr>
+            <w:rStyle w:val="Hyperlink"/>
+          </w:rPr>
+          <w:t>https://creately.com/blog/diagrams/deployment-diagram-tutorial/</w:t>
+        </w:r>
+      </w:hyperlink>
+    </w:p>
+    <w:p>
+      <w:pPr>
+        <w:ind w:firstLine="720"/>
+      </w:pPr>
+      <w:hyperlink r:id="rId23" w:history="1">
+        <w:r>
+          <w:rPr>
+            <w:rStyle w:val="Hyperlink"/>
+          </w:rPr>
+          <w:t>https://www.oreilly.com/library/view/software-architecture-patterns/9781491971437/ch01.html</w:t>
+        </w:r>
+      </w:hyperlink>
+    </w:p>
+    <w:p>
+      <w:pPr>
+        <w:ind w:firstLine="720"/>
+      </w:pPr>
+      <w:hyperlink r:id="rId24" w:history="1">
+        <w:r>
+          <w:rPr>
+            <w:rStyle w:val="Hyperlink"/>
+          </w:rPr>
+          <w:t>https://en.wikipedia.org/wiki/Factory_method_pattern</w:t>
+        </w:r>
+      </w:hyperlink>
     </w:p>
     <w:sectPr>
-      <w:headerReference w:type="default" r:id="rId9"/>
-      <w:footerReference w:type="default" r:id="rId10"/>
-      <w:headerReference w:type="first" r:id="rId11"/>
-      <w:footerReference w:type="first" r:id="rId12"/>
+      <w:headerReference w:type="default" r:id="rId25"/>
+      <w:footerReference w:type="default" r:id="rId26"/>
+      <w:headerReference w:type="first" r:id="rId27"/>
+      <w:footerReference w:type="first" r:id="rId28"/>
       <w:pgSz w:w="12240" w:h="15840" w:code="1"/>
       <w:pgMar w:top="1440" w:right="1440" w:bottom="1440" w:left="1440" w:header="720" w:footer="720" w:gutter="0"/>
       <w:cols w:space="720"/>
@@ -2375,7 +3841,7 @@
 </file>
 
 <file path=word/endnotes.xml><?xml version="1.0" encoding="utf-8"?>
-<w:endnotes xmlns:ve="http://schemas.openxmlformats.org/markup-compatibility/2006" xmlns:o="urn:schemas-microsoft-com:office:office" xmlns:r="http://schemas.openxmlformats.org/officeDocument/2006/relationships" xmlns:m="http://schemas.openxmlformats.org/officeDocument/2006/math" xmlns:v="urn:schemas-microsoft-com:vml" xmlns:wp="http://schemas.openxmlformats.org/drawingml/2006/wordprocessingDrawing" xmlns:w10="urn:schemas-microsoft-com:office:word" xmlns:w="http://schemas.openxmlformats.org/wordprocessingml/2006/main" xmlns:wne="http://schemas.microsoft.com/office/word/2006/wordml">
+<w:endnotes xmlns:wpc="http://schemas.microsoft.com/office/word/2010/wordprocessingCanvas" xmlns:cx="http://schemas.microsoft.com/office/drawing/2014/chartex" xmlns:mc="http://schemas.openxmlformats.org/markup-compatibility/2006" xmlns:o="urn:schemas-microsoft-com:office:office" xmlns:r="http://schemas.openxmlformats.org/officeDocument/2006/relationships" xmlns:m="http://schemas.openxmlformats.org/officeDocument/2006/math" xmlns:v="urn:schemas-microsoft-com:vml" xmlns:wp14="http://schemas.microsoft.com/office/word/2010/wordprocessingDrawing" xmlns:wp="http://schemas.openxmlformats.org/drawingml/2006/wordprocessingDrawing" xmlns:w10="urn:schemas-microsoft-com:office:word" xmlns:w="http://schemas.openxmlformats.org/wordprocessingml/2006/main" xmlns:w14="http://schemas.microsoft.com/office/word/2010/wordml" xmlns:w15="http://schemas.microsoft.com/office/word/2012/wordml" xmlns:w16se="http://schemas.microsoft.com/office/word/2015/wordml/symex" xmlns:wpg="http://schemas.microsoft.com/office/word/2010/wordprocessingGroup" xmlns:wpi="http://schemas.microsoft.com/office/word/2010/wordprocessingInk" xmlns:wne="http://schemas.microsoft.com/office/word/2006/wordml" xmlns:wps="http://schemas.microsoft.com/office/word/2010/wordprocessingShape" mc:Ignorable="w14 w15 w16se wp14">
   <w:endnote w:type="separator" w:id="-1">
     <w:p>
       <w:pPr>
@@ -2400,7 +3866,7 @@
 </file>
 
 <file path=word/footer1.xml><?xml version="1.0" encoding="utf-8"?>
-<w:ftr xmlns:ve="http://schemas.openxmlformats.org/markup-compatibility/2006" xmlns:o="urn:schemas-microsoft-com:office:office" xmlns:r="http://schemas.openxmlformats.org/officeDocument/2006/relationships" xmlns:m="http://schemas.openxmlformats.org/officeDocument/2006/math" xmlns:v="urn:schemas-microsoft-com:vml" xmlns:wp="http://schemas.openxmlformats.org/drawingml/2006/wordprocessingDrawing" xmlns:w10="urn:schemas-microsoft-com:office:word" xmlns:w="http://schemas.openxmlformats.org/wordprocessingml/2006/main" xmlns:wne="http://schemas.microsoft.com/office/word/2006/wordml">
+<w:ftr xmlns:wpc="http://schemas.microsoft.com/office/word/2010/wordprocessingCanvas" xmlns:cx="http://schemas.microsoft.com/office/drawing/2014/chartex" xmlns:mc="http://schemas.openxmlformats.org/markup-compatibility/2006" xmlns:o="urn:schemas-microsoft-com:office:office" xmlns:r="http://schemas.openxmlformats.org/officeDocument/2006/relationships" xmlns:m="http://schemas.openxmlformats.org/officeDocument/2006/math" xmlns:v="urn:schemas-microsoft-com:vml" xmlns:wp14="http://schemas.microsoft.com/office/word/2010/wordprocessingDrawing" xmlns:wp="http://schemas.openxmlformats.org/drawingml/2006/wordprocessingDrawing" xmlns:w10="urn:schemas-microsoft-com:office:word" xmlns:w="http://schemas.openxmlformats.org/wordprocessingml/2006/main" xmlns:w14="http://schemas.microsoft.com/office/word/2010/wordml" xmlns:w15="http://schemas.microsoft.com/office/word/2012/wordml" xmlns:w16se="http://schemas.microsoft.com/office/word/2015/wordml/symex" xmlns:wpg="http://schemas.microsoft.com/office/word/2010/wordprocessingGroup" xmlns:wpi="http://schemas.microsoft.com/office/word/2010/wordprocessingInk" xmlns:wne="http://schemas.microsoft.com/office/word/2006/wordml" xmlns:wps="http://schemas.microsoft.com/office/word/2010/wordprocessingShape" mc:Ignorable="w14 w15 w16se wp14">
   <w:p>
     <w:pPr>
       <w:pStyle w:val="Footer"/>
@@ -2438,7 +3904,7 @@
 </file>
 
 <file path=word/footer2.xml><?xml version="1.0" encoding="utf-8"?>
-<w:ftr xmlns:ve="http://schemas.openxmlformats.org/markup-compatibility/2006" xmlns:o="urn:schemas-microsoft-com:office:office" xmlns:r="http://schemas.openxmlformats.org/officeDocument/2006/relationships" xmlns:m="http://schemas.openxmlformats.org/officeDocument/2006/math" xmlns:v="urn:schemas-microsoft-com:vml" xmlns:wp="http://schemas.openxmlformats.org/drawingml/2006/wordprocessingDrawing" xmlns:w10="urn:schemas-microsoft-com:office:word" xmlns:w="http://schemas.openxmlformats.org/wordprocessingml/2006/main" xmlns:wne="http://schemas.microsoft.com/office/word/2006/wordml">
+<w:ftr xmlns:wpc="http://schemas.microsoft.com/office/word/2010/wordprocessingCanvas" xmlns:cx="http://schemas.microsoft.com/office/drawing/2014/chartex" xmlns:mc="http://schemas.openxmlformats.org/markup-compatibility/2006" xmlns:o="urn:schemas-microsoft-com:office:office" xmlns:r="http://schemas.openxmlformats.org/officeDocument/2006/relationships" xmlns:m="http://schemas.openxmlformats.org/officeDocument/2006/math" xmlns:v="urn:schemas-microsoft-com:vml" xmlns:wp14="http://schemas.microsoft.com/office/word/2010/wordprocessingDrawing" xmlns:wp="http://schemas.openxmlformats.org/drawingml/2006/wordprocessingDrawing" xmlns:w10="urn:schemas-microsoft-com:office:word" xmlns:w="http://schemas.openxmlformats.org/wordprocessingml/2006/main" xmlns:w14="http://schemas.microsoft.com/office/word/2010/wordml" xmlns:w15="http://schemas.microsoft.com/office/word/2012/wordml" xmlns:w16se="http://schemas.microsoft.com/office/word/2015/wordml/symex" xmlns:wpg="http://schemas.microsoft.com/office/word/2010/wordprocessingGroup" xmlns:wpi="http://schemas.microsoft.com/office/word/2010/wordprocessingInk" xmlns:wne="http://schemas.microsoft.com/office/word/2006/wordml" xmlns:wps="http://schemas.microsoft.com/office/word/2010/wordprocessingShape" mc:Ignorable="w14 w15 w16se wp14">
   <w:tbl>
     <w:tblPr>
       <w:tblW w:w="0" w:type="auto"/>
@@ -2451,7 +3917,7 @@
         <w:insideV w:val="single" w:sz="6" w:space="0" w:color="auto"/>
       </w:tblBorders>
       <w:tblLayout w:type="fixed"/>
-      <w:tblLook w:val="0000"/>
+      <w:tblLook w:val="0000" w:firstRow="0" w:lastRow="0" w:firstColumn="0" w:lastColumn="0" w:noHBand="0" w:noVBand="0"/>
     </w:tblPr>
     <w:tblGrid>
       <w:gridCol w:w="3162"/>
@@ -2513,7 +3979,7 @@
             <w:rPr>
               <w:noProof/>
             </w:rPr>
-            <w:t>2012</w:t>
+            <w:t>2019</w:t>
           </w:r>
           <w:r>
             <w:fldChar w:fldCharType="end"/>
@@ -2560,7 +4026,7 @@
               <w:rStyle w:val="PageNumber"/>
               <w:noProof/>
             </w:rPr>
-            <w:t>3</w:t>
+            <w:t>2</w:t>
           </w:r>
           <w:r>
             <w:rPr>
@@ -2580,7 +4046,7 @@
                 <w:rStyle w:val="PageNumber"/>
                 <w:noProof/>
               </w:rPr>
-              <w:t>4</w:t>
+              <w:t>12</w:t>
             </w:r>
           </w:fldSimple>
         </w:p>
@@ -2596,7 +4062,7 @@
 </file>
 
 <file path=word/footer3.xml><?xml version="1.0" encoding="utf-8"?>
-<w:ftr xmlns:ve="http://schemas.openxmlformats.org/markup-compatibility/2006" xmlns:o="urn:schemas-microsoft-com:office:office" xmlns:r="http://schemas.openxmlformats.org/officeDocument/2006/relationships" xmlns:m="http://schemas.openxmlformats.org/officeDocument/2006/math" xmlns:v="urn:schemas-microsoft-com:vml" xmlns:wp="http://schemas.openxmlformats.org/drawingml/2006/wordprocessingDrawing" xmlns:w10="urn:schemas-microsoft-com:office:word" xmlns:w="http://schemas.openxmlformats.org/wordprocessingml/2006/main" xmlns:wne="http://schemas.microsoft.com/office/word/2006/wordml">
+<w:ftr xmlns:wpc="http://schemas.microsoft.com/office/word/2010/wordprocessingCanvas" xmlns:cx="http://schemas.microsoft.com/office/drawing/2014/chartex" xmlns:mc="http://schemas.openxmlformats.org/markup-compatibility/2006" xmlns:o="urn:schemas-microsoft-com:office:office" xmlns:r="http://schemas.openxmlformats.org/officeDocument/2006/relationships" xmlns:m="http://schemas.openxmlformats.org/officeDocument/2006/math" xmlns:v="urn:schemas-microsoft-com:vml" xmlns:wp14="http://schemas.microsoft.com/office/word/2010/wordprocessingDrawing" xmlns:wp="http://schemas.openxmlformats.org/drawingml/2006/wordprocessingDrawing" xmlns:w10="urn:schemas-microsoft-com:office:word" xmlns:w="http://schemas.openxmlformats.org/wordprocessingml/2006/main" xmlns:w14="http://schemas.microsoft.com/office/word/2010/wordml" xmlns:w15="http://schemas.microsoft.com/office/word/2012/wordml" xmlns:w16se="http://schemas.microsoft.com/office/word/2015/wordml/symex" xmlns:wpg="http://schemas.microsoft.com/office/word/2010/wordprocessingGroup" xmlns:wpi="http://schemas.microsoft.com/office/word/2010/wordprocessingInk" xmlns:wne="http://schemas.microsoft.com/office/word/2006/wordml" xmlns:wps="http://schemas.microsoft.com/office/word/2010/wordprocessingShape" mc:Ignorable="w14 w15 w16se wp14">
   <w:p>
     <w:pPr>
       <w:pStyle w:val="Footer"/>
@@ -2606,7 +4072,7 @@
 </file>
 
 <file path=word/footnotes.xml><?xml version="1.0" encoding="utf-8"?>
-<w:footnotes xmlns:ve="http://schemas.openxmlformats.org/markup-compatibility/2006" xmlns:o="urn:schemas-microsoft-com:office:office" xmlns:r="http://schemas.openxmlformats.org/officeDocument/2006/relationships" xmlns:m="http://schemas.openxmlformats.org/officeDocument/2006/math" xmlns:v="urn:schemas-microsoft-com:vml" xmlns:wp="http://schemas.openxmlformats.org/drawingml/2006/wordprocessingDrawing" xmlns:w10="urn:schemas-microsoft-com:office:word" xmlns:w="http://schemas.openxmlformats.org/wordprocessingml/2006/main" xmlns:wne="http://schemas.microsoft.com/office/word/2006/wordml">
+<w:footnotes xmlns:wpc="http://schemas.microsoft.com/office/word/2010/wordprocessingCanvas" xmlns:cx="http://schemas.microsoft.com/office/drawing/2014/chartex" xmlns:mc="http://schemas.openxmlformats.org/markup-compatibility/2006" xmlns:o="urn:schemas-microsoft-com:office:office" xmlns:r="http://schemas.openxmlformats.org/officeDocument/2006/relationships" xmlns:m="http://schemas.openxmlformats.org/officeDocument/2006/math" xmlns:v="urn:schemas-microsoft-com:vml" xmlns:wp14="http://schemas.microsoft.com/office/word/2010/wordprocessingDrawing" xmlns:wp="http://schemas.openxmlformats.org/drawingml/2006/wordprocessingDrawing" xmlns:w10="urn:schemas-microsoft-com:office:word" xmlns:w="http://schemas.openxmlformats.org/wordprocessingml/2006/main" xmlns:w14="http://schemas.microsoft.com/office/word/2010/wordml" xmlns:w15="http://schemas.microsoft.com/office/word/2012/wordml" xmlns:w16se="http://schemas.microsoft.com/office/word/2015/wordml/symex" xmlns:wpg="http://schemas.microsoft.com/office/word/2010/wordprocessingGroup" xmlns:wpi="http://schemas.microsoft.com/office/word/2010/wordprocessingInk" xmlns:wne="http://schemas.microsoft.com/office/word/2006/wordml" xmlns:wps="http://schemas.microsoft.com/office/word/2010/wordprocessingShape" mc:Ignorable="w14 w15 w16se wp14">
   <w:footnote w:type="separator" w:id="-1">
     <w:p>
       <w:pPr>
@@ -2631,7 +4097,7 @@
 </file>
 
 <file path=word/header1.xml><?xml version="1.0" encoding="utf-8"?>
-<w:hdr xmlns:ve="http://schemas.openxmlformats.org/markup-compatibility/2006" xmlns:o="urn:schemas-microsoft-com:office:office" xmlns:r="http://schemas.openxmlformats.org/officeDocument/2006/relationships" xmlns:m="http://schemas.openxmlformats.org/officeDocument/2006/math" xmlns:v="urn:schemas-microsoft-com:vml" xmlns:wp="http://schemas.openxmlformats.org/drawingml/2006/wordprocessingDrawing" xmlns:w10="urn:schemas-microsoft-com:office:word" xmlns:w="http://schemas.openxmlformats.org/wordprocessingml/2006/main" xmlns:wne="http://schemas.microsoft.com/office/word/2006/wordml">
+<w:hdr xmlns:wpc="http://schemas.microsoft.com/office/word/2010/wordprocessingCanvas" xmlns:cx="http://schemas.microsoft.com/office/drawing/2014/chartex" xmlns:mc="http://schemas.openxmlformats.org/markup-compatibility/2006" xmlns:o="urn:schemas-microsoft-com:office:office" xmlns:r="http://schemas.openxmlformats.org/officeDocument/2006/relationships" xmlns:m="http://schemas.openxmlformats.org/officeDocument/2006/math" xmlns:v="urn:schemas-microsoft-com:vml" xmlns:wp14="http://schemas.microsoft.com/office/word/2010/wordprocessingDrawing" xmlns:wp="http://schemas.openxmlformats.org/drawingml/2006/wordprocessingDrawing" xmlns:w10="urn:schemas-microsoft-com:office:word" xmlns:w="http://schemas.openxmlformats.org/wordprocessingml/2006/main" xmlns:w14="http://schemas.microsoft.com/office/word/2010/wordml" xmlns:w15="http://schemas.microsoft.com/office/word/2012/wordml" xmlns:w16se="http://schemas.microsoft.com/office/word/2015/wordml/symex" xmlns:wpg="http://schemas.microsoft.com/office/word/2010/wordprocessingGroup" xmlns:wpi="http://schemas.microsoft.com/office/word/2010/wordprocessingInk" xmlns:wne="http://schemas.microsoft.com/office/word/2006/wordml" xmlns:wps="http://schemas.microsoft.com/office/word/2010/wordprocessingShape" mc:Ignorable="w14 w15 w16se wp14">
   <w:p>
     <w:pPr>
       <w:rPr>
@@ -2648,7 +4114,7 @@
 </file>
 
 <file path=word/header2.xml><?xml version="1.0" encoding="utf-8"?>
-<w:hdr xmlns:ve="http://schemas.openxmlformats.org/markup-compatibility/2006" xmlns:o="urn:schemas-microsoft-com:office:office" xmlns:r="http://schemas.openxmlformats.org/officeDocument/2006/relationships" xmlns:m="http://schemas.openxmlformats.org/officeDocument/2006/math" xmlns:v="urn:schemas-microsoft-com:vml" xmlns:wp="http://schemas.openxmlformats.org/drawingml/2006/wordprocessingDrawing" xmlns:w10="urn:schemas-microsoft-com:office:word" xmlns:w="http://schemas.openxmlformats.org/wordprocessingml/2006/main" xmlns:wne="http://schemas.microsoft.com/office/word/2006/wordml">
+<w:hdr xmlns:wpc="http://schemas.microsoft.com/office/word/2010/wordprocessingCanvas" xmlns:cx="http://schemas.microsoft.com/office/drawing/2014/chartex" xmlns:mc="http://schemas.openxmlformats.org/markup-compatibility/2006" xmlns:o="urn:schemas-microsoft-com:office:office" xmlns:r="http://schemas.openxmlformats.org/officeDocument/2006/relationships" xmlns:m="http://schemas.openxmlformats.org/officeDocument/2006/math" xmlns:v="urn:schemas-microsoft-com:vml" xmlns:wp14="http://schemas.microsoft.com/office/word/2010/wordprocessingDrawing" xmlns:wp="http://schemas.openxmlformats.org/drawingml/2006/wordprocessingDrawing" xmlns:w10="urn:schemas-microsoft-com:office:word" xmlns:w="http://schemas.openxmlformats.org/wordprocessingml/2006/main" xmlns:w14="http://schemas.microsoft.com/office/word/2010/wordml" xmlns:w15="http://schemas.microsoft.com/office/word/2012/wordml" xmlns:w16se="http://schemas.microsoft.com/office/word/2015/wordml/symex" xmlns:wpg="http://schemas.microsoft.com/office/word/2010/wordprocessingGroup" xmlns:wpi="http://schemas.microsoft.com/office/word/2010/wordprocessingInk" xmlns:wne="http://schemas.microsoft.com/office/word/2006/wordml" xmlns:wps="http://schemas.microsoft.com/office/word/2010/wordprocessingShape" mc:Ignorable="w14 w15 w16se wp14">
   <w:p>
     <w:pPr>
       <w:pStyle w:val="Header"/>
@@ -2658,7 +4124,7 @@
 </file>
 
 <file path=word/header3.xml><?xml version="1.0" encoding="utf-8"?>
-<w:hdr xmlns:ve="http://schemas.openxmlformats.org/markup-compatibility/2006" xmlns:o="urn:schemas-microsoft-com:office:office" xmlns:r="http://schemas.openxmlformats.org/officeDocument/2006/relationships" xmlns:m="http://schemas.openxmlformats.org/officeDocument/2006/math" xmlns:v="urn:schemas-microsoft-com:vml" xmlns:wp="http://schemas.openxmlformats.org/drawingml/2006/wordprocessingDrawing" xmlns:w10="urn:schemas-microsoft-com:office:word" xmlns:w="http://schemas.openxmlformats.org/wordprocessingml/2006/main" xmlns:wne="http://schemas.microsoft.com/office/word/2006/wordml">
+<w:hdr xmlns:wpc="http://schemas.microsoft.com/office/word/2010/wordprocessingCanvas" xmlns:cx="http://schemas.microsoft.com/office/drawing/2014/chartex" xmlns:mc="http://schemas.openxmlformats.org/markup-compatibility/2006" xmlns:o="urn:schemas-microsoft-com:office:office" xmlns:r="http://schemas.openxmlformats.org/officeDocument/2006/relationships" xmlns:m="http://schemas.openxmlformats.org/officeDocument/2006/math" xmlns:v="urn:schemas-microsoft-com:vml" xmlns:wp14="http://schemas.microsoft.com/office/word/2010/wordprocessingDrawing" xmlns:wp="http://schemas.openxmlformats.org/drawingml/2006/wordprocessingDrawing" xmlns:w10="urn:schemas-microsoft-com:office:word" xmlns:w="http://schemas.openxmlformats.org/wordprocessingml/2006/main" xmlns:w14="http://schemas.microsoft.com/office/word/2010/wordml" xmlns:w15="http://schemas.microsoft.com/office/word/2012/wordml" xmlns:w16se="http://schemas.microsoft.com/office/word/2015/wordml/symex" xmlns:wpg="http://schemas.microsoft.com/office/word/2010/wordprocessingGroup" xmlns:wpi="http://schemas.microsoft.com/office/word/2010/wordprocessingInk" xmlns:wne="http://schemas.microsoft.com/office/word/2006/wordml" xmlns:wps="http://schemas.microsoft.com/office/word/2010/wordprocessingShape" mc:Ignorable="w14 w15 w16se wp14">
   <w:p>
     <w:pPr>
       <w:pStyle w:val="Header"/>
@@ -2668,8 +4134,8 @@
 </file>
 
 <file path=word/numbering.xml><?xml version="1.0" encoding="utf-8"?>
-<w:numbering xmlns:ve="http://schemas.openxmlformats.org/markup-compatibility/2006" xmlns:o="urn:schemas-microsoft-com:office:office" xmlns:r="http://schemas.openxmlformats.org/officeDocument/2006/relationships" xmlns:m="http://schemas.openxmlformats.org/officeDocument/2006/math" xmlns:v="urn:schemas-microsoft-com:vml" xmlns:wp="http://schemas.openxmlformats.org/drawingml/2006/wordprocessingDrawing" xmlns:w10="urn:schemas-microsoft-com:office:word" xmlns:w="http://schemas.openxmlformats.org/wordprocessingml/2006/main" xmlns:wne="http://schemas.microsoft.com/office/word/2006/wordml">
-  <w:abstractNum w:abstractNumId="0">
+<w:numbering xmlns:wpc="http://schemas.microsoft.com/office/word/2010/wordprocessingCanvas" xmlns:cx="http://schemas.microsoft.com/office/drawing/2014/chartex" xmlns:mc="http://schemas.openxmlformats.org/markup-compatibility/2006" xmlns:o="urn:schemas-microsoft-com:office:office" xmlns:r="http://schemas.openxmlformats.org/officeDocument/2006/relationships" xmlns:m="http://schemas.openxmlformats.org/officeDocument/2006/math" xmlns:v="urn:schemas-microsoft-com:vml" xmlns:wp14="http://schemas.microsoft.com/office/word/2010/wordprocessingDrawing" xmlns:wp="http://schemas.openxmlformats.org/drawingml/2006/wordprocessingDrawing" xmlns:w10="urn:schemas-microsoft-com:office:word" xmlns:w="http://schemas.openxmlformats.org/wordprocessingml/2006/main" xmlns:w14="http://schemas.microsoft.com/office/word/2010/wordml" xmlns:w15="http://schemas.microsoft.com/office/word/2012/wordml" xmlns:w16se="http://schemas.microsoft.com/office/word/2015/wordml/symex" xmlns:wpg="http://schemas.microsoft.com/office/word/2010/wordprocessingGroup" xmlns:wpi="http://schemas.microsoft.com/office/word/2010/wordprocessingInk" xmlns:wne="http://schemas.microsoft.com/office/word/2006/wordml" xmlns:wps="http://schemas.microsoft.com/office/word/2010/wordprocessingShape" mc:Ignorable="w14 w15 w16se wp14">
+  <w:abstractNum w:abstractNumId="0" w15:restartNumberingAfterBreak="0">
     <w:nsid w:val="FFFFFFFB"/>
     <w:multiLevelType w:val="multilevel"/>
     <w:tmpl w:val="FFFFFFFF"/>
@@ -2746,7 +4212,343 @@
       <w:lvlJc w:val="left"/>
     </w:lvl>
   </w:abstractNum>
-  <w:abstractNum w:abstractNumId="1">
+  <w:abstractNum w:abstractNumId="1" w15:restartNumberingAfterBreak="0">
+    <w:nsid w:val="041B4212"/>
+    <w:multiLevelType w:val="hybridMultilevel"/>
+    <w:tmpl w:val="FFCCEAD0"/>
+    <w:lvl w:ilvl="0" w:tplc="5D76E4C8">
+      <w:numFmt w:val="bullet"/>
+      <w:lvlText w:val="-"/>
+      <w:lvlJc w:val="left"/>
+      <w:pPr>
+        <w:ind w:left="1800" w:hanging="360"/>
+      </w:pPr>
+      <w:rPr>
+        <w:rFonts w:ascii="Times New Roman" w:eastAsia="Times New Roman" w:hAnsi="Times New Roman" w:cs="Times New Roman" w:hint="default"/>
+      </w:rPr>
+    </w:lvl>
+    <w:lvl w:ilvl="1" w:tplc="04090003" w:tentative="1">
+      <w:start w:val="1"/>
+      <w:numFmt w:val="bullet"/>
+      <w:lvlText w:val="o"/>
+      <w:lvlJc w:val="left"/>
+      <w:pPr>
+        <w:ind w:left="1440" w:hanging="360"/>
+      </w:pPr>
+      <w:rPr>
+        <w:rFonts w:ascii="Courier New" w:hAnsi="Courier New" w:cs="Courier New" w:hint="default"/>
+      </w:rPr>
+    </w:lvl>
+    <w:lvl w:ilvl="2" w:tplc="04090005" w:tentative="1">
+      <w:start w:val="1"/>
+      <w:numFmt w:val="bullet"/>
+      <w:lvlText w:val=""/>
+      <w:lvlJc w:val="left"/>
+      <w:pPr>
+        <w:ind w:left="2160" w:hanging="360"/>
+      </w:pPr>
+      <w:rPr>
+        <w:rFonts w:ascii="Wingdings" w:hAnsi="Wingdings" w:hint="default"/>
+      </w:rPr>
+    </w:lvl>
+    <w:lvl w:ilvl="3" w:tplc="04090001" w:tentative="1">
+      <w:start w:val="1"/>
+      <w:numFmt w:val="bullet"/>
+      <w:lvlText w:val=""/>
+      <w:lvlJc w:val="left"/>
+      <w:pPr>
+        <w:ind w:left="2880" w:hanging="360"/>
+      </w:pPr>
+      <w:rPr>
+        <w:rFonts w:ascii="Symbol" w:hAnsi="Symbol" w:hint="default"/>
+      </w:rPr>
+    </w:lvl>
+    <w:lvl w:ilvl="4" w:tplc="04090003" w:tentative="1">
+      <w:start w:val="1"/>
+      <w:numFmt w:val="bullet"/>
+      <w:lvlText w:val="o"/>
+      <w:lvlJc w:val="left"/>
+      <w:pPr>
+        <w:ind w:left="3600" w:hanging="360"/>
+      </w:pPr>
+      <w:rPr>
+        <w:rFonts w:ascii="Courier New" w:hAnsi="Courier New" w:cs="Courier New" w:hint="default"/>
+      </w:rPr>
+    </w:lvl>
+    <w:lvl w:ilvl="5" w:tplc="04090005" w:tentative="1">
+      <w:start w:val="1"/>
+      <w:numFmt w:val="bullet"/>
+      <w:lvlText w:val=""/>
+      <w:lvlJc w:val="left"/>
+      <w:pPr>
+        <w:ind w:left="4320" w:hanging="360"/>
+      </w:pPr>
+      <w:rPr>
+        <w:rFonts w:ascii="Wingdings" w:hAnsi="Wingdings" w:hint="default"/>
+      </w:rPr>
+    </w:lvl>
+    <w:lvl w:ilvl="6" w:tplc="04090001" w:tentative="1">
+      <w:start w:val="1"/>
+      <w:numFmt w:val="bullet"/>
+      <w:lvlText w:val=""/>
+      <w:lvlJc w:val="left"/>
+      <w:pPr>
+        <w:ind w:left="5040" w:hanging="360"/>
+      </w:pPr>
+      <w:rPr>
+        <w:rFonts w:ascii="Symbol" w:hAnsi="Symbol" w:hint="default"/>
+      </w:rPr>
+    </w:lvl>
+    <w:lvl w:ilvl="7" w:tplc="04090003" w:tentative="1">
+      <w:start w:val="1"/>
+      <w:numFmt w:val="bullet"/>
+      <w:lvlText w:val="o"/>
+      <w:lvlJc w:val="left"/>
+      <w:pPr>
+        <w:ind w:left="5760" w:hanging="360"/>
+      </w:pPr>
+      <w:rPr>
+        <w:rFonts w:ascii="Courier New" w:hAnsi="Courier New" w:cs="Courier New" w:hint="default"/>
+      </w:rPr>
+    </w:lvl>
+    <w:lvl w:ilvl="8" w:tplc="04090005" w:tentative="1">
+      <w:start w:val="1"/>
+      <w:numFmt w:val="bullet"/>
+      <w:lvlText w:val=""/>
+      <w:lvlJc w:val="left"/>
+      <w:pPr>
+        <w:ind w:left="6480" w:hanging="360"/>
+      </w:pPr>
+      <w:rPr>
+        <w:rFonts w:ascii="Wingdings" w:hAnsi="Wingdings" w:hint="default"/>
+      </w:rPr>
+    </w:lvl>
+  </w:abstractNum>
+  <w:abstractNum w:abstractNumId="2" w15:restartNumberingAfterBreak="0">
+    <w:nsid w:val="0CE602DF"/>
+    <w:multiLevelType w:val="hybridMultilevel"/>
+    <w:tmpl w:val="BF78E902"/>
+    <w:lvl w:ilvl="0" w:tplc="5D76E4C8">
+      <w:numFmt w:val="bullet"/>
+      <w:lvlText w:val="-"/>
+      <w:lvlJc w:val="left"/>
+      <w:pPr>
+        <w:ind w:left="1800" w:hanging="360"/>
+      </w:pPr>
+      <w:rPr>
+        <w:rFonts w:ascii="Times New Roman" w:eastAsia="Times New Roman" w:hAnsi="Times New Roman" w:cs="Times New Roman" w:hint="default"/>
+      </w:rPr>
+    </w:lvl>
+    <w:lvl w:ilvl="1" w:tplc="04090003" w:tentative="1">
+      <w:start w:val="1"/>
+      <w:numFmt w:val="bullet"/>
+      <w:lvlText w:val="o"/>
+      <w:lvlJc w:val="left"/>
+      <w:pPr>
+        <w:ind w:left="1440" w:hanging="360"/>
+      </w:pPr>
+      <w:rPr>
+        <w:rFonts w:ascii="Courier New" w:hAnsi="Courier New" w:cs="Courier New" w:hint="default"/>
+      </w:rPr>
+    </w:lvl>
+    <w:lvl w:ilvl="2" w:tplc="04090005" w:tentative="1">
+      <w:start w:val="1"/>
+      <w:numFmt w:val="bullet"/>
+      <w:lvlText w:val=""/>
+      <w:lvlJc w:val="left"/>
+      <w:pPr>
+        <w:ind w:left="2160" w:hanging="360"/>
+      </w:pPr>
+      <w:rPr>
+        <w:rFonts w:ascii="Wingdings" w:hAnsi="Wingdings" w:hint="default"/>
+      </w:rPr>
+    </w:lvl>
+    <w:lvl w:ilvl="3" w:tplc="04090001" w:tentative="1">
+      <w:start w:val="1"/>
+      <w:numFmt w:val="bullet"/>
+      <w:lvlText w:val=""/>
+      <w:lvlJc w:val="left"/>
+      <w:pPr>
+        <w:ind w:left="2880" w:hanging="360"/>
+      </w:pPr>
+      <w:rPr>
+        <w:rFonts w:ascii="Symbol" w:hAnsi="Symbol" w:hint="default"/>
+      </w:rPr>
+    </w:lvl>
+    <w:lvl w:ilvl="4" w:tplc="04090003" w:tentative="1">
+      <w:start w:val="1"/>
+      <w:numFmt w:val="bullet"/>
+      <w:lvlText w:val="o"/>
+      <w:lvlJc w:val="left"/>
+      <w:pPr>
+        <w:ind w:left="3600" w:hanging="360"/>
+      </w:pPr>
+      <w:rPr>
+        <w:rFonts w:ascii="Courier New" w:hAnsi="Courier New" w:cs="Courier New" w:hint="default"/>
+      </w:rPr>
+    </w:lvl>
+    <w:lvl w:ilvl="5" w:tplc="04090005" w:tentative="1">
+      <w:start w:val="1"/>
+      <w:numFmt w:val="bullet"/>
+      <w:lvlText w:val=""/>
+      <w:lvlJc w:val="left"/>
+      <w:pPr>
+        <w:ind w:left="4320" w:hanging="360"/>
+      </w:pPr>
+      <w:rPr>
+        <w:rFonts w:ascii="Wingdings" w:hAnsi="Wingdings" w:hint="default"/>
+      </w:rPr>
+    </w:lvl>
+    <w:lvl w:ilvl="6" w:tplc="04090001" w:tentative="1">
+      <w:start w:val="1"/>
+      <w:numFmt w:val="bullet"/>
+      <w:lvlText w:val=""/>
+      <w:lvlJc w:val="left"/>
+      <w:pPr>
+        <w:ind w:left="5040" w:hanging="360"/>
+      </w:pPr>
+      <w:rPr>
+        <w:rFonts w:ascii="Symbol" w:hAnsi="Symbol" w:hint="default"/>
+      </w:rPr>
+    </w:lvl>
+    <w:lvl w:ilvl="7" w:tplc="04090003" w:tentative="1">
+      <w:start w:val="1"/>
+      <w:numFmt w:val="bullet"/>
+      <w:lvlText w:val="o"/>
+      <w:lvlJc w:val="left"/>
+      <w:pPr>
+        <w:ind w:left="5760" w:hanging="360"/>
+      </w:pPr>
+      <w:rPr>
+        <w:rFonts w:ascii="Courier New" w:hAnsi="Courier New" w:cs="Courier New" w:hint="default"/>
+      </w:rPr>
+    </w:lvl>
+    <w:lvl w:ilvl="8" w:tplc="04090005" w:tentative="1">
+      <w:start w:val="1"/>
+      <w:numFmt w:val="bullet"/>
+      <w:lvlText w:val=""/>
+      <w:lvlJc w:val="left"/>
+      <w:pPr>
+        <w:ind w:left="6480" w:hanging="360"/>
+      </w:pPr>
+      <w:rPr>
+        <w:rFonts w:ascii="Wingdings" w:hAnsi="Wingdings" w:hint="default"/>
+      </w:rPr>
+    </w:lvl>
+  </w:abstractNum>
+  <w:abstractNum w:abstractNumId="3" w15:restartNumberingAfterBreak="0">
+    <w:nsid w:val="2CA62516"/>
+    <w:multiLevelType w:val="hybridMultilevel"/>
+    <w:tmpl w:val="CEF0850E"/>
+    <w:lvl w:ilvl="0" w:tplc="5D76E4C8">
+      <w:numFmt w:val="bullet"/>
+      <w:lvlText w:val="-"/>
+      <w:lvlJc w:val="left"/>
+      <w:pPr>
+        <w:ind w:left="2520" w:hanging="360"/>
+      </w:pPr>
+      <w:rPr>
+        <w:rFonts w:ascii="Times New Roman" w:eastAsia="Times New Roman" w:hAnsi="Times New Roman" w:cs="Times New Roman" w:hint="default"/>
+      </w:rPr>
+    </w:lvl>
+    <w:lvl w:ilvl="1" w:tplc="04090003">
+      <w:start w:val="1"/>
+      <w:numFmt w:val="bullet"/>
+      <w:lvlText w:val="o"/>
+      <w:lvlJc w:val="left"/>
+      <w:pPr>
+        <w:ind w:left="2160" w:hanging="360"/>
+      </w:pPr>
+      <w:rPr>
+        <w:rFonts w:ascii="Courier New" w:hAnsi="Courier New" w:cs="Courier New" w:hint="default"/>
+      </w:rPr>
+    </w:lvl>
+    <w:lvl w:ilvl="2" w:tplc="04090005" w:tentative="1">
+      <w:start w:val="1"/>
+      <w:numFmt w:val="bullet"/>
+      <w:lvlText w:val=""/>
+      <w:lvlJc w:val="left"/>
+      <w:pPr>
+        <w:ind w:left="2880" w:hanging="360"/>
+      </w:pPr>
+      <w:rPr>
+        <w:rFonts w:ascii="Wingdings" w:hAnsi="Wingdings" w:hint="default"/>
+      </w:rPr>
+    </w:lvl>
+    <w:lvl w:ilvl="3" w:tplc="04090001" w:tentative="1">
+      <w:start w:val="1"/>
+      <w:numFmt w:val="bullet"/>
+      <w:lvlText w:val=""/>
+      <w:lvlJc w:val="left"/>
+      <w:pPr>
+        <w:ind w:left="3600" w:hanging="360"/>
+      </w:pPr>
+      <w:rPr>
+        <w:rFonts w:ascii="Symbol" w:hAnsi="Symbol" w:hint="default"/>
+      </w:rPr>
+    </w:lvl>
+    <w:lvl w:ilvl="4" w:tplc="04090003" w:tentative="1">
+      <w:start w:val="1"/>
+      <w:numFmt w:val="bullet"/>
+      <w:lvlText w:val="o"/>
+      <w:lvlJc w:val="left"/>
+      <w:pPr>
+        <w:ind w:left="4320" w:hanging="360"/>
+      </w:pPr>
+      <w:rPr>
+        <w:rFonts w:ascii="Courier New" w:hAnsi="Courier New" w:cs="Courier New" w:hint="default"/>
+      </w:rPr>
+    </w:lvl>
+    <w:lvl w:ilvl="5" w:tplc="04090005" w:tentative="1">
+      <w:start w:val="1"/>
+      <w:numFmt w:val="bullet"/>
+      <w:lvlText w:val=""/>
+      <w:lvlJc w:val="left"/>
+      <w:pPr>
+        <w:ind w:left="5040" w:hanging="360"/>
+      </w:pPr>
+      <w:rPr>
+        <w:rFonts w:ascii="Wingdings" w:hAnsi="Wingdings" w:hint="default"/>
+      </w:rPr>
+    </w:lvl>
+    <w:lvl w:ilvl="6" w:tplc="04090001" w:tentative="1">
+      <w:start w:val="1"/>
+      <w:numFmt w:val="bullet"/>
+      <w:lvlText w:val=""/>
+      <w:lvlJc w:val="left"/>
+      <w:pPr>
+        <w:ind w:left="5760" w:hanging="360"/>
+      </w:pPr>
+      <w:rPr>
+        <w:rFonts w:ascii="Symbol" w:hAnsi="Symbol" w:hint="default"/>
+      </w:rPr>
+    </w:lvl>
+    <w:lvl w:ilvl="7" w:tplc="04090003" w:tentative="1">
+      <w:start w:val="1"/>
+      <w:numFmt w:val="bullet"/>
+      <w:lvlText w:val="o"/>
+      <w:lvlJc w:val="left"/>
+      <w:pPr>
+        <w:ind w:left="6480" w:hanging="360"/>
+      </w:pPr>
+      <w:rPr>
+        <w:rFonts w:ascii="Courier New" w:hAnsi="Courier New" w:cs="Courier New" w:hint="default"/>
+      </w:rPr>
+    </w:lvl>
+    <w:lvl w:ilvl="8" w:tplc="04090005" w:tentative="1">
+      <w:start w:val="1"/>
+      <w:numFmt w:val="bullet"/>
+      <w:lvlText w:val=""/>
+      <w:lvlJc w:val="left"/>
+      <w:pPr>
+        <w:ind w:left="7200" w:hanging="360"/>
+      </w:pPr>
+      <w:rPr>
+        <w:rFonts w:ascii="Wingdings" w:hAnsi="Wingdings" w:hint="default"/>
+      </w:rPr>
+    </w:lvl>
+  </w:abstractNum>
+  <w:abstractNum w:abstractNumId="4" w15:restartNumberingAfterBreak="0">
     <w:nsid w:val="360A4E4B"/>
     <w:multiLevelType w:val="multilevel"/>
     <w:tmpl w:val="9D8A65BC"/>
@@ -2856,6 +4658,566 @@
       </w:pPr>
       <w:rPr>
         <w:rFonts w:hint="default"/>
+      </w:rPr>
+    </w:lvl>
+  </w:abstractNum>
+  <w:abstractNum w:abstractNumId="5" w15:restartNumberingAfterBreak="0">
+    <w:nsid w:val="3698361D"/>
+    <w:multiLevelType w:val="hybridMultilevel"/>
+    <w:tmpl w:val="6CFEC5B0"/>
+    <w:lvl w:ilvl="0" w:tplc="5D76E4C8">
+      <w:numFmt w:val="bullet"/>
+      <w:lvlText w:val="-"/>
+      <w:lvlJc w:val="left"/>
+      <w:pPr>
+        <w:ind w:left="1800" w:hanging="360"/>
+      </w:pPr>
+      <w:rPr>
+        <w:rFonts w:ascii="Times New Roman" w:eastAsia="Times New Roman" w:hAnsi="Times New Roman" w:cs="Times New Roman" w:hint="default"/>
+      </w:rPr>
+    </w:lvl>
+    <w:lvl w:ilvl="1" w:tplc="04090003" w:tentative="1">
+      <w:start w:val="1"/>
+      <w:numFmt w:val="bullet"/>
+      <w:lvlText w:val="o"/>
+      <w:lvlJc w:val="left"/>
+      <w:pPr>
+        <w:ind w:left="1440" w:hanging="360"/>
+      </w:pPr>
+      <w:rPr>
+        <w:rFonts w:ascii="Courier New" w:hAnsi="Courier New" w:cs="Courier New" w:hint="default"/>
+      </w:rPr>
+    </w:lvl>
+    <w:lvl w:ilvl="2" w:tplc="04090005" w:tentative="1">
+      <w:start w:val="1"/>
+      <w:numFmt w:val="bullet"/>
+      <w:lvlText w:val=""/>
+      <w:lvlJc w:val="left"/>
+      <w:pPr>
+        <w:ind w:left="2160" w:hanging="360"/>
+      </w:pPr>
+      <w:rPr>
+        <w:rFonts w:ascii="Wingdings" w:hAnsi="Wingdings" w:hint="default"/>
+      </w:rPr>
+    </w:lvl>
+    <w:lvl w:ilvl="3" w:tplc="04090001" w:tentative="1">
+      <w:start w:val="1"/>
+      <w:numFmt w:val="bullet"/>
+      <w:lvlText w:val=""/>
+      <w:lvlJc w:val="left"/>
+      <w:pPr>
+        <w:ind w:left="2880" w:hanging="360"/>
+      </w:pPr>
+      <w:rPr>
+        <w:rFonts w:ascii="Symbol" w:hAnsi="Symbol" w:hint="default"/>
+      </w:rPr>
+    </w:lvl>
+    <w:lvl w:ilvl="4" w:tplc="04090003" w:tentative="1">
+      <w:start w:val="1"/>
+      <w:numFmt w:val="bullet"/>
+      <w:lvlText w:val="o"/>
+      <w:lvlJc w:val="left"/>
+      <w:pPr>
+        <w:ind w:left="3600" w:hanging="360"/>
+      </w:pPr>
+      <w:rPr>
+        <w:rFonts w:ascii="Courier New" w:hAnsi="Courier New" w:cs="Courier New" w:hint="default"/>
+      </w:rPr>
+    </w:lvl>
+    <w:lvl w:ilvl="5" w:tplc="04090005" w:tentative="1">
+      <w:start w:val="1"/>
+      <w:numFmt w:val="bullet"/>
+      <w:lvlText w:val=""/>
+      <w:lvlJc w:val="left"/>
+      <w:pPr>
+        <w:ind w:left="4320" w:hanging="360"/>
+      </w:pPr>
+      <w:rPr>
+        <w:rFonts w:ascii="Wingdings" w:hAnsi="Wingdings" w:hint="default"/>
+      </w:rPr>
+    </w:lvl>
+    <w:lvl w:ilvl="6" w:tplc="04090001" w:tentative="1">
+      <w:start w:val="1"/>
+      <w:numFmt w:val="bullet"/>
+      <w:lvlText w:val=""/>
+      <w:lvlJc w:val="left"/>
+      <w:pPr>
+        <w:ind w:left="5040" w:hanging="360"/>
+      </w:pPr>
+      <w:rPr>
+        <w:rFonts w:ascii="Symbol" w:hAnsi="Symbol" w:hint="default"/>
+      </w:rPr>
+    </w:lvl>
+    <w:lvl w:ilvl="7" w:tplc="04090003" w:tentative="1">
+      <w:start w:val="1"/>
+      <w:numFmt w:val="bullet"/>
+      <w:lvlText w:val="o"/>
+      <w:lvlJc w:val="left"/>
+      <w:pPr>
+        <w:ind w:left="5760" w:hanging="360"/>
+      </w:pPr>
+      <w:rPr>
+        <w:rFonts w:ascii="Courier New" w:hAnsi="Courier New" w:cs="Courier New" w:hint="default"/>
+      </w:rPr>
+    </w:lvl>
+    <w:lvl w:ilvl="8" w:tplc="04090005" w:tentative="1">
+      <w:start w:val="1"/>
+      <w:numFmt w:val="bullet"/>
+      <w:lvlText w:val=""/>
+      <w:lvlJc w:val="left"/>
+      <w:pPr>
+        <w:ind w:left="6480" w:hanging="360"/>
+      </w:pPr>
+      <w:rPr>
+        <w:rFonts w:ascii="Wingdings" w:hAnsi="Wingdings" w:hint="default"/>
+      </w:rPr>
+    </w:lvl>
+  </w:abstractNum>
+  <w:abstractNum w:abstractNumId="6" w15:restartNumberingAfterBreak="0">
+    <w:nsid w:val="4ADB7711"/>
+    <w:multiLevelType w:val="hybridMultilevel"/>
+    <w:tmpl w:val="1C125868"/>
+    <w:lvl w:ilvl="0" w:tplc="5D76E4C8">
+      <w:numFmt w:val="bullet"/>
+      <w:lvlText w:val="-"/>
+      <w:lvlJc w:val="left"/>
+      <w:pPr>
+        <w:ind w:left="2520" w:hanging="360"/>
+      </w:pPr>
+      <w:rPr>
+        <w:rFonts w:ascii="Times New Roman" w:eastAsia="Times New Roman" w:hAnsi="Times New Roman" w:cs="Times New Roman" w:hint="default"/>
+      </w:rPr>
+    </w:lvl>
+    <w:lvl w:ilvl="1" w:tplc="04090003">
+      <w:start w:val="1"/>
+      <w:numFmt w:val="bullet"/>
+      <w:lvlText w:val="o"/>
+      <w:lvlJc w:val="left"/>
+      <w:pPr>
+        <w:ind w:left="2160" w:hanging="360"/>
+      </w:pPr>
+      <w:rPr>
+        <w:rFonts w:ascii="Courier New" w:hAnsi="Courier New" w:cs="Courier New" w:hint="default"/>
+      </w:rPr>
+    </w:lvl>
+    <w:lvl w:ilvl="2" w:tplc="04090005" w:tentative="1">
+      <w:start w:val="1"/>
+      <w:numFmt w:val="bullet"/>
+      <w:lvlText w:val=""/>
+      <w:lvlJc w:val="left"/>
+      <w:pPr>
+        <w:ind w:left="2880" w:hanging="360"/>
+      </w:pPr>
+      <w:rPr>
+        <w:rFonts w:ascii="Wingdings" w:hAnsi="Wingdings" w:hint="default"/>
+      </w:rPr>
+    </w:lvl>
+    <w:lvl w:ilvl="3" w:tplc="04090001" w:tentative="1">
+      <w:start w:val="1"/>
+      <w:numFmt w:val="bullet"/>
+      <w:lvlText w:val=""/>
+      <w:lvlJc w:val="left"/>
+      <w:pPr>
+        <w:ind w:left="3600" w:hanging="360"/>
+      </w:pPr>
+      <w:rPr>
+        <w:rFonts w:ascii="Symbol" w:hAnsi="Symbol" w:hint="default"/>
+      </w:rPr>
+    </w:lvl>
+    <w:lvl w:ilvl="4" w:tplc="04090003" w:tentative="1">
+      <w:start w:val="1"/>
+      <w:numFmt w:val="bullet"/>
+      <w:lvlText w:val="o"/>
+      <w:lvlJc w:val="left"/>
+      <w:pPr>
+        <w:ind w:left="4320" w:hanging="360"/>
+      </w:pPr>
+      <w:rPr>
+        <w:rFonts w:ascii="Courier New" w:hAnsi="Courier New" w:cs="Courier New" w:hint="default"/>
+      </w:rPr>
+    </w:lvl>
+    <w:lvl w:ilvl="5" w:tplc="04090005" w:tentative="1">
+      <w:start w:val="1"/>
+      <w:numFmt w:val="bullet"/>
+      <w:lvlText w:val=""/>
+      <w:lvlJc w:val="left"/>
+      <w:pPr>
+        <w:ind w:left="5040" w:hanging="360"/>
+      </w:pPr>
+      <w:rPr>
+        <w:rFonts w:ascii="Wingdings" w:hAnsi="Wingdings" w:hint="default"/>
+      </w:rPr>
+    </w:lvl>
+    <w:lvl w:ilvl="6" w:tplc="04090001" w:tentative="1">
+      <w:start w:val="1"/>
+      <w:numFmt w:val="bullet"/>
+      <w:lvlText w:val=""/>
+      <w:lvlJc w:val="left"/>
+      <w:pPr>
+        <w:ind w:left="5760" w:hanging="360"/>
+      </w:pPr>
+      <w:rPr>
+        <w:rFonts w:ascii="Symbol" w:hAnsi="Symbol" w:hint="default"/>
+      </w:rPr>
+    </w:lvl>
+    <w:lvl w:ilvl="7" w:tplc="04090003" w:tentative="1">
+      <w:start w:val="1"/>
+      <w:numFmt w:val="bullet"/>
+      <w:lvlText w:val="o"/>
+      <w:lvlJc w:val="left"/>
+      <w:pPr>
+        <w:ind w:left="6480" w:hanging="360"/>
+      </w:pPr>
+      <w:rPr>
+        <w:rFonts w:ascii="Courier New" w:hAnsi="Courier New" w:cs="Courier New" w:hint="default"/>
+      </w:rPr>
+    </w:lvl>
+    <w:lvl w:ilvl="8" w:tplc="04090005" w:tentative="1">
+      <w:start w:val="1"/>
+      <w:numFmt w:val="bullet"/>
+      <w:lvlText w:val=""/>
+      <w:lvlJc w:val="left"/>
+      <w:pPr>
+        <w:ind w:left="7200" w:hanging="360"/>
+      </w:pPr>
+      <w:rPr>
+        <w:rFonts w:ascii="Wingdings" w:hAnsi="Wingdings" w:hint="default"/>
+      </w:rPr>
+    </w:lvl>
+  </w:abstractNum>
+  <w:abstractNum w:abstractNumId="7" w15:restartNumberingAfterBreak="0">
+    <w:nsid w:val="60962451"/>
+    <w:multiLevelType w:val="hybridMultilevel"/>
+    <w:tmpl w:val="0180C85A"/>
+    <w:lvl w:ilvl="0" w:tplc="5D76E4C8">
+      <w:numFmt w:val="bullet"/>
+      <w:lvlText w:val="-"/>
+      <w:lvlJc w:val="left"/>
+      <w:pPr>
+        <w:ind w:left="1800" w:hanging="360"/>
+      </w:pPr>
+      <w:rPr>
+        <w:rFonts w:ascii="Times New Roman" w:eastAsia="Times New Roman" w:hAnsi="Times New Roman" w:cs="Times New Roman" w:hint="default"/>
+      </w:rPr>
+    </w:lvl>
+    <w:lvl w:ilvl="1" w:tplc="04090003" w:tentative="1">
+      <w:start w:val="1"/>
+      <w:numFmt w:val="bullet"/>
+      <w:lvlText w:val="o"/>
+      <w:lvlJc w:val="left"/>
+      <w:pPr>
+        <w:ind w:left="1440" w:hanging="360"/>
+      </w:pPr>
+      <w:rPr>
+        <w:rFonts w:ascii="Courier New" w:hAnsi="Courier New" w:cs="Courier New" w:hint="default"/>
+      </w:rPr>
+    </w:lvl>
+    <w:lvl w:ilvl="2" w:tplc="04090005" w:tentative="1">
+      <w:start w:val="1"/>
+      <w:numFmt w:val="bullet"/>
+      <w:lvlText w:val=""/>
+      <w:lvlJc w:val="left"/>
+      <w:pPr>
+        <w:ind w:left="2160" w:hanging="360"/>
+      </w:pPr>
+      <w:rPr>
+        <w:rFonts w:ascii="Wingdings" w:hAnsi="Wingdings" w:hint="default"/>
+      </w:rPr>
+    </w:lvl>
+    <w:lvl w:ilvl="3" w:tplc="04090001" w:tentative="1">
+      <w:start w:val="1"/>
+      <w:numFmt w:val="bullet"/>
+      <w:lvlText w:val=""/>
+      <w:lvlJc w:val="left"/>
+      <w:pPr>
+        <w:ind w:left="2880" w:hanging="360"/>
+      </w:pPr>
+      <w:rPr>
+        <w:rFonts w:ascii="Symbol" w:hAnsi="Symbol" w:hint="default"/>
+      </w:rPr>
+    </w:lvl>
+    <w:lvl w:ilvl="4" w:tplc="04090003" w:tentative="1">
+      <w:start w:val="1"/>
+      <w:numFmt w:val="bullet"/>
+      <w:lvlText w:val="o"/>
+      <w:lvlJc w:val="left"/>
+      <w:pPr>
+        <w:ind w:left="3600" w:hanging="360"/>
+      </w:pPr>
+      <w:rPr>
+        <w:rFonts w:ascii="Courier New" w:hAnsi="Courier New" w:cs="Courier New" w:hint="default"/>
+      </w:rPr>
+    </w:lvl>
+    <w:lvl w:ilvl="5" w:tplc="04090005" w:tentative="1">
+      <w:start w:val="1"/>
+      <w:numFmt w:val="bullet"/>
+      <w:lvlText w:val=""/>
+      <w:lvlJc w:val="left"/>
+      <w:pPr>
+        <w:ind w:left="4320" w:hanging="360"/>
+      </w:pPr>
+      <w:rPr>
+        <w:rFonts w:ascii="Wingdings" w:hAnsi="Wingdings" w:hint="default"/>
+      </w:rPr>
+    </w:lvl>
+    <w:lvl w:ilvl="6" w:tplc="04090001" w:tentative="1">
+      <w:start w:val="1"/>
+      <w:numFmt w:val="bullet"/>
+      <w:lvlText w:val=""/>
+      <w:lvlJc w:val="left"/>
+      <w:pPr>
+        <w:ind w:left="5040" w:hanging="360"/>
+      </w:pPr>
+      <w:rPr>
+        <w:rFonts w:ascii="Symbol" w:hAnsi="Symbol" w:hint="default"/>
+      </w:rPr>
+    </w:lvl>
+    <w:lvl w:ilvl="7" w:tplc="04090003" w:tentative="1">
+      <w:start w:val="1"/>
+      <w:numFmt w:val="bullet"/>
+      <w:lvlText w:val="o"/>
+      <w:lvlJc w:val="left"/>
+      <w:pPr>
+        <w:ind w:left="5760" w:hanging="360"/>
+      </w:pPr>
+      <w:rPr>
+        <w:rFonts w:ascii="Courier New" w:hAnsi="Courier New" w:cs="Courier New" w:hint="default"/>
+      </w:rPr>
+    </w:lvl>
+    <w:lvl w:ilvl="8" w:tplc="04090005" w:tentative="1">
+      <w:start w:val="1"/>
+      <w:numFmt w:val="bullet"/>
+      <w:lvlText w:val=""/>
+      <w:lvlJc w:val="left"/>
+      <w:pPr>
+        <w:ind w:left="6480" w:hanging="360"/>
+      </w:pPr>
+      <w:rPr>
+        <w:rFonts w:ascii="Wingdings" w:hAnsi="Wingdings" w:hint="default"/>
+      </w:rPr>
+    </w:lvl>
+  </w:abstractNum>
+  <w:abstractNum w:abstractNumId="8" w15:restartNumberingAfterBreak="0">
+    <w:nsid w:val="6C6F3BE2"/>
+    <w:multiLevelType w:val="hybridMultilevel"/>
+    <w:tmpl w:val="7F6CDCBE"/>
+    <w:lvl w:ilvl="0" w:tplc="5D76E4C8">
+      <w:numFmt w:val="bullet"/>
+      <w:lvlText w:val="-"/>
+      <w:lvlJc w:val="left"/>
+      <w:pPr>
+        <w:ind w:left="1800" w:hanging="360"/>
+      </w:pPr>
+      <w:rPr>
+        <w:rFonts w:ascii="Times New Roman" w:eastAsia="Times New Roman" w:hAnsi="Times New Roman" w:cs="Times New Roman" w:hint="default"/>
+      </w:rPr>
+    </w:lvl>
+    <w:lvl w:ilvl="1" w:tplc="04090003" w:tentative="1">
+      <w:start w:val="1"/>
+      <w:numFmt w:val="bullet"/>
+      <w:lvlText w:val="o"/>
+      <w:lvlJc w:val="left"/>
+      <w:pPr>
+        <w:ind w:left="2520" w:hanging="360"/>
+      </w:pPr>
+      <w:rPr>
+        <w:rFonts w:ascii="Courier New" w:hAnsi="Courier New" w:cs="Courier New" w:hint="default"/>
+      </w:rPr>
+    </w:lvl>
+    <w:lvl w:ilvl="2" w:tplc="04090005" w:tentative="1">
+      <w:start w:val="1"/>
+      <w:numFmt w:val="bullet"/>
+      <w:lvlText w:val=""/>
+      <w:lvlJc w:val="left"/>
+      <w:pPr>
+        <w:ind w:left="3240" w:hanging="360"/>
+      </w:pPr>
+      <w:rPr>
+        <w:rFonts w:ascii="Wingdings" w:hAnsi="Wingdings" w:hint="default"/>
+      </w:rPr>
+    </w:lvl>
+    <w:lvl w:ilvl="3" w:tplc="04090001" w:tentative="1">
+      <w:start w:val="1"/>
+      <w:numFmt w:val="bullet"/>
+      <w:lvlText w:val=""/>
+      <w:lvlJc w:val="left"/>
+      <w:pPr>
+        <w:ind w:left="3960" w:hanging="360"/>
+      </w:pPr>
+      <w:rPr>
+        <w:rFonts w:ascii="Symbol" w:hAnsi="Symbol" w:hint="default"/>
+      </w:rPr>
+    </w:lvl>
+    <w:lvl w:ilvl="4" w:tplc="04090003" w:tentative="1">
+      <w:start w:val="1"/>
+      <w:numFmt w:val="bullet"/>
+      <w:lvlText w:val="o"/>
+      <w:lvlJc w:val="left"/>
+      <w:pPr>
+        <w:ind w:left="4680" w:hanging="360"/>
+      </w:pPr>
+      <w:rPr>
+        <w:rFonts w:ascii="Courier New" w:hAnsi="Courier New" w:cs="Courier New" w:hint="default"/>
+      </w:rPr>
+    </w:lvl>
+    <w:lvl w:ilvl="5" w:tplc="04090005" w:tentative="1">
+      <w:start w:val="1"/>
+      <w:numFmt w:val="bullet"/>
+      <w:lvlText w:val=""/>
+      <w:lvlJc w:val="left"/>
+      <w:pPr>
+        <w:ind w:left="5400" w:hanging="360"/>
+      </w:pPr>
+      <w:rPr>
+        <w:rFonts w:ascii="Wingdings" w:hAnsi="Wingdings" w:hint="default"/>
+      </w:rPr>
+    </w:lvl>
+    <w:lvl w:ilvl="6" w:tplc="04090001" w:tentative="1">
+      <w:start w:val="1"/>
+      <w:numFmt w:val="bullet"/>
+      <w:lvlText w:val=""/>
+      <w:lvlJc w:val="left"/>
+      <w:pPr>
+        <w:ind w:left="6120" w:hanging="360"/>
+      </w:pPr>
+      <w:rPr>
+        <w:rFonts w:ascii="Symbol" w:hAnsi="Symbol" w:hint="default"/>
+      </w:rPr>
+    </w:lvl>
+    <w:lvl w:ilvl="7" w:tplc="04090003" w:tentative="1">
+      <w:start w:val="1"/>
+      <w:numFmt w:val="bullet"/>
+      <w:lvlText w:val="o"/>
+      <w:lvlJc w:val="left"/>
+      <w:pPr>
+        <w:ind w:left="6840" w:hanging="360"/>
+      </w:pPr>
+      <w:rPr>
+        <w:rFonts w:ascii="Courier New" w:hAnsi="Courier New" w:cs="Courier New" w:hint="default"/>
+      </w:rPr>
+    </w:lvl>
+    <w:lvl w:ilvl="8" w:tplc="04090005" w:tentative="1">
+      <w:start w:val="1"/>
+      <w:numFmt w:val="bullet"/>
+      <w:lvlText w:val=""/>
+      <w:lvlJc w:val="left"/>
+      <w:pPr>
+        <w:ind w:left="7560" w:hanging="360"/>
+      </w:pPr>
+      <w:rPr>
+        <w:rFonts w:ascii="Wingdings" w:hAnsi="Wingdings" w:hint="default"/>
+      </w:rPr>
+    </w:lvl>
+  </w:abstractNum>
+  <w:abstractNum w:abstractNumId="9" w15:restartNumberingAfterBreak="0">
+    <w:nsid w:val="74EE2C10"/>
+    <w:multiLevelType w:val="hybridMultilevel"/>
+    <w:tmpl w:val="3CB4145E"/>
+    <w:lvl w:ilvl="0" w:tplc="5D76E4C8">
+      <w:numFmt w:val="bullet"/>
+      <w:lvlText w:val="-"/>
+      <w:lvlJc w:val="left"/>
+      <w:pPr>
+        <w:ind w:left="1800" w:hanging="360"/>
+      </w:pPr>
+      <w:rPr>
+        <w:rFonts w:ascii="Times New Roman" w:eastAsia="Times New Roman" w:hAnsi="Times New Roman" w:cs="Times New Roman" w:hint="default"/>
+      </w:rPr>
+    </w:lvl>
+    <w:lvl w:ilvl="1" w:tplc="04090003" w:tentative="1">
+      <w:start w:val="1"/>
+      <w:numFmt w:val="bullet"/>
+      <w:lvlText w:val="o"/>
+      <w:lvlJc w:val="left"/>
+      <w:pPr>
+        <w:ind w:left="1440" w:hanging="360"/>
+      </w:pPr>
+      <w:rPr>
+        <w:rFonts w:ascii="Courier New" w:hAnsi="Courier New" w:cs="Courier New" w:hint="default"/>
+      </w:rPr>
+    </w:lvl>
+    <w:lvl w:ilvl="2" w:tplc="04090005" w:tentative="1">
+      <w:start w:val="1"/>
+      <w:numFmt w:val="bullet"/>
+      <w:lvlText w:val=""/>
+      <w:lvlJc w:val="left"/>
+      <w:pPr>
+        <w:ind w:left="2160" w:hanging="360"/>
+      </w:pPr>
+      <w:rPr>
+        <w:rFonts w:ascii="Wingdings" w:hAnsi="Wingdings" w:hint="default"/>
+      </w:rPr>
+    </w:lvl>
+    <w:lvl w:ilvl="3" w:tplc="04090001" w:tentative="1">
+      <w:start w:val="1"/>
+      <w:numFmt w:val="bullet"/>
+      <w:lvlText w:val=""/>
+      <w:lvlJc w:val="left"/>
+      <w:pPr>
+        <w:ind w:left="2880" w:hanging="360"/>
+      </w:pPr>
+      <w:rPr>
+        <w:rFonts w:ascii="Symbol" w:hAnsi="Symbol" w:hint="default"/>
+      </w:rPr>
+    </w:lvl>
+    <w:lvl w:ilvl="4" w:tplc="04090003" w:tentative="1">
+      <w:start w:val="1"/>
+      <w:numFmt w:val="bullet"/>
+      <w:lvlText w:val="o"/>
+      <w:lvlJc w:val="left"/>
+      <w:pPr>
+        <w:ind w:left="3600" w:hanging="360"/>
+      </w:pPr>
+      <w:rPr>
+        <w:rFonts w:ascii="Courier New" w:hAnsi="Courier New" w:cs="Courier New" w:hint="default"/>
+      </w:rPr>
+    </w:lvl>
+    <w:lvl w:ilvl="5" w:tplc="04090005" w:tentative="1">
+      <w:start w:val="1"/>
+      <w:numFmt w:val="bullet"/>
+      <w:lvlText w:val=""/>
+      <w:lvlJc w:val="left"/>
+      <w:pPr>
+        <w:ind w:left="4320" w:hanging="360"/>
+      </w:pPr>
+      <w:rPr>
+        <w:rFonts w:ascii="Wingdings" w:hAnsi="Wingdings" w:hint="default"/>
+      </w:rPr>
+    </w:lvl>
+    <w:lvl w:ilvl="6" w:tplc="04090001" w:tentative="1">
+      <w:start w:val="1"/>
+      <w:numFmt w:val="bullet"/>
+      <w:lvlText w:val=""/>
+      <w:lvlJc w:val="left"/>
+      <w:pPr>
+        <w:ind w:left="5040" w:hanging="360"/>
+      </w:pPr>
+      <w:rPr>
+        <w:rFonts w:ascii="Symbol" w:hAnsi="Symbol" w:hint="default"/>
+      </w:rPr>
+    </w:lvl>
+    <w:lvl w:ilvl="7" w:tplc="04090003" w:tentative="1">
+      <w:start w:val="1"/>
+      <w:numFmt w:val="bullet"/>
+      <w:lvlText w:val="o"/>
+      <w:lvlJc w:val="left"/>
+      <w:pPr>
+        <w:ind w:left="5760" w:hanging="360"/>
+      </w:pPr>
+      <w:rPr>
+        <w:rFonts w:ascii="Courier New" w:hAnsi="Courier New" w:cs="Courier New" w:hint="default"/>
+      </w:rPr>
+    </w:lvl>
+    <w:lvl w:ilvl="8" w:tplc="04090005" w:tentative="1">
+      <w:start w:val="1"/>
+      <w:numFmt w:val="bullet"/>
+      <w:lvlText w:val=""/>
+      <w:lvlJc w:val="left"/>
+      <w:pPr>
+        <w:ind w:left="6480" w:hanging="360"/>
+      </w:pPr>
+      <w:rPr>
+        <w:rFonts w:ascii="Wingdings" w:hAnsi="Wingdings" w:hint="default"/>
       </w:rPr>
     </w:lvl>
   </w:abstractNum>
@@ -2863,13 +5225,37 @@
     <w:abstractNumId w:val="0"/>
   </w:num>
   <w:num w:numId="2">
+    <w:abstractNumId w:val="4"/>
+  </w:num>
+  <w:num w:numId="3">
+    <w:abstractNumId w:val="8"/>
+  </w:num>
+  <w:num w:numId="4">
+    <w:abstractNumId w:val="9"/>
+  </w:num>
+  <w:num w:numId="5">
+    <w:abstractNumId w:val="6"/>
+  </w:num>
+  <w:num w:numId="6">
+    <w:abstractNumId w:val="5"/>
+  </w:num>
+  <w:num w:numId="7">
+    <w:abstractNumId w:val="2"/>
+  </w:num>
+  <w:num w:numId="8">
+    <w:abstractNumId w:val="3"/>
+  </w:num>
+  <w:num w:numId="9">
+    <w:abstractNumId w:val="7"/>
+  </w:num>
+  <w:num w:numId="10">
     <w:abstractNumId w:val="1"/>
   </w:num>
 </w:numbering>
 </file>
 
 <file path=word/styles.xml><?xml version="1.0" encoding="utf-8"?>
-<w:styles xmlns:r="http://schemas.openxmlformats.org/officeDocument/2006/relationships" xmlns:w="http://schemas.openxmlformats.org/wordprocessingml/2006/main">
+<w:styles xmlns:mc="http://schemas.openxmlformats.org/markup-compatibility/2006" xmlns:r="http://schemas.openxmlformats.org/officeDocument/2006/relationships" xmlns:w="http://schemas.openxmlformats.org/wordprocessingml/2006/main" xmlns:w14="http://schemas.microsoft.com/office/word/2010/wordml" xmlns:w15="http://schemas.microsoft.com/office/word/2012/wordml" xmlns:w16se="http://schemas.microsoft.com/office/word/2015/wordml/symex" mc:Ignorable="w14 w15 w16se">
   <w:docDefaults>
     <w:rPrDefault>
       <w:rPr>
@@ -2885,147 +5271,378 @@
       </w:pPr>
     </w:pPrDefault>
   </w:docDefaults>
-  <w:latentStyles w:defLockedState="0" w:defUIPriority="99" w:defSemiHidden="1" w:defUnhideWhenUsed="1" w:defQFormat="0" w:count="267">
-    <w:lsdException w:name="Normal" w:semiHidden="0" w:uiPriority="0" w:unhideWhenUsed="0" w:qFormat="1"/>
-    <w:lsdException w:name="heading 1" w:semiHidden="0" w:uiPriority="0" w:unhideWhenUsed="0" w:qFormat="1"/>
-    <w:lsdException w:name="heading 2" w:uiPriority="0" w:qFormat="1"/>
-    <w:lsdException w:name="heading 3" w:uiPriority="0" w:qFormat="1"/>
-    <w:lsdException w:name="heading 4" w:uiPriority="0" w:qFormat="1"/>
-    <w:lsdException w:name="heading 5" w:uiPriority="0" w:qFormat="1"/>
-    <w:lsdException w:name="heading 6" w:uiPriority="0" w:qFormat="1"/>
-    <w:lsdException w:name="heading 7" w:uiPriority="0" w:qFormat="1"/>
-    <w:lsdException w:name="heading 8" w:uiPriority="0" w:qFormat="1"/>
-    <w:lsdException w:name="heading 9" w:uiPriority="0" w:qFormat="1"/>
-    <w:lsdException w:name="toc 1" w:uiPriority="39"/>
-    <w:lsdException w:name="toc 2" w:uiPriority="39"/>
-    <w:lsdException w:name="toc 3" w:uiPriority="39"/>
-    <w:lsdException w:name="toc 4" w:uiPriority="39"/>
-    <w:lsdException w:name="toc 5" w:uiPriority="39"/>
-    <w:lsdException w:name="toc 6" w:uiPriority="39"/>
-    <w:lsdException w:name="toc 7" w:uiPriority="39"/>
-    <w:lsdException w:name="toc 8" w:uiPriority="39"/>
-    <w:lsdException w:name="toc 9" w:uiPriority="39"/>
-    <w:lsdException w:name="header" w:uiPriority="0"/>
-    <w:lsdException w:name="footer" w:uiPriority="0"/>
-    <w:lsdException w:name="caption" w:uiPriority="35" w:qFormat="1"/>
-    <w:lsdException w:name="page number" w:uiPriority="0"/>
-    <w:lsdException w:name="Title" w:semiHidden="0" w:uiPriority="0" w:unhideWhenUsed="0" w:qFormat="1"/>
-    <w:lsdException w:name="Default Paragraph Font" w:uiPriority="1"/>
-    <w:lsdException w:name="Subtitle" w:semiHidden="0" w:uiPriority="11" w:unhideWhenUsed="0" w:qFormat="1"/>
-    <w:lsdException w:name="Strong" w:semiHidden="0" w:uiPriority="0" w:unhideWhenUsed="0" w:qFormat="1"/>
-    <w:lsdException w:name="Emphasis" w:semiHidden="0" w:uiPriority="20" w:unhideWhenUsed="0" w:qFormat="1"/>
-    <w:lsdException w:name="Table Grid" w:semiHidden="0" w:uiPriority="59" w:unhideWhenUsed="0"/>
-    <w:lsdException w:name="Placeholder Text" w:unhideWhenUsed="0"/>
-    <w:lsdException w:name="No Spacing" w:semiHidden="0" w:uiPriority="1" w:unhideWhenUsed="0" w:qFormat="1"/>
-    <w:lsdException w:name="Light Shading" w:semiHidden="0" w:uiPriority="60" w:unhideWhenUsed="0"/>
-    <w:lsdException w:name="Light List" w:semiHidden="0" w:uiPriority="61" w:unhideWhenUsed="0"/>
-    <w:lsdException w:name="Light Grid" w:semiHidden="0" w:uiPriority="62" w:unhideWhenUsed="0"/>
-    <w:lsdException w:name="Medium Shading 1" w:semiHidden="0" w:uiPriority="63" w:unhideWhenUsed="0"/>
-    <w:lsdException w:name="Medium Shading 2" w:semiHidden="0" w:uiPriority="64" w:unhideWhenUsed="0"/>
-    <w:lsdException w:name="Medium List 1" w:semiHidden="0" w:uiPriority="65" w:unhideWhenUsed="0"/>
-    <w:lsdException w:name="Medium List 2" w:semiHidden="0" w:uiPriority="66" w:unhideWhenUsed="0"/>
-    <w:lsdException w:name="Medium Grid 1" w:semiHidden="0" w:uiPriority="67" w:unhideWhenUsed="0"/>
-    <w:lsdException w:name="Medium Grid 2" w:semiHidden="0" w:uiPriority="68" w:unhideWhenUsed="0"/>
-    <w:lsdException w:name="Medium Grid 3" w:semiHidden="0" w:uiPriority="69" w:unhideWhenUsed="0"/>
-    <w:lsdException w:name="Dark List" w:semiHidden="0" w:uiPriority="70" w:unhideWhenUsed="0"/>
-    <w:lsdException w:name="Colorful Shading" w:semiHidden="0" w:uiPriority="71" w:unhideWhenUsed="0"/>
-    <w:lsdException w:name="Colorful List" w:semiHidden="0" w:uiPriority="72" w:unhideWhenUsed="0"/>
-    <w:lsdException w:name="Colorful Grid" w:semiHidden="0" w:uiPriority="73" w:unhideWhenUsed="0"/>
-    <w:lsdException w:name="Light Shading Accent 1" w:semiHidden="0" w:uiPriority="60" w:unhideWhenUsed="0"/>
-    <w:lsdException w:name="Light List Accent 1" w:semiHidden="0" w:uiPriority="61" w:unhideWhenUsed="0"/>
-    <w:lsdException w:name="Light Grid Accent 1" w:semiHidden="0" w:uiPriority="62" w:unhideWhenUsed="0"/>
-    <w:lsdException w:name="Medium Shading 1 Accent 1" w:semiHidden="0" w:uiPriority="63" w:unhideWhenUsed="0"/>
-    <w:lsdException w:name="Medium Shading 2 Accent 1" w:semiHidden="0" w:uiPriority="64" w:unhideWhenUsed="0"/>
-    <w:lsdException w:name="Medium List 1 Accent 1" w:semiHidden="0" w:uiPriority="65" w:unhideWhenUsed="0"/>
-    <w:lsdException w:name="Revision" w:unhideWhenUsed="0"/>
-    <w:lsdException w:name="List Paragraph" w:semiHidden="0" w:uiPriority="34" w:unhideWhenUsed="0" w:qFormat="1"/>
-    <w:lsdException w:name="Quote" w:semiHidden="0" w:uiPriority="29" w:unhideWhenUsed="0" w:qFormat="1"/>
-    <w:lsdException w:name="Intense Quote" w:semiHidden="0" w:uiPriority="30" w:unhideWhenUsed="0" w:qFormat="1"/>
-    <w:lsdException w:name="Medium List 2 Accent 1" w:semiHidden="0" w:uiPriority="66" w:unhideWhenUsed="0"/>
-    <w:lsdException w:name="Medium Grid 1 Accent 1" w:semiHidden="0" w:uiPriority="67" w:unhideWhenUsed="0"/>
-    <w:lsdException w:name="Medium Grid 2 Accent 1" w:semiHidden="0" w:uiPriority="68" w:unhideWhenUsed="0"/>
-    <w:lsdException w:name="Medium Grid 3 Accent 1" w:semiHidden="0" w:uiPriority="69" w:unhideWhenUsed="0"/>
-    <w:lsdException w:name="Dark List Accent 1" w:semiHidden="0" w:uiPriority="70" w:unhideWhenUsed="0"/>
-    <w:lsdException w:name="Colorful Shading Accent 1" w:semiHidden="0" w:uiPriority="71" w:unhideWhenUsed="0"/>
-    <w:lsdException w:name="Colorful List Accent 1" w:semiHidden="0" w:uiPriority="72" w:unhideWhenUsed="0"/>
-    <w:lsdException w:name="Colorful Grid Accent 1" w:semiHidden="0" w:uiPriority="73" w:unhideWhenUsed="0"/>
-    <w:lsdException w:name="Light Shading Accent 2" w:semiHidden="0" w:uiPriority="60" w:unhideWhenUsed="0"/>
-    <w:lsdException w:name="Light List Accent 2" w:semiHidden="0" w:uiPriority="61" w:unhideWhenUsed="0"/>
-    <w:lsdException w:name="Light Grid Accent 2" w:semiHidden="0" w:uiPriority="62" w:unhideWhenUsed="0"/>
-    <w:lsdException w:name="Medium Shading 1 Accent 2" w:semiHidden="0" w:uiPriority="63" w:unhideWhenUsed="0"/>
-    <w:lsdException w:name="Medium Shading 2 Accent 2" w:semiHidden="0" w:uiPriority="64" w:unhideWhenUsed="0"/>
-    <w:lsdException w:name="Medium List 1 Accent 2" w:semiHidden="0" w:uiPriority="65" w:unhideWhenUsed="0"/>
-    <w:lsdException w:name="Medium List 2 Accent 2" w:semiHidden="0" w:uiPriority="66" w:unhideWhenUsed="0"/>
-    <w:lsdException w:name="Medium Grid 1 Accent 2" w:semiHidden="0" w:uiPriority="67" w:unhideWhenUsed="0"/>
-    <w:lsdException w:name="Medium Grid 2 Accent 2" w:semiHidden="0" w:uiPriority="68" w:unhideWhenUsed="0"/>
-    <w:lsdException w:name="Medium Grid 3 Accent 2" w:semiHidden="0" w:uiPriority="69" w:unhideWhenUsed="0"/>
-    <w:lsdException w:name="Dark List Accent 2" w:semiHidden="0" w:uiPriority="70" w:unhideWhenUsed="0"/>
-    <w:lsdException w:name="Colorful Shading Accent 2" w:semiHidden="0" w:uiPriority="71" w:unhideWhenUsed="0"/>
-    <w:lsdException w:name="Colorful List Accent 2" w:semiHidden="0" w:uiPriority="72" w:unhideWhenUsed="0"/>
-    <w:lsdException w:name="Colorful Grid Accent 2" w:semiHidden="0" w:uiPriority="73" w:unhideWhenUsed="0"/>
-    <w:lsdException w:name="Light Shading Accent 3" w:semiHidden="0" w:uiPriority="60" w:unhideWhenUsed="0"/>
-    <w:lsdException w:name="Light List Accent 3" w:semiHidden="0" w:uiPriority="61" w:unhideWhenUsed="0"/>
-    <w:lsdException w:name="Light Grid Accent 3" w:semiHidden="0" w:uiPriority="62" w:unhideWhenUsed="0"/>
-    <w:lsdException w:name="Medium Shading 1 Accent 3" w:semiHidden="0" w:uiPriority="63" w:unhideWhenUsed="0"/>
-    <w:lsdException w:name="Medium Shading 2 Accent 3" w:semiHidden="0" w:uiPriority="64" w:unhideWhenUsed="0"/>
-    <w:lsdException w:name="Medium List 1 Accent 3" w:semiHidden="0" w:uiPriority="65" w:unhideWhenUsed="0"/>
-    <w:lsdException w:name="Medium List 2 Accent 3" w:semiHidden="0" w:uiPriority="66" w:unhideWhenUsed="0"/>
-    <w:lsdException w:name="Medium Grid 1 Accent 3" w:semiHidden="0" w:uiPriority="67" w:unhideWhenUsed="0"/>
-    <w:lsdException w:name="Medium Grid 2 Accent 3" w:semiHidden="0" w:uiPriority="68" w:unhideWhenUsed="0"/>
-    <w:lsdException w:name="Medium Grid 3 Accent 3" w:semiHidden="0" w:uiPriority="69" w:unhideWhenUsed="0"/>
-    <w:lsdException w:name="Dark List Accent 3" w:semiHidden="0" w:uiPriority="70" w:unhideWhenUsed="0"/>
-    <w:lsdException w:name="Colorful Shading Accent 3" w:semiHidden="0" w:uiPriority="71" w:unhideWhenUsed="0"/>
-    <w:lsdException w:name="Colorful List Accent 3" w:semiHidden="0" w:uiPriority="72" w:unhideWhenUsed="0"/>
-    <w:lsdException w:name="Colorful Grid Accent 3" w:semiHidden="0" w:uiPriority="73" w:unhideWhenUsed="0"/>
-    <w:lsdException w:name="Light Shading Accent 4" w:semiHidden="0" w:uiPriority="60" w:unhideWhenUsed="0"/>
-    <w:lsdException w:name="Light List Accent 4" w:semiHidden="0" w:uiPriority="61" w:unhideWhenUsed="0"/>
-    <w:lsdException w:name="Light Grid Accent 4" w:semiHidden="0" w:uiPriority="62" w:unhideWhenUsed="0"/>
-    <w:lsdException w:name="Medium Shading 1 Accent 4" w:semiHidden="0" w:uiPriority="63" w:unhideWhenUsed="0"/>
-    <w:lsdException w:name="Medium Shading 2 Accent 4" w:semiHidden="0" w:uiPriority="64" w:unhideWhenUsed="0"/>
-    <w:lsdException w:name="Medium List 1 Accent 4" w:semiHidden="0" w:uiPriority="65" w:unhideWhenUsed="0"/>
-    <w:lsdException w:name="Medium List 2 Accent 4" w:semiHidden="0" w:uiPriority="66" w:unhideWhenUsed="0"/>
-    <w:lsdException w:name="Medium Grid 1 Accent 4" w:semiHidden="0" w:uiPriority="67" w:unhideWhenUsed="0"/>
-    <w:lsdException w:name="Medium Grid 2 Accent 4" w:semiHidden="0" w:uiPriority="68" w:unhideWhenUsed="0"/>
-    <w:lsdException w:name="Medium Grid 3 Accent 4" w:semiHidden="0" w:uiPriority="69" w:unhideWhenUsed="0"/>
-    <w:lsdException w:name="Dark List Accent 4" w:semiHidden="0" w:uiPriority="70" w:unhideWhenUsed="0"/>
-    <w:lsdException w:name="Colorful Shading Accent 4" w:semiHidden="0" w:uiPriority="71" w:unhideWhenUsed="0"/>
-    <w:lsdException w:name="Colorful List Accent 4" w:semiHidden="0" w:uiPriority="72" w:unhideWhenUsed="0"/>
-    <w:lsdException w:name="Colorful Grid Accent 4" w:semiHidden="0" w:uiPriority="73" w:unhideWhenUsed="0"/>
-    <w:lsdException w:name="Light Shading Accent 5" w:semiHidden="0" w:uiPriority="60" w:unhideWhenUsed="0"/>
-    <w:lsdException w:name="Light List Accent 5" w:semiHidden="0" w:uiPriority="61" w:unhideWhenUsed="0"/>
-    <w:lsdException w:name="Light Grid Accent 5" w:semiHidden="0" w:uiPriority="62" w:unhideWhenUsed="0"/>
-    <w:lsdException w:name="Medium Shading 1 Accent 5" w:semiHidden="0" w:uiPriority="63" w:unhideWhenUsed="0"/>
-    <w:lsdException w:name="Medium Shading 2 Accent 5" w:semiHidden="0" w:uiPriority="64" w:unhideWhenUsed="0"/>
-    <w:lsdException w:name="Medium List 1 Accent 5" w:semiHidden="0" w:uiPriority="65" w:unhideWhenUsed="0"/>
-    <w:lsdException w:name="Medium List 2 Accent 5" w:semiHidden="0" w:uiPriority="66" w:unhideWhenUsed="0"/>
-    <w:lsdException w:name="Medium Grid 1 Accent 5" w:semiHidden="0" w:uiPriority="67" w:unhideWhenUsed="0"/>
-    <w:lsdException w:name="Medium Grid 2 Accent 5" w:semiHidden="0" w:uiPriority="68" w:unhideWhenUsed="0"/>
-    <w:lsdException w:name="Medium Grid 3 Accent 5" w:semiHidden="0" w:uiPriority="69" w:unhideWhenUsed="0"/>
-    <w:lsdException w:name="Dark List Accent 5" w:semiHidden="0" w:uiPriority="70" w:unhideWhenUsed="0"/>
-    <w:lsdException w:name="Colorful Shading Accent 5" w:semiHidden="0" w:uiPriority="71" w:unhideWhenUsed="0"/>
-    <w:lsdException w:name="Colorful List Accent 5" w:semiHidden="0" w:uiPriority="72" w:unhideWhenUsed="0"/>
-    <w:lsdException w:name="Colorful Grid Accent 5" w:semiHidden="0" w:uiPriority="73" w:unhideWhenUsed="0"/>
-    <w:lsdException w:name="Light Shading Accent 6" w:semiHidden="0" w:uiPriority="60" w:unhideWhenUsed="0"/>
-    <w:lsdException w:name="Light List Accent 6" w:semiHidden="0" w:uiPriority="61" w:unhideWhenUsed="0"/>
-    <w:lsdException w:name="Light Grid Accent 6" w:semiHidden="0" w:uiPriority="62" w:unhideWhenUsed="0"/>
-    <w:lsdException w:name="Medium Shading 1 Accent 6" w:semiHidden="0" w:uiPriority="63" w:unhideWhenUsed="0"/>
-    <w:lsdException w:name="Medium Shading 2 Accent 6" w:semiHidden="0" w:uiPriority="64" w:unhideWhenUsed="0"/>
-    <w:lsdException w:name="Medium List 1 Accent 6" w:semiHidden="0" w:uiPriority="65" w:unhideWhenUsed="0"/>
-    <w:lsdException w:name="Medium List 2 Accent 6" w:semiHidden="0" w:uiPriority="66" w:unhideWhenUsed="0"/>
-    <w:lsdException w:name="Medium Grid 1 Accent 6" w:semiHidden="0" w:uiPriority="67" w:unhideWhenUsed="0"/>
-    <w:lsdException w:name="Medium Grid 2 Accent 6" w:semiHidden="0" w:uiPriority="68" w:unhideWhenUsed="0"/>
-    <w:lsdException w:name="Medium Grid 3 Accent 6" w:semiHidden="0" w:uiPriority="69" w:unhideWhenUsed="0"/>
-    <w:lsdException w:name="Dark List Accent 6" w:semiHidden="0" w:uiPriority="70" w:unhideWhenUsed="0"/>
-    <w:lsdException w:name="Colorful Shading Accent 6" w:semiHidden="0" w:uiPriority="71" w:unhideWhenUsed="0"/>
-    <w:lsdException w:name="Colorful List Accent 6" w:semiHidden="0" w:uiPriority="72" w:unhideWhenUsed="0"/>
-    <w:lsdException w:name="Colorful Grid Accent 6" w:semiHidden="0" w:uiPriority="73" w:unhideWhenUsed="0"/>
-    <w:lsdException w:name="Subtle Emphasis" w:semiHidden="0" w:uiPriority="19" w:unhideWhenUsed="0" w:qFormat="1"/>
-    <w:lsdException w:name="Intense Emphasis" w:semiHidden="0" w:uiPriority="21" w:unhideWhenUsed="0" w:qFormat="1"/>
-    <w:lsdException w:name="Subtle Reference" w:semiHidden="0" w:uiPriority="31" w:unhideWhenUsed="0" w:qFormat="1"/>
-    <w:lsdException w:name="Intense Reference" w:semiHidden="0" w:uiPriority="32" w:unhideWhenUsed="0" w:qFormat="1"/>
-    <w:lsdException w:name="Book Title" w:semiHidden="0" w:uiPriority="33" w:unhideWhenUsed="0" w:qFormat="1"/>
-    <w:lsdException w:name="Bibliography" w:uiPriority="37"/>
-    <w:lsdException w:name="TOC Heading" w:uiPriority="39" w:qFormat="1"/>
+  <w:latentStyles w:defLockedState="0" w:defUIPriority="99" w:defSemiHidden="0" w:defUnhideWhenUsed="0" w:defQFormat="0" w:count="371">
+    <w:lsdException w:name="Normal" w:uiPriority="0" w:qFormat="1"/>
+    <w:lsdException w:name="heading 1" w:uiPriority="0" w:qFormat="1"/>
+    <w:lsdException w:name="heading 2" w:semiHidden="1" w:uiPriority="0" w:unhideWhenUsed="1" w:qFormat="1"/>
+    <w:lsdException w:name="heading 3" w:semiHidden="1" w:uiPriority="0" w:unhideWhenUsed="1" w:qFormat="1"/>
+    <w:lsdException w:name="heading 4" w:semiHidden="1" w:uiPriority="0" w:unhideWhenUsed="1" w:qFormat="1"/>
+    <w:lsdException w:name="heading 5" w:semiHidden="1" w:uiPriority="0" w:unhideWhenUsed="1" w:qFormat="1"/>
+    <w:lsdException w:name="heading 6" w:semiHidden="1" w:uiPriority="0" w:unhideWhenUsed="1" w:qFormat="1"/>
+    <w:lsdException w:name="heading 7" w:semiHidden="1" w:uiPriority="0" w:unhideWhenUsed="1" w:qFormat="1"/>
+    <w:lsdException w:name="heading 8" w:semiHidden="1" w:uiPriority="0" w:unhideWhenUsed="1" w:qFormat="1"/>
+    <w:lsdException w:name="heading 9" w:semiHidden="1" w:uiPriority="0" w:unhideWhenUsed="1" w:qFormat="1"/>
+    <w:lsdException w:name="index 1" w:semiHidden="1" w:unhideWhenUsed="1"/>
+    <w:lsdException w:name="index 2" w:semiHidden="1" w:unhideWhenUsed="1"/>
+    <w:lsdException w:name="index 3" w:semiHidden="1" w:unhideWhenUsed="1"/>
+    <w:lsdException w:name="index 4" w:semiHidden="1" w:unhideWhenUsed="1"/>
+    <w:lsdException w:name="index 5" w:semiHidden="1" w:unhideWhenUsed="1"/>
+    <w:lsdException w:name="index 6" w:semiHidden="1" w:unhideWhenUsed="1"/>
+    <w:lsdException w:name="index 7" w:semiHidden="1" w:unhideWhenUsed="1"/>
+    <w:lsdException w:name="index 8" w:semiHidden="1" w:unhideWhenUsed="1"/>
+    <w:lsdException w:name="index 9" w:semiHidden="1" w:unhideWhenUsed="1"/>
+    <w:lsdException w:name="toc 1" w:semiHidden="1" w:uiPriority="39" w:unhideWhenUsed="1"/>
+    <w:lsdException w:name="toc 2" w:semiHidden="1" w:uiPriority="39" w:unhideWhenUsed="1"/>
+    <w:lsdException w:name="toc 3" w:semiHidden="1" w:uiPriority="39" w:unhideWhenUsed="1"/>
+    <w:lsdException w:name="toc 4" w:semiHidden="1" w:uiPriority="39" w:unhideWhenUsed="1"/>
+    <w:lsdException w:name="toc 5" w:semiHidden="1" w:uiPriority="39" w:unhideWhenUsed="1"/>
+    <w:lsdException w:name="toc 6" w:semiHidden="1" w:uiPriority="39" w:unhideWhenUsed="1"/>
+    <w:lsdException w:name="toc 7" w:semiHidden="1" w:uiPriority="39" w:unhideWhenUsed="1"/>
+    <w:lsdException w:name="toc 8" w:semiHidden="1" w:uiPriority="39" w:unhideWhenUsed="1"/>
+    <w:lsdException w:name="toc 9" w:semiHidden="1" w:uiPriority="39" w:unhideWhenUsed="1"/>
+    <w:lsdException w:name="Normal Indent" w:semiHidden="1" w:unhideWhenUsed="1"/>
+    <w:lsdException w:name="footnote text" w:semiHidden="1" w:unhideWhenUsed="1"/>
+    <w:lsdException w:name="annotation text" w:semiHidden="1" w:unhideWhenUsed="1"/>
+    <w:lsdException w:name="header" w:semiHidden="1" w:uiPriority="0" w:unhideWhenUsed="1"/>
+    <w:lsdException w:name="footer" w:semiHidden="1" w:uiPriority="0" w:unhideWhenUsed="1"/>
+    <w:lsdException w:name="index heading" w:semiHidden="1" w:unhideWhenUsed="1"/>
+    <w:lsdException w:name="caption" w:semiHidden="1" w:uiPriority="35" w:unhideWhenUsed="1" w:qFormat="1"/>
+    <w:lsdException w:name="table of figures" w:semiHidden="1" w:unhideWhenUsed="1"/>
+    <w:lsdException w:name="envelope address" w:semiHidden="1" w:unhideWhenUsed="1"/>
+    <w:lsdException w:name="envelope return" w:semiHidden="1" w:unhideWhenUsed="1"/>
+    <w:lsdException w:name="footnote reference" w:semiHidden="1" w:unhideWhenUsed="1"/>
+    <w:lsdException w:name="annotation reference" w:semiHidden="1" w:unhideWhenUsed="1"/>
+    <w:lsdException w:name="line number" w:semiHidden="1" w:unhideWhenUsed="1"/>
+    <w:lsdException w:name="page number" w:semiHidden="1" w:uiPriority="0" w:unhideWhenUsed="1"/>
+    <w:lsdException w:name="endnote reference" w:semiHidden="1" w:unhideWhenUsed="1"/>
+    <w:lsdException w:name="endnote text" w:semiHidden="1" w:unhideWhenUsed="1"/>
+    <w:lsdException w:name="table of authorities" w:semiHidden="1" w:unhideWhenUsed="1"/>
+    <w:lsdException w:name="macro" w:semiHidden="1" w:unhideWhenUsed="1"/>
+    <w:lsdException w:name="toa heading" w:semiHidden="1" w:unhideWhenUsed="1"/>
+    <w:lsdException w:name="List" w:semiHidden="1" w:unhideWhenUsed="1"/>
+    <w:lsdException w:name="List Bullet" w:semiHidden="1" w:unhideWhenUsed="1"/>
+    <w:lsdException w:name="List Number" w:semiHidden="1" w:unhideWhenUsed="1"/>
+    <w:lsdException w:name="List 2" w:semiHidden="1" w:unhideWhenUsed="1"/>
+    <w:lsdException w:name="List 3" w:semiHidden="1" w:unhideWhenUsed="1"/>
+    <w:lsdException w:name="List 4" w:semiHidden="1" w:unhideWhenUsed="1"/>
+    <w:lsdException w:name="List 5" w:semiHidden="1" w:unhideWhenUsed="1"/>
+    <w:lsdException w:name="List Bullet 2" w:semiHidden="1" w:unhideWhenUsed="1"/>
+    <w:lsdException w:name="List Bullet 3" w:semiHidden="1" w:unhideWhenUsed="1"/>
+    <w:lsdException w:name="List Bullet 4" w:semiHidden="1" w:unhideWhenUsed="1"/>
+    <w:lsdException w:name="List Bullet 5" w:semiHidden="1" w:unhideWhenUsed="1"/>
+    <w:lsdException w:name="List Number 2" w:semiHidden="1" w:unhideWhenUsed="1"/>
+    <w:lsdException w:name="List Number 3" w:semiHidden="1" w:unhideWhenUsed="1"/>
+    <w:lsdException w:name="List Number 4" w:semiHidden="1" w:unhideWhenUsed="1"/>
+    <w:lsdException w:name="List Number 5" w:semiHidden="1" w:unhideWhenUsed="1"/>
+    <w:lsdException w:name="Title" w:uiPriority="0" w:qFormat="1"/>
+    <w:lsdException w:name="Closing" w:semiHidden="1" w:unhideWhenUsed="1"/>
+    <w:lsdException w:name="Signature" w:semiHidden="1" w:unhideWhenUsed="1"/>
+    <w:lsdException w:name="Default Paragraph Font" w:semiHidden="1" w:uiPriority="1" w:unhideWhenUsed="1"/>
+    <w:lsdException w:name="Body Text" w:semiHidden="1" w:unhideWhenUsed="1"/>
+    <w:lsdException w:name="Body Text Indent" w:semiHidden="1" w:unhideWhenUsed="1"/>
+    <w:lsdException w:name="List Continue" w:semiHidden="1" w:unhideWhenUsed="1"/>
+    <w:lsdException w:name="List Continue 2" w:semiHidden="1" w:unhideWhenUsed="1"/>
+    <w:lsdException w:name="List Continue 3" w:semiHidden="1" w:unhideWhenUsed="1"/>
+    <w:lsdException w:name="List Continue 4" w:semiHidden="1" w:unhideWhenUsed="1"/>
+    <w:lsdException w:name="List Continue 5" w:semiHidden="1" w:unhideWhenUsed="1"/>
+    <w:lsdException w:name="Message Header" w:semiHidden="1" w:unhideWhenUsed="1"/>
+    <w:lsdException w:name="Subtitle" w:uiPriority="11" w:qFormat="1"/>
+    <w:lsdException w:name="Salutation" w:semiHidden="1" w:unhideWhenUsed="1"/>
+    <w:lsdException w:name="Date" w:semiHidden="1" w:unhideWhenUsed="1"/>
+    <w:lsdException w:name="Body Text First Indent" w:semiHidden="1" w:unhideWhenUsed="1"/>
+    <w:lsdException w:name="Body Text First Indent 2" w:semiHidden="1" w:unhideWhenUsed="1"/>
+    <w:lsdException w:name="Note Heading" w:semiHidden="1" w:unhideWhenUsed="1"/>
+    <w:lsdException w:name="Body Text 2" w:semiHidden="1" w:unhideWhenUsed="1"/>
+    <w:lsdException w:name="Body Text 3" w:semiHidden="1" w:unhideWhenUsed="1"/>
+    <w:lsdException w:name="Body Text Indent 2" w:semiHidden="1" w:unhideWhenUsed="1"/>
+    <w:lsdException w:name="Body Text Indent 3" w:semiHidden="1" w:unhideWhenUsed="1"/>
+    <w:lsdException w:name="Block Text" w:semiHidden="1" w:unhideWhenUsed="1"/>
+    <w:lsdException w:name="Hyperlink" w:semiHidden="1" w:unhideWhenUsed="1"/>
+    <w:lsdException w:name="FollowedHyperlink" w:semiHidden="1" w:unhideWhenUsed="1"/>
+    <w:lsdException w:name="Strong" w:uiPriority="0" w:qFormat="1"/>
+    <w:lsdException w:name="Emphasis" w:uiPriority="20" w:qFormat="1"/>
+    <w:lsdException w:name="Document Map" w:semiHidden="1" w:unhideWhenUsed="1"/>
+    <w:lsdException w:name="Plain Text" w:semiHidden="1" w:unhideWhenUsed="1"/>
+    <w:lsdException w:name="E-mail Signature" w:semiHidden="1" w:unhideWhenUsed="1"/>
+    <w:lsdException w:name="HTML Top of Form" w:semiHidden="1" w:unhideWhenUsed="1"/>
+    <w:lsdException w:name="HTML Bottom of Form" w:semiHidden="1" w:unhideWhenUsed="1"/>
+    <w:lsdException w:name="Normal (Web)" w:semiHidden="1" w:unhideWhenUsed="1"/>
+    <w:lsdException w:name="HTML Acronym" w:semiHidden="1" w:unhideWhenUsed="1"/>
+    <w:lsdException w:name="HTML Address" w:semiHidden="1" w:unhideWhenUsed="1"/>
+    <w:lsdException w:name="HTML Cite" w:semiHidden="1" w:unhideWhenUsed="1"/>
+    <w:lsdException w:name="HTML Code" w:semiHidden="1" w:unhideWhenUsed="1"/>
+    <w:lsdException w:name="HTML Definition" w:semiHidden="1" w:unhideWhenUsed="1"/>
+    <w:lsdException w:name="HTML Keyboard" w:semiHidden="1" w:unhideWhenUsed="1"/>
+    <w:lsdException w:name="HTML Preformatted" w:semiHidden="1" w:unhideWhenUsed="1"/>
+    <w:lsdException w:name="HTML Sample" w:semiHidden="1" w:unhideWhenUsed="1"/>
+    <w:lsdException w:name="HTML Typewriter" w:semiHidden="1" w:unhideWhenUsed="1"/>
+    <w:lsdException w:name="HTML Variable" w:semiHidden="1" w:unhideWhenUsed="1"/>
+    <w:lsdException w:name="Normal Table" w:semiHidden="1" w:unhideWhenUsed="1"/>
+    <w:lsdException w:name="annotation subject" w:semiHidden="1" w:unhideWhenUsed="1"/>
+    <w:lsdException w:name="No List" w:semiHidden="1" w:unhideWhenUsed="1"/>
+    <w:lsdException w:name="Outline List 1" w:semiHidden="1" w:unhideWhenUsed="1"/>
+    <w:lsdException w:name="Outline List 2" w:semiHidden="1" w:unhideWhenUsed="1"/>
+    <w:lsdException w:name="Outline List 3" w:semiHidden="1" w:unhideWhenUsed="1"/>
+    <w:lsdException w:name="Table Simple 1" w:semiHidden="1" w:unhideWhenUsed="1"/>
+    <w:lsdException w:name="Table Simple 2" w:semiHidden="1" w:unhideWhenUsed="1"/>
+    <w:lsdException w:name="Table Simple 3" w:semiHidden="1" w:unhideWhenUsed="1"/>
+    <w:lsdException w:name="Table Classic 1" w:semiHidden="1" w:unhideWhenUsed="1"/>
+    <w:lsdException w:name="Table Classic 2" w:semiHidden="1" w:unhideWhenUsed="1"/>
+    <w:lsdException w:name="Table Classic 3" w:semiHidden="1" w:unhideWhenUsed="1"/>
+    <w:lsdException w:name="Table Classic 4" w:semiHidden="1" w:unhideWhenUsed="1"/>
+    <w:lsdException w:name="Table Colorful 1" w:semiHidden="1" w:unhideWhenUsed="1"/>
+    <w:lsdException w:name="Table Colorful 2" w:semiHidden="1" w:unhideWhenUsed="1"/>
+    <w:lsdException w:name="Table Colorful 3" w:semiHidden="1" w:unhideWhenUsed="1"/>
+    <w:lsdException w:name="Table Columns 1" w:semiHidden="1" w:unhideWhenUsed="1"/>
+    <w:lsdException w:name="Table Columns 2" w:semiHidden="1" w:unhideWhenUsed="1"/>
+    <w:lsdException w:name="Table Columns 3" w:semiHidden="1" w:unhideWhenUsed="1"/>
+    <w:lsdException w:name="Table Columns 4" w:semiHidden="1" w:unhideWhenUsed="1"/>
+    <w:lsdException w:name="Table Columns 5" w:semiHidden="1" w:unhideWhenUsed="1"/>
+    <w:lsdException w:name="Table Grid 1" w:semiHidden="1" w:unhideWhenUsed="1"/>
+    <w:lsdException w:name="Table Grid 2" w:semiHidden="1" w:unhideWhenUsed="1"/>
+    <w:lsdException w:name="Table Grid 3" w:semiHidden="1" w:unhideWhenUsed="1"/>
+    <w:lsdException w:name="Table Grid 4" w:semiHidden="1" w:unhideWhenUsed="1"/>
+    <w:lsdException w:name="Table Grid 5" w:semiHidden="1" w:unhideWhenUsed="1"/>
+    <w:lsdException w:name="Table Grid 6" w:semiHidden="1" w:unhideWhenUsed="1"/>
+    <w:lsdException w:name="Table Grid 7" w:semiHidden="1" w:unhideWhenUsed="1"/>
+    <w:lsdException w:name="Table Grid 8" w:semiHidden="1" w:unhideWhenUsed="1"/>
+    <w:lsdException w:name="Table List 1" w:semiHidden="1" w:unhideWhenUsed="1"/>
+    <w:lsdException w:name="Table List 2" w:semiHidden="1" w:unhideWhenUsed="1"/>
+    <w:lsdException w:name="Table List 3" w:semiHidden="1" w:unhideWhenUsed="1"/>
+    <w:lsdException w:name="Table List 4" w:semiHidden="1" w:unhideWhenUsed="1"/>
+    <w:lsdException w:name="Table List 5" w:semiHidden="1" w:unhideWhenUsed="1"/>
+    <w:lsdException w:name="Table List 6" w:semiHidden="1" w:unhideWhenUsed="1"/>
+    <w:lsdException w:name="Table List 7" w:semiHidden="1" w:unhideWhenUsed="1"/>
+    <w:lsdException w:name="Table List 8" w:semiHidden="1" w:unhideWhenUsed="1"/>
+    <w:lsdException w:name="Table 3D effects 1" w:semiHidden="1" w:unhideWhenUsed="1"/>
+    <w:lsdException w:name="Table 3D effects 2" w:semiHidden="1" w:unhideWhenUsed="1"/>
+    <w:lsdException w:name="Table 3D effects 3" w:semiHidden="1" w:unhideWhenUsed="1"/>
+    <w:lsdException w:name="Table Contemporary" w:semiHidden="1" w:unhideWhenUsed="1"/>
+    <w:lsdException w:name="Table Elegant" w:semiHidden="1" w:unhideWhenUsed="1"/>
+    <w:lsdException w:name="Table Professional" w:semiHidden="1" w:unhideWhenUsed="1"/>
+    <w:lsdException w:name="Table Subtle 1" w:semiHidden="1" w:unhideWhenUsed="1"/>
+    <w:lsdException w:name="Table Subtle 2" w:semiHidden="1" w:unhideWhenUsed="1"/>
+    <w:lsdException w:name="Table Web 1" w:semiHidden="1" w:unhideWhenUsed="1"/>
+    <w:lsdException w:name="Table Web 2" w:semiHidden="1" w:unhideWhenUsed="1"/>
+    <w:lsdException w:name="Table Web 3" w:semiHidden="1" w:unhideWhenUsed="1"/>
+    <w:lsdException w:name="Balloon Text" w:semiHidden="1" w:unhideWhenUsed="1"/>
+    <w:lsdException w:name="Table Grid" w:uiPriority="59"/>
+    <w:lsdException w:name="Table Theme" w:semiHidden="1" w:unhideWhenUsed="1"/>
+    <w:lsdException w:name="Placeholder Text" w:semiHidden="1"/>
+    <w:lsdException w:name="No Spacing" w:uiPriority="1" w:qFormat="1"/>
+    <w:lsdException w:name="Light Shading" w:uiPriority="60"/>
+    <w:lsdException w:name="Light List" w:uiPriority="61"/>
+    <w:lsdException w:name="Light Grid" w:uiPriority="62"/>
+    <w:lsdException w:name="Medium Shading 1" w:uiPriority="63"/>
+    <w:lsdException w:name="Medium Shading 2" w:uiPriority="64"/>
+    <w:lsdException w:name="Medium List 1" w:uiPriority="65"/>
+    <w:lsdException w:name="Medium List 2" w:uiPriority="66"/>
+    <w:lsdException w:name="Medium Grid 1" w:uiPriority="67"/>
+    <w:lsdException w:name="Medium Grid 2" w:uiPriority="68"/>
+    <w:lsdException w:name="Medium Grid 3" w:uiPriority="69"/>
+    <w:lsdException w:name="Dark List" w:uiPriority="70"/>
+    <w:lsdException w:name="Colorful Shading" w:uiPriority="71"/>
+    <w:lsdException w:name="Colorful List" w:uiPriority="72"/>
+    <w:lsdException w:name="Colorful Grid" w:uiPriority="73"/>
+    <w:lsdException w:name="Light Shading Accent 1" w:uiPriority="60"/>
+    <w:lsdException w:name="Light List Accent 1" w:uiPriority="61"/>
+    <w:lsdException w:name="Light Grid Accent 1" w:uiPriority="62"/>
+    <w:lsdException w:name="Medium Shading 1 Accent 1" w:uiPriority="63"/>
+    <w:lsdException w:name="Medium Shading 2 Accent 1" w:uiPriority="64"/>
+    <w:lsdException w:name="Medium List 1 Accent 1" w:uiPriority="65"/>
+    <w:lsdException w:name="Revision" w:semiHidden="1"/>
+    <w:lsdException w:name="List Paragraph" w:uiPriority="34" w:qFormat="1"/>
+    <w:lsdException w:name="Quote" w:uiPriority="29" w:qFormat="1"/>
+    <w:lsdException w:name="Intense Quote" w:uiPriority="30" w:qFormat="1"/>
+    <w:lsdException w:name="Medium List 2 Accent 1" w:uiPriority="66"/>
+    <w:lsdException w:name="Medium Grid 1 Accent 1" w:uiPriority="67"/>
+    <w:lsdException w:name="Medium Grid 2 Accent 1" w:uiPriority="68"/>
+    <w:lsdException w:name="Medium Grid 3 Accent 1" w:uiPriority="69"/>
+    <w:lsdException w:name="Dark List Accent 1" w:uiPriority="70"/>
+    <w:lsdException w:name="Colorful Shading Accent 1" w:uiPriority="71"/>
+    <w:lsdException w:name="Colorful List Accent 1" w:uiPriority="72"/>
+    <w:lsdException w:name="Colorful Grid Accent 1" w:uiPriority="73"/>
+    <w:lsdException w:name="Light Shading Accent 2" w:uiPriority="60"/>
+    <w:lsdException w:name="Light List Accent 2" w:uiPriority="61"/>
+    <w:lsdException w:name="Light Grid Accent 2" w:uiPriority="62"/>
+    <w:lsdException w:name="Medium Shading 1 Accent 2" w:uiPriority="63"/>
+    <w:lsdException w:name="Medium Shading 2 Accent 2" w:uiPriority="64"/>
+    <w:lsdException w:name="Medium List 1 Accent 2" w:uiPriority="65"/>
+    <w:lsdException w:name="Medium List 2 Accent 2" w:uiPriority="66"/>
+    <w:lsdException w:name="Medium Grid 1 Accent 2" w:uiPriority="67"/>
+    <w:lsdException w:name="Medium Grid 2 Accent 2" w:uiPriority="68"/>
+    <w:lsdException w:name="Medium Grid 3 Accent 2" w:uiPriority="69"/>
+    <w:lsdException w:name="Dark List Accent 2" w:uiPriority="70"/>
+    <w:lsdException w:name="Colorful Shading Accent 2" w:uiPriority="71"/>
+    <w:lsdException w:name="Colorful List Accent 2" w:uiPriority="72"/>
+    <w:lsdException w:name="Colorful Grid Accent 2" w:uiPriority="73"/>
+    <w:lsdException w:name="Light Shading Accent 3" w:uiPriority="60"/>
+    <w:lsdException w:name="Light List Accent 3" w:uiPriority="61"/>
+    <w:lsdException w:name="Light Grid Accent 3" w:uiPriority="62"/>
+    <w:lsdException w:name="Medium Shading 1 Accent 3" w:uiPriority="63"/>
+    <w:lsdException w:name="Medium Shading 2 Accent 3" w:uiPriority="64"/>
+    <w:lsdException w:name="Medium List 1 Accent 3" w:uiPriority="65"/>
+    <w:lsdException w:name="Medium List 2 Accent 3" w:uiPriority="66"/>
+    <w:lsdException w:name="Medium Grid 1 Accent 3" w:uiPriority="67"/>
+    <w:lsdException w:name="Medium Grid 2 Accent 3" w:uiPriority="68"/>
+    <w:lsdException w:name="Medium Grid 3 Accent 3" w:uiPriority="69"/>
+    <w:lsdException w:name="Dark List Accent 3" w:uiPriority="70"/>
+    <w:lsdException w:name="Colorful Shading Accent 3" w:uiPriority="71"/>
+    <w:lsdException w:name="Colorful List Accent 3" w:uiPriority="72"/>
+    <w:lsdException w:name="Colorful Grid Accent 3" w:uiPriority="73"/>
+    <w:lsdException w:name="Light Shading Accent 4" w:uiPriority="60"/>
+    <w:lsdException w:name="Light List Accent 4" w:uiPriority="61"/>
+    <w:lsdException w:name="Light Grid Accent 4" w:uiPriority="62"/>
+    <w:lsdException w:name="Medium Shading 1 Accent 4" w:uiPriority="63"/>
+    <w:lsdException w:name="Medium Shading 2 Accent 4" w:uiPriority="64"/>
+    <w:lsdException w:name="Medium List 1 Accent 4" w:uiPriority="65"/>
+    <w:lsdException w:name="Medium List 2 Accent 4" w:uiPriority="66"/>
+    <w:lsdException w:name="Medium Grid 1 Accent 4" w:uiPriority="67"/>
+    <w:lsdException w:name="Medium Grid 2 Accent 4" w:uiPriority="68"/>
+    <w:lsdException w:name="Medium Grid 3 Accent 4" w:uiPriority="69"/>
+    <w:lsdException w:name="Dark List Accent 4" w:uiPriority="70"/>
+    <w:lsdException w:name="Colorful Shading Accent 4" w:uiPriority="71"/>
+    <w:lsdException w:name="Colorful List Accent 4" w:uiPriority="72"/>
+    <w:lsdException w:name="Colorful Grid Accent 4" w:uiPriority="73"/>
+    <w:lsdException w:name="Light Shading Accent 5" w:uiPriority="60"/>
+    <w:lsdException w:name="Light List Accent 5" w:uiPriority="61"/>
+    <w:lsdException w:name="Light Grid Accent 5" w:uiPriority="62"/>
+    <w:lsdException w:name="Medium Shading 1 Accent 5" w:uiPriority="63"/>
+    <w:lsdException w:name="Medium Shading 2 Accent 5" w:uiPriority="64"/>
+    <w:lsdException w:name="Medium List 1 Accent 5" w:uiPriority="65"/>
+    <w:lsdException w:name="Medium List 2 Accent 5" w:uiPriority="66"/>
+    <w:lsdException w:name="Medium Grid 1 Accent 5" w:uiPriority="67"/>
+    <w:lsdException w:name="Medium Grid 2 Accent 5" w:uiPriority="68"/>
+    <w:lsdException w:name="Medium Grid 3 Accent 5" w:uiPriority="69"/>
+    <w:lsdException w:name="Dark List Accent 5" w:uiPriority="70"/>
+    <w:lsdException w:name="Colorful Shading Accent 5" w:uiPriority="71"/>
+    <w:lsdException w:name="Colorful List Accent 5" w:uiPriority="72"/>
+    <w:lsdException w:name="Colorful Grid Accent 5" w:uiPriority="73"/>
+    <w:lsdException w:name="Light Shading Accent 6" w:uiPriority="60"/>
+    <w:lsdException w:name="Light List Accent 6" w:uiPriority="61"/>
+    <w:lsdException w:name="Light Grid Accent 6" w:uiPriority="62"/>
+    <w:lsdException w:name="Medium Shading 1 Accent 6" w:uiPriority="63"/>
+    <w:lsdException w:name="Medium Shading 2 Accent 6" w:uiPriority="64"/>
+    <w:lsdException w:name="Medium List 1 Accent 6" w:uiPriority="65"/>
+    <w:lsdException w:name="Medium List 2 Accent 6" w:uiPriority="66"/>
+    <w:lsdException w:name="Medium Grid 1 Accent 6" w:uiPriority="67"/>
+    <w:lsdException w:name="Medium Grid 2 Accent 6" w:uiPriority="68"/>
+    <w:lsdException w:name="Medium Grid 3 Accent 6" w:uiPriority="69"/>
+    <w:lsdException w:name="Dark List Accent 6" w:uiPriority="70"/>
+    <w:lsdException w:name="Colorful Shading Accent 6" w:uiPriority="71"/>
+    <w:lsdException w:name="Colorful List Accent 6" w:uiPriority="72"/>
+    <w:lsdException w:name="Colorful Grid Accent 6" w:uiPriority="73"/>
+    <w:lsdException w:name="Subtle Emphasis" w:uiPriority="19" w:qFormat="1"/>
+    <w:lsdException w:name="Intense Emphasis" w:uiPriority="21" w:qFormat="1"/>
+    <w:lsdException w:name="Subtle Reference" w:uiPriority="31" w:qFormat="1"/>
+    <w:lsdException w:name="Intense Reference" w:uiPriority="32" w:qFormat="1"/>
+    <w:lsdException w:name="Book Title" w:uiPriority="33" w:qFormat="1"/>
+    <w:lsdException w:name="Bibliography" w:semiHidden="1" w:uiPriority="37" w:unhideWhenUsed="1"/>
+    <w:lsdException w:name="TOC Heading" w:semiHidden="1" w:uiPriority="39" w:unhideWhenUsed="1" w:qFormat="1"/>
+    <w:lsdException w:name="Plain Table 1" w:uiPriority="41"/>
+    <w:lsdException w:name="Plain Table 2" w:uiPriority="42"/>
+    <w:lsdException w:name="Plain Table 3" w:uiPriority="43"/>
+    <w:lsdException w:name="Plain Table 4" w:uiPriority="44"/>
+    <w:lsdException w:name="Plain Table 5" w:uiPriority="45"/>
+    <w:lsdException w:name="Grid Table Light" w:uiPriority="40"/>
+    <w:lsdException w:name="Grid Table 1 Light" w:uiPriority="46"/>
+    <w:lsdException w:name="Grid Table 2" w:uiPriority="47"/>
+    <w:lsdException w:name="Grid Table 3" w:uiPriority="48"/>
+    <w:lsdException w:name="Grid Table 4" w:uiPriority="49"/>
+    <w:lsdException w:name="Grid Table 5 Dark" w:uiPriority="50"/>
+    <w:lsdException w:name="Grid Table 6 Colorful" w:uiPriority="51"/>
+    <w:lsdException w:name="Grid Table 7 Colorful" w:uiPriority="52"/>
+    <w:lsdException w:name="Grid Table 1 Light Accent 1" w:uiPriority="46"/>
+    <w:lsdException w:name="Grid Table 2 Accent 1" w:uiPriority="47"/>
+    <w:lsdException w:name="Grid Table 3 Accent 1" w:uiPriority="48"/>
+    <w:lsdException w:name="Grid Table 4 Accent 1" w:uiPriority="49"/>
+    <w:lsdException w:name="Grid Table 5 Dark Accent 1" w:uiPriority="50"/>
+    <w:lsdException w:name="Grid Table 6 Colorful Accent 1" w:uiPriority="51"/>
+    <w:lsdException w:name="Grid Table 7 Colorful Accent 1" w:uiPriority="52"/>
+    <w:lsdException w:name="Grid Table 1 Light Accent 2" w:uiPriority="46"/>
+    <w:lsdException w:name="Grid Table 2 Accent 2" w:uiPriority="47"/>
+    <w:lsdException w:name="Grid Table 3 Accent 2" w:uiPriority="48"/>
+    <w:lsdException w:name="Grid Table 4 Accent 2" w:uiPriority="49"/>
+    <w:lsdException w:name="Grid Table 5 Dark Accent 2" w:uiPriority="50"/>
+    <w:lsdException w:name="Grid Table 6 Colorful Accent 2" w:uiPriority="51"/>
+    <w:lsdException w:name="Grid Table 7 Colorful Accent 2" w:uiPriority="52"/>
+    <w:lsdException w:name="Grid Table 1 Light Accent 3" w:uiPriority="46"/>
+    <w:lsdException w:name="Grid Table 2 Accent 3" w:uiPriority="47"/>
+    <w:lsdException w:name="Grid Table 3 Accent 3" w:uiPriority="48"/>
+    <w:lsdException w:name="Grid Table 4 Accent 3" w:uiPriority="49"/>
+    <w:lsdException w:name="Grid Table 5 Dark Accent 3" w:uiPriority="50"/>
+    <w:lsdException w:name="Grid Table 6 Colorful Accent 3" w:uiPriority="51"/>
+    <w:lsdException w:name="Grid Table 7 Colorful Accent 3" w:uiPriority="52"/>
+    <w:lsdException w:name="Grid Table 1 Light Accent 4" w:uiPriority="46"/>
+    <w:lsdException w:name="Grid Table 2 Accent 4" w:uiPriority="47"/>
+    <w:lsdException w:name="Grid Table 3 Accent 4" w:uiPriority="48"/>
+    <w:lsdException w:name="Grid Table 4 Accent 4" w:uiPriority="49"/>
+    <w:lsdException w:name="Grid Table 5 Dark Accent 4" w:uiPriority="50"/>
+    <w:lsdException w:name="Grid Table 6 Colorful Accent 4" w:uiPriority="51"/>
+    <w:lsdException w:name="Grid Table 7 Colorful Accent 4" w:uiPriority="52"/>
+    <w:lsdException w:name="Grid Table 1 Light Accent 5" w:uiPriority="46"/>
+    <w:lsdException w:name="Grid Table 2 Accent 5" w:uiPriority="47"/>
+    <w:lsdException w:name="Grid Table 3 Accent 5" w:uiPriority="48"/>
+    <w:lsdException w:name="Grid Table 4 Accent 5" w:uiPriority="49"/>
+    <w:lsdException w:name="Grid Table 5 Dark Accent 5" w:uiPriority="50"/>
+    <w:lsdException w:name="Grid Table 6 Colorful Accent 5" w:uiPriority="51"/>
+    <w:lsdException w:name="Grid Table 7 Colorful Accent 5" w:uiPriority="52"/>
+    <w:lsdException w:name="Grid Table 1 Light Accent 6" w:uiPriority="46"/>
+    <w:lsdException w:name="Grid Table 2 Accent 6" w:uiPriority="47"/>
+    <w:lsdException w:name="Grid Table 3 Accent 6" w:uiPriority="48"/>
+    <w:lsdException w:name="Grid Table 4 Accent 6" w:uiPriority="49"/>
+    <w:lsdException w:name="Grid Table 5 Dark Accent 6" w:uiPriority="50"/>
+    <w:lsdException w:name="Grid Table 6 Colorful Accent 6" w:uiPriority="51"/>
+    <w:lsdException w:name="Grid Table 7 Colorful Accent 6" w:uiPriority="52"/>
+    <w:lsdException w:name="List Table 1 Light" w:uiPriority="46"/>
+    <w:lsdException w:name="List Table 2" w:uiPriority="47"/>
+    <w:lsdException w:name="List Table 3" w:uiPriority="48"/>
+    <w:lsdException w:name="List Table 4" w:uiPriority="49"/>
+    <w:lsdException w:name="List Table 5 Dark" w:uiPriority="50"/>
+    <w:lsdException w:name="List Table 6 Colorful" w:uiPriority="51"/>
+    <w:lsdException w:name="List Table 7 Colorful" w:uiPriority="52"/>
+    <w:lsdException w:name="List Table 1 Light Accent 1" w:uiPriority="46"/>
+    <w:lsdException w:name="List Table 2 Accent 1" w:uiPriority="47"/>
+    <w:lsdException w:name="List Table 3 Accent 1" w:uiPriority="48"/>
+    <w:lsdException w:name="List Table 4 Accent 1" w:uiPriority="49"/>
+    <w:lsdException w:name="List Table 5 Dark Accent 1" w:uiPriority="50"/>
+    <w:lsdException w:name="List Table 6 Colorful Accent 1" w:uiPriority="51"/>
+    <w:lsdException w:name="List Table 7 Colorful Accent 1" w:uiPriority="52"/>
+    <w:lsdException w:name="List Table 1 Light Accent 2" w:uiPriority="46"/>
+    <w:lsdException w:name="List Table 2 Accent 2" w:uiPriority="47"/>
+    <w:lsdException w:name="List Table 3 Accent 2" w:uiPriority="48"/>
+    <w:lsdException w:name="List Table 4 Accent 2" w:uiPriority="49"/>
+    <w:lsdException w:name="List Table 5 Dark Accent 2" w:uiPriority="50"/>
+    <w:lsdException w:name="List Table 6 Colorful Accent 2" w:uiPriority="51"/>
+    <w:lsdException w:name="List Table 7 Colorful Accent 2" w:uiPriority="52"/>
+    <w:lsdException w:name="List Table 1 Light Accent 3" w:uiPriority="46"/>
+    <w:lsdException w:name="List Table 2 Accent 3" w:uiPriority="47"/>
+    <w:lsdException w:name="List Table 3 Accent 3" w:uiPriority="48"/>
+    <w:lsdException w:name="List Table 4 Accent 3" w:uiPriority="49"/>
+    <w:lsdException w:name="List Table 5 Dark Accent 3" w:uiPriority="50"/>
+    <w:lsdException w:name="List Table 6 Colorful Accent 3" w:uiPriority="51"/>
+    <w:lsdException w:name="List Table 7 Colorful Accent 3" w:uiPriority="52"/>
+    <w:lsdException w:name="List Table 1 Light Accent 4" w:uiPriority="46"/>
+    <w:lsdException w:name="List Table 2 Accent 4" w:uiPriority="47"/>
+    <w:lsdException w:name="List Table 3 Accent 4" w:uiPriority="48"/>
+    <w:lsdException w:name="List Table 4 Accent 4" w:uiPriority="49"/>
+    <w:lsdException w:name="List Table 5 Dark Accent 4" w:uiPriority="50"/>
+    <w:lsdException w:name="List Table 6 Colorful Accent 4" w:uiPriority="51"/>
+    <w:lsdException w:name="List Table 7 Colorful Accent 4" w:uiPriority="52"/>
+    <w:lsdException w:name="List Table 1 Light Accent 5" w:uiPriority="46"/>
+    <w:lsdException w:name="List Table 2 Accent 5" w:uiPriority="47"/>
+    <w:lsdException w:name="List Table 3 Accent 5" w:uiPriority="48"/>
+    <w:lsdException w:name="List Table 4 Accent 5" w:uiPriority="49"/>
+    <w:lsdException w:name="List Table 5 Dark Accent 5" w:uiPriority="50"/>
+    <w:lsdException w:name="List Table 6 Colorful Accent 5" w:uiPriority="51"/>
+    <w:lsdException w:name="List Table 7 Colorful Accent 5" w:uiPriority="52"/>
+    <w:lsdException w:name="List Table 1 Light Accent 6" w:uiPriority="46"/>
+    <w:lsdException w:name="List Table 2 Accent 6" w:uiPriority="47"/>
+    <w:lsdException w:name="List Table 3 Accent 6" w:uiPriority="48"/>
+    <w:lsdException w:name="List Table 4 Accent 6" w:uiPriority="49"/>
+    <w:lsdException w:name="List Table 5 Dark Accent 6" w:uiPriority="50"/>
+    <w:lsdException w:name="List Table 6 Colorful Accent 6" w:uiPriority="51"/>
+    <w:lsdException w:name="List Table 7 Colorful Accent 6" w:uiPriority="52"/>
   </w:latentStyles>
   <w:style w:type="paragraph" w:default="1" w:styleId="Normal">
     <w:name w:val="Normal"/>
@@ -3222,7 +5839,6 @@
     <w:uiPriority w:val="99"/>
     <w:semiHidden/>
     <w:unhideWhenUsed/>
-    <w:qFormat/>
     <w:tblPr>
       <w:tblInd w:w="0" w:type="dxa"/>
       <w:tblCellMar>
@@ -3556,195 +6172,28 @@
       <w:ind w:left="400"/>
     </w:pPr>
   </w:style>
-</w:styles>
-</file>
-
-<file path=word/stylesWithEffects.xml><?xml version="1.0" encoding="utf-8"?>
-<w:styles xmlns:wpc="http://schemas.microsoft.com/office/word/2010/wordprocessingCanvas" xmlns:mc="http://schemas.openxmlformats.org/markup-compatibility/2006" xmlns:o="urn:schemas-microsoft-com:office:office" xmlns:r="http://schemas.openxmlformats.org/officeDocument/2006/relationships" xmlns:m="http://schemas.openxmlformats.org/officeDocument/2006/math" xmlns:v="urn:schemas-microsoft-com:vml" xmlns:wp14="http://schemas.microsoft.com/office/word/2010/wordprocessingDrawing" xmlns:wp="http://schemas.openxmlformats.org/drawingml/2006/wordprocessingDrawing" xmlns:w10="urn:schemas-microsoft-com:office:word" xmlns:w="http://schemas.openxmlformats.org/wordprocessingml/2006/main" xmlns:w14="http://schemas.microsoft.com/office/word/2010/wordml" xmlns:wpg="http://schemas.microsoft.com/office/word/2010/wordprocessingGroup" xmlns:wpi="http://schemas.microsoft.com/office/word/2010/wordprocessingInk" xmlns:wne="http://schemas.microsoft.com/office/word/2006/wordml" xmlns:wps="http://schemas.microsoft.com/office/word/2010/wordprocessingShape" mc:Ignorable="w14 wp14">
-  <w:docDefaults>
-    <w:rPrDefault>
-      <w:rPr>
-        <w:rFonts w:asciiTheme="minorHAnsi" w:eastAsiaTheme="minorEastAsia" w:hAnsiTheme="minorHAnsi" w:cstheme="minorBidi"/>
-        <w:sz w:val="22"/>
-        <w:szCs w:val="22"/>
-        <w:lang w:val="en-US" w:eastAsia="en-US" w:bidi="ar-SA"/>
-      </w:rPr>
-    </w:rPrDefault>
-    <w:pPrDefault>
-      <w:pPr>
-        <w:spacing w:after="200" w:line="276" w:lineRule="auto"/>
-      </w:pPr>
-    </w:pPrDefault>
-  </w:docDefaults>
-  <w:latentStyles w:defLockedState="0" w:defUIPriority="99" w:defSemiHidden="1" w:defUnhideWhenUsed="1" w:defQFormat="0" w:count="267">
-    <w:lsdException w:name="Normal" w:semiHidden="0" w:uiPriority="0" w:unhideWhenUsed="0" w:qFormat="1"/>
-    <w:lsdException w:name="heading 1" w:semiHidden="0" w:uiPriority="9" w:unhideWhenUsed="0" w:qFormat="1"/>
-    <w:lsdException w:name="heading 2" w:uiPriority="9" w:qFormat="1"/>
-    <w:lsdException w:name="heading 3" w:uiPriority="9" w:qFormat="1"/>
-    <w:lsdException w:name="heading 4" w:uiPriority="9" w:qFormat="1"/>
-    <w:lsdException w:name="heading 5" w:uiPriority="9" w:qFormat="1"/>
-    <w:lsdException w:name="heading 6" w:uiPriority="9" w:qFormat="1"/>
-    <w:lsdException w:name="heading 7" w:uiPriority="9" w:qFormat="1"/>
-    <w:lsdException w:name="heading 8" w:uiPriority="9" w:qFormat="1"/>
-    <w:lsdException w:name="heading 9" w:uiPriority="9" w:qFormat="1"/>
-    <w:lsdException w:name="toc 1" w:uiPriority="39"/>
-    <w:lsdException w:name="toc 2" w:uiPriority="39"/>
-    <w:lsdException w:name="toc 3" w:uiPriority="39"/>
-    <w:lsdException w:name="toc 4" w:uiPriority="39"/>
-    <w:lsdException w:name="toc 5" w:uiPriority="39"/>
-    <w:lsdException w:name="toc 6" w:uiPriority="39"/>
-    <w:lsdException w:name="toc 7" w:uiPriority="39"/>
-    <w:lsdException w:name="toc 8" w:uiPriority="39"/>
-    <w:lsdException w:name="toc 9" w:uiPriority="39"/>
-    <w:lsdException w:name="caption" w:uiPriority="35" w:qFormat="1"/>
-    <w:lsdException w:name="Title" w:semiHidden="0" w:uiPriority="10" w:unhideWhenUsed="0" w:qFormat="1"/>
-    <w:lsdException w:name="Default Paragraph Font" w:uiPriority="1"/>
-    <w:lsdException w:name="Subtitle" w:semiHidden="0" w:uiPriority="11" w:unhideWhenUsed="0" w:qFormat="1"/>
-    <w:lsdException w:name="Strong" w:semiHidden="0" w:uiPriority="22" w:unhideWhenUsed="0" w:qFormat="1"/>
-    <w:lsdException w:name="Emphasis" w:semiHidden="0" w:uiPriority="20" w:unhideWhenUsed="0" w:qFormat="1"/>
-    <w:lsdException w:name="Table Grid" w:semiHidden="0" w:uiPriority="59" w:unhideWhenUsed="0"/>
-    <w:lsdException w:name="Placeholder Text" w:unhideWhenUsed="0"/>
-    <w:lsdException w:name="No Spacing" w:semiHidden="0" w:uiPriority="1" w:unhideWhenUsed="0" w:qFormat="1"/>
-    <w:lsdException w:name="Light Shading" w:semiHidden="0" w:uiPriority="60" w:unhideWhenUsed="0"/>
-    <w:lsdException w:name="Light List" w:semiHidden="0" w:uiPriority="61" w:unhideWhenUsed="0"/>
-    <w:lsdException w:name="Light Grid" w:semiHidden="0" w:uiPriority="62" w:unhideWhenUsed="0"/>
-    <w:lsdException w:name="Medium Shading 1" w:semiHidden="0" w:uiPriority="63" w:unhideWhenUsed="0"/>
-    <w:lsdException w:name="Medium Shading 2" w:semiHidden="0" w:uiPriority="64" w:unhideWhenUsed="0"/>
-    <w:lsdException w:name="Medium List 1" w:semiHidden="0" w:uiPriority="65" w:unhideWhenUsed="0"/>
-    <w:lsdException w:name="Medium List 2" w:semiHidden="0" w:uiPriority="66" w:unhideWhenUsed="0"/>
-    <w:lsdException w:name="Medium Grid 1" w:semiHidden="0" w:uiPriority="67" w:unhideWhenUsed="0"/>
-    <w:lsdException w:name="Medium Grid 2" w:semiHidden="0" w:uiPriority="68" w:unhideWhenUsed="0"/>
-    <w:lsdException w:name="Medium Grid 3" w:semiHidden="0" w:uiPriority="69" w:unhideWhenUsed="0"/>
-    <w:lsdException w:name="Dark List" w:semiHidden="0" w:uiPriority="70" w:unhideWhenUsed="0"/>
-    <w:lsdException w:name="Colorful Shading" w:semiHidden="0" w:uiPriority="71" w:unhideWhenUsed="0"/>
-    <w:lsdException w:name="Colorful List" w:semiHidden="0" w:uiPriority="72" w:unhideWhenUsed="0"/>
-    <w:lsdException w:name="Colorful Grid" w:semiHidden="0" w:uiPriority="73" w:unhideWhenUsed="0"/>
-    <w:lsdException w:name="Light Shading Accent 1" w:semiHidden="0" w:uiPriority="60" w:unhideWhenUsed="0"/>
-    <w:lsdException w:name="Light List Accent 1" w:semiHidden="0" w:uiPriority="61" w:unhideWhenUsed="0"/>
-    <w:lsdException w:name="Light Grid Accent 1" w:semiHidden="0" w:uiPriority="62" w:unhideWhenUsed="0"/>
-    <w:lsdException w:name="Medium Shading 1 Accent 1" w:semiHidden="0" w:uiPriority="63" w:unhideWhenUsed="0"/>
-    <w:lsdException w:name="Medium Shading 2 Accent 1" w:semiHidden="0" w:uiPriority="64" w:unhideWhenUsed="0"/>
-    <w:lsdException w:name="Medium List 1 Accent 1" w:semiHidden="0" w:uiPriority="65" w:unhideWhenUsed="0"/>
-    <w:lsdException w:name="Revision" w:unhideWhenUsed="0"/>
-    <w:lsdException w:name="List Paragraph" w:semiHidden="0" w:uiPriority="34" w:unhideWhenUsed="0" w:qFormat="1"/>
-    <w:lsdException w:name="Quote" w:semiHidden="0" w:uiPriority="29" w:unhideWhenUsed="0" w:qFormat="1"/>
-    <w:lsdException w:name="Intense Quote" w:semiHidden="0" w:uiPriority="30" w:unhideWhenUsed="0" w:qFormat="1"/>
-    <w:lsdException w:name="Medium List 2 Accent 1" w:semiHidden="0" w:uiPriority="66" w:unhideWhenUsed="0"/>
-    <w:lsdException w:name="Medium Grid 1 Accent 1" w:semiHidden="0" w:uiPriority="67" w:unhideWhenUsed="0"/>
-    <w:lsdException w:name="Medium Grid 2 Accent 1" w:semiHidden="0" w:uiPriority="68" w:unhideWhenUsed="0"/>
-    <w:lsdException w:name="Medium Grid 3 Accent 1" w:semiHidden="0" w:uiPriority="69" w:unhideWhenUsed="0"/>
-    <w:lsdException w:name="Dark List Accent 1" w:semiHidden="0" w:uiPriority="70" w:unhideWhenUsed="0"/>
-    <w:lsdException w:name="Colorful Shading Accent 1" w:semiHidden="0" w:uiPriority="71" w:unhideWhenUsed="0"/>
-    <w:lsdException w:name="Colorful List Accent 1" w:semiHidden="0" w:uiPriority="72" w:unhideWhenUsed="0"/>
-    <w:lsdException w:name="Colorful Grid Accent 1" w:semiHidden="0" w:uiPriority="73" w:unhideWhenUsed="0"/>
-    <w:lsdException w:name="Light Shading Accent 2" w:semiHidden="0" w:uiPriority="60" w:unhideWhenUsed="0"/>
-    <w:lsdException w:name="Light List Accent 2" w:semiHidden="0" w:uiPriority="61" w:unhideWhenUsed="0"/>
-    <w:lsdException w:name="Light Grid Accent 2" w:semiHidden="0" w:uiPriority="62" w:unhideWhenUsed="0"/>
-    <w:lsdException w:name="Medium Shading 1 Accent 2" w:semiHidden="0" w:uiPriority="63" w:unhideWhenUsed="0"/>
-    <w:lsdException w:name="Medium Shading 2 Accent 2" w:semiHidden="0" w:uiPriority="64" w:unhideWhenUsed="0"/>
-    <w:lsdException w:name="Medium List 1 Accent 2" w:semiHidden="0" w:uiPriority="65" w:unhideWhenUsed="0"/>
-    <w:lsdException w:name="Medium List 2 Accent 2" w:semiHidden="0" w:uiPriority="66" w:unhideWhenUsed="0"/>
-    <w:lsdException w:name="Medium Grid 1 Accent 2" w:semiHidden="0" w:uiPriority="67" w:unhideWhenUsed="0"/>
-    <w:lsdException w:name="Medium Grid 2 Accent 2" w:semiHidden="0" w:uiPriority="68" w:unhideWhenUsed="0"/>
-    <w:lsdException w:name="Medium Grid 3 Accent 2" w:semiHidden="0" w:uiPriority="69" w:unhideWhenUsed="0"/>
-    <w:lsdException w:name="Dark List Accent 2" w:semiHidden="0" w:uiPriority="70" w:unhideWhenUsed="0"/>
-    <w:lsdException w:name="Colorful Shading Accent 2" w:semiHidden="0" w:uiPriority="71" w:unhideWhenUsed="0"/>
-    <w:lsdException w:name="Colorful List Accent 2" w:semiHidden="0" w:uiPriority="72" w:unhideWhenUsed="0"/>
-    <w:lsdException w:name="Colorful Grid Accent 2" w:semiHidden="0" w:uiPriority="73" w:unhideWhenUsed="0"/>
-    <w:lsdException w:name="Light Shading Accent 3" w:semiHidden="0" w:uiPriority="60" w:unhideWhenUsed="0"/>
-    <w:lsdException w:name="Light List Accent 3" w:semiHidden="0" w:uiPriority="61" w:unhideWhenUsed="0"/>
-    <w:lsdException w:name="Light Grid Accent 3" w:semiHidden="0" w:uiPriority="62" w:unhideWhenUsed="0"/>
-    <w:lsdException w:name="Medium Shading 1 Accent 3" w:semiHidden="0" w:uiPriority="63" w:unhideWhenUsed="0"/>
-    <w:lsdException w:name="Medium Shading 2 Accent 3" w:semiHidden="0" w:uiPriority="64" w:unhideWhenUsed="0"/>
-    <w:lsdException w:name="Medium List 1 Accent 3" w:semiHidden="0" w:uiPriority="65" w:unhideWhenUsed="0"/>
-    <w:lsdException w:name="Medium List 2 Accent 3" w:semiHidden="0" w:uiPriority="66" w:unhideWhenUsed="0"/>
-    <w:lsdException w:name="Medium Grid 1 Accent 3" w:semiHidden="0" w:uiPriority="67" w:unhideWhenUsed="0"/>
-    <w:lsdException w:name="Medium Grid 2 Accent 3" w:semiHidden="0" w:uiPriority="68" w:unhideWhenUsed="0"/>
-    <w:lsdException w:name="Medium Grid 3 Accent 3" w:semiHidden="0" w:uiPriority="69" w:unhideWhenUsed="0"/>
-    <w:lsdException w:name="Dark List Accent 3" w:semiHidden="0" w:uiPriority="70" w:unhideWhenUsed="0"/>
-    <w:lsdException w:name="Colorful Shading Accent 3" w:semiHidden="0" w:uiPriority="71" w:unhideWhenUsed="0"/>
-    <w:lsdException w:name="Colorful List Accent 3" w:semiHidden="0" w:uiPriority="72" w:unhideWhenUsed="0"/>
-    <w:lsdException w:name="Colorful Grid Accent 3" w:semiHidden="0" w:uiPriority="73" w:unhideWhenUsed="0"/>
-    <w:lsdException w:name="Light Shading Accent 4" w:semiHidden="0" w:uiPriority="60" w:unhideWhenUsed="0"/>
-    <w:lsdException w:name="Light List Accent 4" w:semiHidden="0" w:uiPriority="61" w:unhideWhenUsed="0"/>
-    <w:lsdException w:name="Light Grid Accent 4" w:semiHidden="0" w:uiPriority="62" w:unhideWhenUsed="0"/>
-    <w:lsdException w:name="Medium Shading 1 Accent 4" w:semiHidden="0" w:uiPriority="63" w:unhideWhenUsed="0"/>
-    <w:lsdException w:name="Medium Shading 2 Accent 4" w:semiHidden="0" w:uiPriority="64" w:unhideWhenUsed="0"/>
-    <w:lsdException w:name="Medium List 1 Accent 4" w:semiHidden="0" w:uiPriority="65" w:unhideWhenUsed="0"/>
-    <w:lsdException w:name="Medium List 2 Accent 4" w:semiHidden="0" w:uiPriority="66" w:unhideWhenUsed="0"/>
-    <w:lsdException w:name="Medium Grid 1 Accent 4" w:semiHidden="0" w:uiPriority="67" w:unhideWhenUsed="0"/>
-    <w:lsdException w:name="Medium Grid 2 Accent 4" w:semiHidden="0" w:uiPriority="68" w:unhideWhenUsed="0"/>
-    <w:lsdException w:name="Medium Grid 3 Accent 4" w:semiHidden="0" w:uiPriority="69" w:unhideWhenUsed="0"/>
-    <w:lsdException w:name="Dark List Accent 4" w:semiHidden="0" w:uiPriority="70" w:unhideWhenUsed="0"/>
-    <w:lsdException w:name="Colorful Shading Accent 4" w:semiHidden="0" w:uiPriority="71" w:unhideWhenUsed="0"/>
-    <w:lsdException w:name="Colorful List Accent 4" w:semiHidden="0" w:uiPriority="72" w:unhideWhenUsed="0"/>
-    <w:lsdException w:name="Colorful Grid Accent 4" w:semiHidden="0" w:uiPriority="73" w:unhideWhenUsed="0"/>
-    <w:lsdException w:name="Light Shading Accent 5" w:semiHidden="0" w:uiPriority="60" w:unhideWhenUsed="0"/>
-    <w:lsdException w:name="Light List Accent 5" w:semiHidden="0" w:uiPriority="61" w:unhideWhenUsed="0"/>
-    <w:lsdException w:name="Light Grid Accent 5" w:semiHidden="0" w:uiPriority="62" w:unhideWhenUsed="0"/>
-    <w:lsdException w:name="Medium Shading 1 Accent 5" w:semiHidden="0" w:uiPriority="63" w:unhideWhenUsed="0"/>
-    <w:lsdException w:name="Medium Shading 2 Accent 5" w:semiHidden="0" w:uiPriority="64" w:unhideWhenUsed="0"/>
-    <w:lsdException w:name="Medium List 1 Accent 5" w:semiHidden="0" w:uiPriority="65" w:unhideWhenUsed="0"/>
-    <w:lsdException w:name="Medium List 2 Accent 5" w:semiHidden="0" w:uiPriority="66" w:unhideWhenUsed="0"/>
-    <w:lsdException w:name="Medium Grid 1 Accent 5" w:semiHidden="0" w:uiPriority="67" w:unhideWhenUsed="0"/>
-    <w:lsdException w:name="Medium Grid 2 Accent 5" w:semiHidden="0" w:uiPriority="68" w:unhideWhenUsed="0"/>
-    <w:lsdException w:name="Medium Grid 3 Accent 5" w:semiHidden="0" w:uiPriority="69" w:unhideWhenUsed="0"/>
-    <w:lsdException w:name="Dark List Accent 5" w:semiHidden="0" w:uiPriority="70" w:unhideWhenUsed="0"/>
-    <w:lsdException w:name="Colorful Shading Accent 5" w:semiHidden="0" w:uiPriority="71" w:unhideWhenUsed="0"/>
-    <w:lsdException w:name="Colorful List Accent 5" w:semiHidden="0" w:uiPriority="72" w:unhideWhenUsed="0"/>
-    <w:lsdException w:name="Colorful Grid Accent 5" w:semiHidden="0" w:uiPriority="73" w:unhideWhenUsed="0"/>
-    <w:lsdException w:name="Light Shading Accent 6" w:semiHidden="0" w:uiPriority="60" w:unhideWhenUsed="0"/>
-    <w:lsdException w:name="Light List Accent 6" w:semiHidden="0" w:uiPriority="61" w:unhideWhenUsed="0"/>
-    <w:lsdException w:name="Light Grid Accent 6" w:semiHidden="0" w:uiPriority="62" w:unhideWhenUsed="0"/>
-    <w:lsdException w:name="Medium Shading 1 Accent 6" w:semiHidden="0" w:uiPriority="63" w:unhideWhenUsed="0"/>
-    <w:lsdException w:name="Medium Shading 2 Accent 6" w:semiHidden="0" w:uiPriority="64" w:unhideWhenUsed="0"/>
-    <w:lsdException w:name="Medium List 1 Accent 6" w:semiHidden="0" w:uiPriority="65" w:unhideWhenUsed="0"/>
-    <w:lsdException w:name="Medium List 2 Accent 6" w:semiHidden="0" w:uiPriority="66" w:unhideWhenUsed="0"/>
-    <w:lsdException w:name="Medium Grid 1 Accent 6" w:semiHidden="0" w:uiPriority="67" w:unhideWhenUsed="0"/>
-    <w:lsdException w:name="Medium Grid 2 Accent 6" w:semiHidden="0" w:uiPriority="68" w:unhideWhenUsed="0"/>
-    <w:lsdException w:name="Medium Grid 3 Accent 6" w:semiHidden="0" w:uiPriority="69" w:unhideWhenUsed="0"/>
-    <w:lsdException w:name="Dark List Accent 6" w:semiHidden="0" w:uiPriority="70" w:unhideWhenUsed="0"/>
-    <w:lsdException w:name="Colorful Shading Accent 6" w:semiHidden="0" w:uiPriority="71" w:unhideWhenUsed="0"/>
-    <w:lsdException w:name="Colorful List Accent 6" w:semiHidden="0" w:uiPriority="72" w:unhideWhenUsed="0"/>
-    <w:lsdException w:name="Colorful Grid Accent 6" w:semiHidden="0" w:uiPriority="73" w:unhideWhenUsed="0"/>
-    <w:lsdException w:name="Subtle Emphasis" w:semiHidden="0" w:uiPriority="19" w:unhideWhenUsed="0" w:qFormat="1"/>
-    <w:lsdException w:name="Intense Emphasis" w:semiHidden="0" w:uiPriority="21" w:unhideWhenUsed="0" w:qFormat="1"/>
-    <w:lsdException w:name="Subtle Reference" w:semiHidden="0" w:uiPriority="31" w:unhideWhenUsed="0" w:qFormat="1"/>
-    <w:lsdException w:name="Intense Reference" w:semiHidden="0" w:uiPriority="32" w:unhideWhenUsed="0" w:qFormat="1"/>
-    <w:lsdException w:name="Book Title" w:semiHidden="0" w:uiPriority="33" w:unhideWhenUsed="0" w:qFormat="1"/>
-    <w:lsdException w:name="Bibliography" w:uiPriority="37"/>
-    <w:lsdException w:name="TOC Heading" w:uiPriority="39" w:qFormat="1"/>
-  </w:latentStyles>
-  <w:style w:type="paragraph" w:default="1" w:styleId="Normal">
-    <w:name w:val="Normal"/>
+  <w:style w:type="paragraph" w:styleId="ListParagraph">
+    <w:name w:val="List Paragraph"/>
+    <w:basedOn w:val="Normal"/>
+    <w:uiPriority w:val="34"/>
     <w:qFormat/>
+    <w:rsid w:val="002849C3"/>
+    <w:pPr>
+      <w:ind w:left="720"/>
+      <w:contextualSpacing/>
+    </w:pPr>
   </w:style>
-  <w:style w:type="character" w:default="1" w:styleId="DefaultParagraphFont">
-    <w:name w:val="Default Paragraph Font"/>
-    <w:uiPriority w:val="1"/>
-    <w:semiHidden/>
-    <w:unhideWhenUsed/>
-  </w:style>
-  <w:style w:type="table" w:default="1" w:styleId="TableNormal">
-    <w:name w:val="Normal Table"/>
+  <w:style w:type="character" w:styleId="Hyperlink">
+    <w:name w:val="Hyperlink"/>
+    <w:basedOn w:val="DefaultParagraphFont"/>
     <w:uiPriority w:val="99"/>
     <w:semiHidden/>
     <w:unhideWhenUsed/>
-    <w:tblPr>
-      <w:tblInd w:w="0" w:type="dxa"/>
-      <w:tblCellMar>
-        <w:top w:w="0" w:type="dxa"/>
-        <w:left w:w="108" w:type="dxa"/>
-        <w:bottom w:w="0" w:type="dxa"/>
-        <w:right w:w="108" w:type="dxa"/>
-      </w:tblCellMar>
-    </w:tblPr>
-  </w:style>
-  <w:style w:type="numbering" w:default="1" w:styleId="NoList">
-    <w:name w:val="No List"/>
-    <w:uiPriority w:val="99"/>
-    <w:semiHidden/>
-    <w:unhideWhenUsed/>
+    <w:rsid w:val="00540019"/>
+    <w:rPr>
+      <w:color w:val="0000FF"/>
+      <w:u w:val="single"/>
+    </w:rPr>
   </w:style>
 </w:styles>
 </file>

</xml_diff>